<commit_message>
primera parte del informe 80%
</commit_message>
<xml_diff>
--- a/DocAppsWeb.docx
+++ b/DocAppsWeb.docx
@@ -76,16 +76,16 @@
           <w:lang w:val="es-ES" w:eastAsia="es-ES"/>
         </w:rPr>
         <w:drawing>
-          <wp:anchor distT="0" distB="0" distL="114300" distR="114300" simplePos="0" relativeHeight="251659264" behindDoc="0" locked="0" layoutInCell="1" allowOverlap="1" wp14:anchorId="3619B092" wp14:editId="1297B2F9">
+          <wp:anchor distT="0" distB="0" distL="114300" distR="114300" simplePos="0" relativeHeight="251659264" behindDoc="0" locked="0" layoutInCell="1" allowOverlap="1" wp14:anchorId="3619B092" wp14:editId="30DB9BC1">
             <wp:simplePos x="0" y="0"/>
             <wp:positionH relativeFrom="margin">
               <wp:align>center</wp:align>
             </wp:positionH>
             <wp:positionV relativeFrom="paragraph">
-              <wp:posOffset>462280</wp:posOffset>
+              <wp:posOffset>382270</wp:posOffset>
             </wp:positionV>
-            <wp:extent cx="2527935" cy="1477010"/>
-            <wp:effectExtent l="0" t="0" r="5715" b="8890"/>
+            <wp:extent cx="2171700" cy="1268730"/>
+            <wp:effectExtent l="0" t="0" r="0" b="7620"/>
             <wp:wrapTopAndBottom/>
             <wp:docPr id="2" name="Imagen 2"/>
             <wp:cNvGraphicFramePr>
@@ -113,7 +113,7 @@
                   <pic:spPr>
                     <a:xfrm>
                       <a:off x="0" y="0"/>
-                      <a:ext cx="2527935" cy="1477010"/>
+                      <a:ext cx="2171700" cy="1268730"/>
                     </a:xfrm>
                     <a:prstGeom prst="rect">
                       <a:avLst/>
@@ -143,15 +143,6 @@
     </w:p>
     <w:p>
       <w:pPr>
-        <w:rPr>
-          <w:b/>
-          <w:sz w:val="32"/>
-          <w:lang w:val="es-PE"/>
-        </w:rPr>
-      </w:pPr>
-    </w:p>
-    <w:p>
-      <w:pPr>
         <w:jc w:val="center"/>
         <w:rPr>
           <w:b/>
@@ -160,15 +151,17 @@
           <w:lang w:val="es-PE"/>
         </w:rPr>
       </w:pPr>
-      <w:r>
+    </w:p>
+    <w:p>
+      <w:pPr>
+        <w:jc w:val="center"/>
         <w:rPr>
           <w:b/>
           <w:sz w:val="28"/>
           <w:szCs w:val="28"/>
           <w:lang w:val="es-PE"/>
         </w:rPr>
-        <w:t>PROYECTO</w:t>
-      </w:r>
+      </w:pPr>
       <w:r>
         <w:rPr>
           <w:b/>
@@ -176,28 +169,28 @@
           <w:szCs w:val="28"/>
           <w:lang w:val="es-PE"/>
         </w:rPr>
-        <w:t xml:space="preserve"> </w:t>
-      </w:r>
-    </w:p>
-    <w:p>
-      <w:pPr>
-        <w:jc w:val="center"/>
+        <w:t>PROYECTO</w:t>
+      </w:r>
+      <w:r>
         <w:rPr>
           <w:b/>
           <w:sz w:val="28"/>
           <w:szCs w:val="28"/>
           <w:lang w:val="es-PE"/>
         </w:rPr>
-      </w:pPr>
-      <w:r>
+        <w:t xml:space="preserve"> </w:t>
+      </w:r>
+    </w:p>
+    <w:p>
+      <w:pPr>
+        <w:jc w:val="center"/>
         <w:rPr>
           <w:b/>
           <w:sz w:val="28"/>
           <w:szCs w:val="28"/>
           <w:lang w:val="es-PE"/>
         </w:rPr>
-        <w:t>“</w:t>
-      </w:r>
+      </w:pPr>
       <w:r>
         <w:rPr>
           <w:b/>
@@ -205,7 +198,7 @@
           <w:szCs w:val="28"/>
           <w:lang w:val="es-PE"/>
         </w:rPr>
-        <w:t>Software para gestión de compras e inventario</w:t>
+        <w:t>“</w:t>
       </w:r>
       <w:r>
         <w:rPr>
@@ -214,6 +207,15 @@
           <w:szCs w:val="28"/>
           <w:lang w:val="es-PE"/>
         </w:rPr>
+        <w:t>Software para gestión de compras e inventario</w:t>
+      </w:r>
+      <w:r>
+        <w:rPr>
+          <w:b/>
+          <w:sz w:val="28"/>
+          <w:szCs w:val="28"/>
+          <w:lang w:val="es-PE"/>
+        </w:rPr>
         <w:t>”</w:t>
       </w:r>
     </w:p>
@@ -286,15 +288,31 @@
           <w:bCs/>
           <w:lang w:val="es-PE"/>
         </w:rPr>
-        <w:t>Atuncar</w:t>
-      </w:r>
-      <w:proofErr w:type="spellEnd"/>
+        <w:t>At</w:t>
+      </w:r>
       <w:r>
         <w:rPr>
           <w:b/>
           <w:bCs/>
           <w:lang w:val="es-PE"/>
         </w:rPr>
+        <w:t>u</w:t>
+      </w:r>
+      <w:r>
+        <w:rPr>
+          <w:b/>
+          <w:bCs/>
+          <w:lang w:val="es-PE"/>
+        </w:rPr>
+        <w:t>ncar</w:t>
+      </w:r>
+      <w:proofErr w:type="spellEnd"/>
+      <w:r>
+        <w:rPr>
+          <w:b/>
+          <w:bCs/>
+          <w:lang w:val="es-PE"/>
+        </w:rPr>
         <w:t xml:space="preserve"> Guzmán, José Augusto</w:t>
       </w:r>
     </w:p>
@@ -416,48 +434,183 @@
           <w:lang w:val="es-PE"/>
         </w:rPr>
       </w:pPr>
-      <w:r>
-        <w:rPr>
-          <w:b/>
+    </w:p>
+    <w:p>
+      <w:pPr>
+        <w:ind w:left="2124"/>
+        <w:rPr>
           <w:lang w:val="es-PE"/>
         </w:rPr>
+      </w:pPr>
+      <w:r>
+        <w:rPr>
+          <w:b/>
+          <w:lang w:val="es-PE"/>
+        </w:rPr>
+        <w:t>EQUIPO DE TRABAJO:</w:t>
+      </w:r>
+      <w:r>
+        <w:rPr>
+          <w:b/>
+          <w:lang w:val="es-PE"/>
+        </w:rPr>
         <w:tab/>
       </w:r>
     </w:p>
     <w:p>
       <w:pPr>
-        <w:ind w:left="2124"/>
-        <w:rPr>
+        <w:pStyle w:val="Prrafodelista"/>
+        <w:numPr>
+          <w:ilvl w:val="0"/>
+          <w:numId w:val="30"/>
+        </w:numPr>
+        <w:rPr>
+          <w:sz w:val="20"/>
+          <w:szCs w:val="20"/>
           <w:lang w:val="es-PE"/>
         </w:rPr>
       </w:pPr>
       <w:r>
         <w:rPr>
-          <w:b/>
+          <w:sz w:val="20"/>
+          <w:szCs w:val="20"/>
           <w:lang w:val="es-PE"/>
         </w:rPr>
-        <w:t>EQUIPO DE TRABAJO:</w:t>
-      </w:r>
-      <w:r>
-        <w:rPr>
-          <w:b/>
+        <w:t>Anghela Lizeth Sanchez Arias</w:t>
+      </w:r>
+    </w:p>
+    <w:p>
+      <w:pPr>
+        <w:pStyle w:val="Prrafodelista"/>
+        <w:numPr>
+          <w:ilvl w:val="0"/>
+          <w:numId w:val="30"/>
+        </w:numPr>
+        <w:rPr>
+          <w:sz w:val="20"/>
+          <w:szCs w:val="20"/>
           <w:lang w:val="es-PE"/>
         </w:rPr>
-        <w:tab/>
-      </w:r>
-    </w:p>
-    <w:p>
-      <w:pPr>
-        <w:ind w:left="2124"/>
-        <w:rPr>
+      </w:pPr>
+      <w:r>
+        <w:rPr>
+          <w:sz w:val="20"/>
+          <w:szCs w:val="20"/>
           <w:lang w:val="es-PE"/>
         </w:rPr>
-      </w:pPr>
-      <w:r>
-        <w:rPr>
+        <w:t>Nelson Criollo Mendoza</w:t>
+      </w:r>
+    </w:p>
+    <w:p>
+      <w:pPr>
+        <w:pStyle w:val="Prrafodelista"/>
+        <w:numPr>
+          <w:ilvl w:val="0"/>
+          <w:numId w:val="30"/>
+        </w:numPr>
+        <w:rPr>
+          <w:sz w:val="20"/>
+          <w:szCs w:val="20"/>
           <w:lang w:val="es-PE"/>
         </w:rPr>
-        <w:tab/>
+      </w:pPr>
+      <w:proofErr w:type="spellStart"/>
+      <w:r>
+        <w:rPr>
+          <w:sz w:val="20"/>
+          <w:szCs w:val="20"/>
+          <w:lang w:val="es-PE"/>
+        </w:rPr>
+        <w:t>Giampiere</w:t>
+      </w:r>
+      <w:proofErr w:type="spellEnd"/>
+      <w:r>
+        <w:rPr>
+          <w:sz w:val="20"/>
+          <w:szCs w:val="20"/>
+          <w:lang w:val="es-PE"/>
+        </w:rPr>
+        <w:t xml:space="preserve"> </w:t>
+      </w:r>
+      <w:proofErr w:type="spellStart"/>
+      <w:r>
+        <w:rPr>
+          <w:sz w:val="20"/>
+          <w:szCs w:val="20"/>
+          <w:lang w:val="es-PE"/>
+        </w:rPr>
+        <w:t>Josefh</w:t>
+      </w:r>
+      <w:proofErr w:type="spellEnd"/>
+      <w:r>
+        <w:rPr>
+          <w:sz w:val="20"/>
+          <w:szCs w:val="20"/>
+          <w:lang w:val="es-PE"/>
+        </w:rPr>
+        <w:t xml:space="preserve"> </w:t>
+      </w:r>
+      <w:proofErr w:type="spellStart"/>
+      <w:r>
+        <w:rPr>
+          <w:sz w:val="20"/>
+          <w:szCs w:val="20"/>
+          <w:lang w:val="es-PE"/>
+        </w:rPr>
+        <w:t>Leon</w:t>
+      </w:r>
+      <w:proofErr w:type="spellEnd"/>
+      <w:r>
+        <w:rPr>
+          <w:sz w:val="20"/>
+          <w:szCs w:val="20"/>
+          <w:lang w:val="es-PE"/>
+        </w:rPr>
+        <w:t xml:space="preserve"> Escriba</w:t>
+      </w:r>
+    </w:p>
+    <w:p>
+      <w:pPr>
+        <w:pStyle w:val="Prrafodelista"/>
+        <w:numPr>
+          <w:ilvl w:val="0"/>
+          <w:numId w:val="30"/>
+        </w:numPr>
+        <w:rPr>
+          <w:sz w:val="20"/>
+          <w:szCs w:val="20"/>
+          <w:lang w:val="es-PE"/>
+        </w:rPr>
+      </w:pPr>
+      <w:r>
+        <w:rPr>
+          <w:sz w:val="20"/>
+          <w:szCs w:val="20"/>
+          <w:lang w:val="es-PE"/>
+        </w:rPr>
+        <w:t>José Gutierrez Quecaño</w:t>
+      </w:r>
+    </w:p>
+    <w:p>
+      <w:pPr>
+        <w:pStyle w:val="Prrafodelista"/>
+        <w:numPr>
+          <w:ilvl w:val="0"/>
+          <w:numId w:val="30"/>
+        </w:numPr>
+        <w:rPr>
+          <w:sz w:val="20"/>
+          <w:szCs w:val="20"/>
+          <w:lang w:val="es-PE"/>
+        </w:rPr>
+      </w:pPr>
+      <w:r>
+        <w:rPr>
+          <w:sz w:val="20"/>
+          <w:szCs w:val="20"/>
+          <w:lang w:val="es-PE"/>
+        </w:rPr>
+        <w:t>Marcelo KingKee Lema</w:t>
       </w:r>
     </w:p>
     <w:p>
@@ -514,6 +667,7 @@
           <w:sz w:val="22"/>
           <w:lang w:val="es-ES" w:eastAsia="es-ES"/>
         </w:rPr>
+        <w:lastRenderedPageBreak/>
         <w:t> </w:t>
       </w:r>
     </w:p>
@@ -564,7 +718,6 @@
           <w:sz w:val="22"/>
           <w:lang w:val="es-ES" w:eastAsia="es-ES"/>
         </w:rPr>
-        <w:lastRenderedPageBreak/>
         <w:t> </w:t>
       </w:r>
       <w:r>
@@ -833,13 +986,23 @@
               <w:jc w:val="center"/>
               <w:textAlignment w:val="baseline"/>
               <w:rPr>
-                <w:rFonts w:ascii="Times New Roman" w:eastAsia="Times New Roman" w:hAnsi="Times New Roman" w:cs="Times New Roman"/>
+                <w:rFonts w:eastAsia="Times New Roman" w:cs="Arial"/>
                 <w:b/>
                 <w:bCs/>
                 <w:sz w:val="22"/>
                 <w:lang w:val="es-ES" w:eastAsia="es-ES"/>
               </w:rPr>
             </w:pPr>
+            <w:r>
+              <w:rPr>
+                <w:rFonts w:eastAsia="Times New Roman" w:cs="Arial"/>
+                <w:b/>
+                <w:bCs/>
+                <w:sz w:val="22"/>
+                <w:lang w:val="es-ES" w:eastAsia="es-ES"/>
+              </w:rPr>
+              <w:t>Nelson Criollo</w:t>
+            </w:r>
           </w:p>
         </w:tc>
         <w:tc>
@@ -866,7 +1029,7 @@
                 <w:szCs w:val="24"/>
                 <w:lang w:val="es-ES" w:eastAsia="es-ES"/>
               </w:rPr>
-              <w:t>Justificación y Definición</w:t>
+              <w:t>Introducción</w:t>
             </w:r>
           </w:p>
         </w:tc>
@@ -898,6 +1061,825 @@
                 <w:lang w:val="es-PE" w:eastAsia="es-ES"/>
               </w:rPr>
               <w:t>100%</w:t>
+            </w:r>
+          </w:p>
+        </w:tc>
+      </w:tr>
+      <w:tr>
+        <w:trPr>
+          <w:trHeight w:val="405"/>
+        </w:trPr>
+        <w:tc>
+          <w:tcPr>
+            <w:tcW w:w="2410" w:type="dxa"/>
+            <w:vMerge/>
+            <w:shd w:val="clear" w:color="auto" w:fill="auto"/>
+            <w:vAlign w:val="center"/>
+          </w:tcPr>
+          <w:p>
+            <w:pPr>
+              <w:spacing w:after="0" w:line="240" w:lineRule="auto"/>
+              <w:jc w:val="center"/>
+              <w:textAlignment w:val="baseline"/>
+              <w:rPr>
+                <w:rFonts w:cs="Arial"/>
+                <w:b/>
+                <w:bCs/>
+                <w:sz w:val="22"/>
+                <w:lang w:val="es-PE"/>
+              </w:rPr>
+            </w:pPr>
+          </w:p>
+        </w:tc>
+        <w:tc>
+          <w:tcPr>
+            <w:tcW w:w="3118" w:type="dxa"/>
+            <w:shd w:val="clear" w:color="auto" w:fill="auto"/>
+            <w:vAlign w:val="center"/>
+          </w:tcPr>
+          <w:p>
+            <w:pPr>
+              <w:spacing w:after="0" w:line="240" w:lineRule="auto"/>
+              <w:jc w:val="center"/>
+              <w:textAlignment w:val="baseline"/>
+              <w:rPr>
+                <w:rFonts w:ascii="Times New Roman" w:eastAsia="Times New Roman" w:hAnsi="Times New Roman" w:cs="Times New Roman"/>
+                <w:szCs w:val="24"/>
+                <w:lang w:val="es-ES" w:eastAsia="es-ES"/>
+              </w:rPr>
+            </w:pPr>
+            <w:r>
+              <w:rPr>
+                <w:rFonts w:ascii="Times New Roman" w:eastAsia="Times New Roman" w:hAnsi="Times New Roman" w:cs="Times New Roman"/>
+                <w:szCs w:val="24"/>
+                <w:lang w:val="es-ES" w:eastAsia="es-ES"/>
+              </w:rPr>
+              <w:t>Justificación (Beneficiarios directos e indirectos)</w:t>
+            </w:r>
+          </w:p>
+        </w:tc>
+        <w:tc>
+          <w:tcPr>
+            <w:tcW w:w="3260" w:type="dxa"/>
+            <w:shd w:val="clear" w:color="auto" w:fill="auto"/>
+            <w:vAlign w:val="center"/>
+          </w:tcPr>
+          <w:p>
+            <w:pPr>
+              <w:spacing w:after="0" w:line="240" w:lineRule="auto"/>
+              <w:jc w:val="center"/>
+              <w:textAlignment w:val="baseline"/>
+              <w:rPr>
+                <w:rFonts w:eastAsia="Times New Roman" w:cs="Arial"/>
+                <w:sz w:val="20"/>
+                <w:szCs w:val="20"/>
+                <w:lang w:val="es-PE" w:eastAsia="es-ES"/>
+              </w:rPr>
+            </w:pPr>
+            <w:r>
+              <w:rPr>
+                <w:rFonts w:eastAsia="Times New Roman" w:cs="Arial"/>
+                <w:sz w:val="20"/>
+                <w:szCs w:val="20"/>
+                <w:lang w:val="es-PE" w:eastAsia="es-ES"/>
+              </w:rPr>
+              <w:t>100%</w:t>
+            </w:r>
+          </w:p>
+        </w:tc>
+      </w:tr>
+      <w:tr>
+        <w:trPr>
+          <w:trHeight w:val="407"/>
+        </w:trPr>
+        <w:tc>
+          <w:tcPr>
+            <w:tcW w:w="2410" w:type="dxa"/>
+            <w:vMerge/>
+            <w:shd w:val="clear" w:color="auto" w:fill="auto"/>
+            <w:vAlign w:val="center"/>
+          </w:tcPr>
+          <w:p>
+            <w:pPr>
+              <w:spacing w:after="0" w:line="240" w:lineRule="auto"/>
+              <w:jc w:val="center"/>
+              <w:textAlignment w:val="baseline"/>
+              <w:rPr>
+                <w:rFonts w:cs="Arial"/>
+                <w:b/>
+                <w:bCs/>
+                <w:sz w:val="22"/>
+                <w:lang w:val="es-PE"/>
+              </w:rPr>
+            </w:pPr>
+          </w:p>
+        </w:tc>
+        <w:tc>
+          <w:tcPr>
+            <w:tcW w:w="3118" w:type="dxa"/>
+            <w:shd w:val="clear" w:color="auto" w:fill="auto"/>
+            <w:vAlign w:val="center"/>
+          </w:tcPr>
+          <w:p>
+            <w:pPr>
+              <w:spacing w:after="0" w:line="240" w:lineRule="auto"/>
+              <w:jc w:val="center"/>
+              <w:textAlignment w:val="baseline"/>
+              <w:rPr>
+                <w:rFonts w:ascii="Times New Roman" w:eastAsia="Times New Roman" w:hAnsi="Times New Roman" w:cs="Times New Roman"/>
+                <w:szCs w:val="24"/>
+                <w:lang w:val="es-ES" w:eastAsia="es-ES"/>
+              </w:rPr>
+            </w:pPr>
+            <w:r>
+              <w:rPr>
+                <w:rFonts w:ascii="Times New Roman" w:eastAsia="Times New Roman" w:hAnsi="Times New Roman" w:cs="Times New Roman"/>
+                <w:szCs w:val="24"/>
+                <w:lang w:val="es-ES" w:eastAsia="es-ES"/>
+              </w:rPr>
+              <w:t>Diagnóstico (Social)</w:t>
+            </w:r>
+          </w:p>
+        </w:tc>
+        <w:tc>
+          <w:tcPr>
+            <w:tcW w:w="3260" w:type="dxa"/>
+            <w:shd w:val="clear" w:color="auto" w:fill="auto"/>
+            <w:vAlign w:val="center"/>
+          </w:tcPr>
+          <w:p>
+            <w:pPr>
+              <w:spacing w:after="0" w:line="240" w:lineRule="auto"/>
+              <w:jc w:val="center"/>
+              <w:textAlignment w:val="baseline"/>
+              <w:rPr>
+                <w:rFonts w:eastAsia="Times New Roman" w:cs="Arial"/>
+                <w:sz w:val="20"/>
+                <w:szCs w:val="20"/>
+                <w:lang w:val="es-PE" w:eastAsia="es-ES"/>
+              </w:rPr>
+            </w:pPr>
+            <w:r>
+              <w:rPr>
+                <w:rFonts w:eastAsia="Times New Roman" w:cs="Arial"/>
+                <w:sz w:val="20"/>
+                <w:szCs w:val="20"/>
+                <w:lang w:val="es-PE" w:eastAsia="es-ES"/>
+              </w:rPr>
+              <w:t>0%</w:t>
+            </w:r>
+          </w:p>
+        </w:tc>
+      </w:tr>
+      <w:tr>
+        <w:trPr>
+          <w:trHeight w:val="555"/>
+        </w:trPr>
+        <w:tc>
+          <w:tcPr>
+            <w:tcW w:w="2410" w:type="dxa"/>
+            <w:vMerge w:val="restart"/>
+            <w:shd w:val="clear" w:color="auto" w:fill="auto"/>
+            <w:vAlign w:val="center"/>
+          </w:tcPr>
+          <w:p>
+            <w:pPr>
+              <w:spacing w:after="0" w:line="240" w:lineRule="auto"/>
+              <w:jc w:val="center"/>
+              <w:textAlignment w:val="baseline"/>
+              <w:rPr>
+                <w:rFonts w:cs="Arial"/>
+                <w:b/>
+                <w:bCs/>
+                <w:sz w:val="22"/>
+                <w:lang w:val="es-PE"/>
+              </w:rPr>
+            </w:pPr>
+            <w:r>
+              <w:rPr>
+                <w:rFonts w:cs="Arial"/>
+                <w:b/>
+                <w:bCs/>
+                <w:sz w:val="22"/>
+                <w:lang w:val="es-PE"/>
+              </w:rPr>
+              <w:t>Anghela Sanchez</w:t>
+            </w:r>
+          </w:p>
+        </w:tc>
+        <w:tc>
+          <w:tcPr>
+            <w:tcW w:w="3118" w:type="dxa"/>
+            <w:shd w:val="clear" w:color="auto" w:fill="auto"/>
+            <w:vAlign w:val="center"/>
+          </w:tcPr>
+          <w:p>
+            <w:pPr>
+              <w:spacing w:after="0" w:line="240" w:lineRule="auto"/>
+              <w:jc w:val="center"/>
+              <w:textAlignment w:val="baseline"/>
+              <w:rPr>
+                <w:rFonts w:ascii="Times New Roman" w:eastAsia="Times New Roman" w:hAnsi="Times New Roman" w:cs="Times New Roman"/>
+                <w:szCs w:val="24"/>
+                <w:lang w:val="es-ES" w:eastAsia="es-ES"/>
+              </w:rPr>
+            </w:pPr>
+            <w:r>
+              <w:rPr>
+                <w:rFonts w:ascii="Times New Roman" w:eastAsia="Times New Roman" w:hAnsi="Times New Roman" w:cs="Times New Roman"/>
+                <w:szCs w:val="24"/>
+                <w:lang w:val="es-ES" w:eastAsia="es-ES"/>
+              </w:rPr>
+              <w:t>Primer objetivo</w:t>
+            </w:r>
+          </w:p>
+        </w:tc>
+        <w:tc>
+          <w:tcPr>
+            <w:tcW w:w="3260" w:type="dxa"/>
+            <w:shd w:val="clear" w:color="auto" w:fill="auto"/>
+            <w:vAlign w:val="center"/>
+          </w:tcPr>
+          <w:p>
+            <w:pPr>
+              <w:spacing w:after="0" w:line="240" w:lineRule="auto"/>
+              <w:jc w:val="center"/>
+              <w:textAlignment w:val="baseline"/>
+              <w:rPr>
+                <w:rFonts w:eastAsia="Times New Roman" w:cs="Arial"/>
+                <w:sz w:val="20"/>
+                <w:szCs w:val="20"/>
+                <w:lang w:val="es-PE" w:eastAsia="es-ES"/>
+              </w:rPr>
+            </w:pPr>
+            <w:r>
+              <w:rPr>
+                <w:rFonts w:eastAsia="Times New Roman" w:cs="Arial"/>
+                <w:sz w:val="20"/>
+                <w:szCs w:val="20"/>
+                <w:lang w:val="es-PE" w:eastAsia="es-ES"/>
+              </w:rPr>
+              <w:t>100%</w:t>
+            </w:r>
+          </w:p>
+        </w:tc>
+      </w:tr>
+      <w:tr>
+        <w:trPr>
+          <w:trHeight w:val="421"/>
+        </w:trPr>
+        <w:tc>
+          <w:tcPr>
+            <w:tcW w:w="2410" w:type="dxa"/>
+            <w:vMerge/>
+            <w:shd w:val="clear" w:color="auto" w:fill="auto"/>
+            <w:vAlign w:val="center"/>
+          </w:tcPr>
+          <w:p>
+            <w:pPr>
+              <w:spacing w:after="0" w:line="240" w:lineRule="auto"/>
+              <w:jc w:val="center"/>
+              <w:textAlignment w:val="baseline"/>
+              <w:rPr>
+                <w:rFonts w:cs="Arial"/>
+                <w:b/>
+                <w:bCs/>
+                <w:sz w:val="22"/>
+                <w:lang w:val="es-PE"/>
+              </w:rPr>
+            </w:pPr>
+          </w:p>
+        </w:tc>
+        <w:tc>
+          <w:tcPr>
+            <w:tcW w:w="3118" w:type="dxa"/>
+            <w:shd w:val="clear" w:color="auto" w:fill="auto"/>
+            <w:vAlign w:val="center"/>
+          </w:tcPr>
+          <w:p>
+            <w:pPr>
+              <w:spacing w:after="0" w:line="240" w:lineRule="auto"/>
+              <w:jc w:val="center"/>
+              <w:textAlignment w:val="baseline"/>
+              <w:rPr>
+                <w:rFonts w:ascii="Times New Roman" w:eastAsia="Times New Roman" w:hAnsi="Times New Roman" w:cs="Times New Roman"/>
+                <w:szCs w:val="24"/>
+                <w:lang w:val="es-ES" w:eastAsia="es-ES"/>
+              </w:rPr>
+            </w:pPr>
+            <w:r>
+              <w:rPr>
+                <w:rFonts w:ascii="Times New Roman" w:eastAsia="Times New Roman" w:hAnsi="Times New Roman" w:cs="Times New Roman"/>
+                <w:szCs w:val="24"/>
+                <w:lang w:val="es-ES" w:eastAsia="es-ES"/>
+              </w:rPr>
+              <w:t>Justificación de proyecto</w:t>
+            </w:r>
+          </w:p>
+        </w:tc>
+        <w:tc>
+          <w:tcPr>
+            <w:tcW w:w="3260" w:type="dxa"/>
+            <w:shd w:val="clear" w:color="auto" w:fill="auto"/>
+            <w:vAlign w:val="center"/>
+          </w:tcPr>
+          <w:p>
+            <w:pPr>
+              <w:spacing w:after="0" w:line="240" w:lineRule="auto"/>
+              <w:jc w:val="center"/>
+              <w:textAlignment w:val="baseline"/>
+              <w:rPr>
+                <w:rFonts w:eastAsia="Times New Roman" w:cs="Arial"/>
+                <w:sz w:val="20"/>
+                <w:szCs w:val="20"/>
+                <w:lang w:val="es-PE" w:eastAsia="es-ES"/>
+              </w:rPr>
+            </w:pPr>
+            <w:r>
+              <w:rPr>
+                <w:rFonts w:eastAsia="Times New Roman" w:cs="Arial"/>
+                <w:sz w:val="20"/>
+                <w:szCs w:val="20"/>
+                <w:lang w:val="es-PE" w:eastAsia="es-ES"/>
+              </w:rPr>
+              <w:t>100%</w:t>
+            </w:r>
+          </w:p>
+        </w:tc>
+      </w:tr>
+      <w:tr>
+        <w:trPr>
+          <w:trHeight w:val="425"/>
+        </w:trPr>
+        <w:tc>
+          <w:tcPr>
+            <w:tcW w:w="2410" w:type="dxa"/>
+            <w:vMerge/>
+            <w:shd w:val="clear" w:color="auto" w:fill="auto"/>
+            <w:vAlign w:val="center"/>
+          </w:tcPr>
+          <w:p>
+            <w:pPr>
+              <w:spacing w:after="0" w:line="240" w:lineRule="auto"/>
+              <w:jc w:val="center"/>
+              <w:textAlignment w:val="baseline"/>
+              <w:rPr>
+                <w:rFonts w:cs="Arial"/>
+                <w:b/>
+                <w:bCs/>
+                <w:sz w:val="22"/>
+                <w:lang w:val="es-PE"/>
+              </w:rPr>
+            </w:pPr>
+          </w:p>
+        </w:tc>
+        <w:tc>
+          <w:tcPr>
+            <w:tcW w:w="3118" w:type="dxa"/>
+            <w:shd w:val="clear" w:color="auto" w:fill="auto"/>
+            <w:vAlign w:val="center"/>
+          </w:tcPr>
+          <w:p>
+            <w:pPr>
+              <w:spacing w:after="0" w:line="240" w:lineRule="auto"/>
+              <w:jc w:val="center"/>
+              <w:textAlignment w:val="baseline"/>
+              <w:rPr>
+                <w:rFonts w:ascii="Times New Roman" w:eastAsia="Times New Roman" w:hAnsi="Times New Roman" w:cs="Times New Roman"/>
+                <w:szCs w:val="24"/>
+                <w:lang w:val="es-ES" w:eastAsia="es-ES"/>
+              </w:rPr>
+            </w:pPr>
+            <w:r>
+              <w:rPr>
+                <w:rFonts w:ascii="Times New Roman" w:eastAsia="Times New Roman" w:hAnsi="Times New Roman" w:cs="Times New Roman"/>
+                <w:szCs w:val="24"/>
+                <w:lang w:val="es-ES" w:eastAsia="es-ES"/>
+              </w:rPr>
+              <w:t>Diagnóstico (Económico)</w:t>
+            </w:r>
+          </w:p>
+        </w:tc>
+        <w:tc>
+          <w:tcPr>
+            <w:tcW w:w="3260" w:type="dxa"/>
+            <w:shd w:val="clear" w:color="auto" w:fill="auto"/>
+            <w:vAlign w:val="center"/>
+          </w:tcPr>
+          <w:p>
+            <w:pPr>
+              <w:spacing w:after="0" w:line="240" w:lineRule="auto"/>
+              <w:jc w:val="center"/>
+              <w:textAlignment w:val="baseline"/>
+              <w:rPr>
+                <w:rFonts w:eastAsia="Times New Roman" w:cs="Arial"/>
+                <w:sz w:val="20"/>
+                <w:szCs w:val="20"/>
+                <w:lang w:val="es-PE" w:eastAsia="es-ES"/>
+              </w:rPr>
+            </w:pPr>
+            <w:r>
+              <w:rPr>
+                <w:rFonts w:eastAsia="Times New Roman" w:cs="Arial"/>
+                <w:sz w:val="20"/>
+                <w:szCs w:val="20"/>
+                <w:lang w:val="es-PE" w:eastAsia="es-ES"/>
+              </w:rPr>
+              <w:t>0%</w:t>
+            </w:r>
+          </w:p>
+        </w:tc>
+      </w:tr>
+      <w:tr>
+        <w:trPr>
+          <w:trHeight w:val="525"/>
+        </w:trPr>
+        <w:tc>
+          <w:tcPr>
+            <w:tcW w:w="2410" w:type="dxa"/>
+            <w:vMerge w:val="restart"/>
+            <w:shd w:val="clear" w:color="auto" w:fill="auto"/>
+            <w:vAlign w:val="center"/>
+          </w:tcPr>
+          <w:p>
+            <w:pPr>
+              <w:spacing w:after="0" w:line="240" w:lineRule="auto"/>
+              <w:jc w:val="center"/>
+              <w:textAlignment w:val="baseline"/>
+              <w:rPr>
+                <w:rFonts w:cs="Arial"/>
+                <w:b/>
+                <w:bCs/>
+                <w:sz w:val="22"/>
+                <w:lang w:val="es-PE"/>
+              </w:rPr>
+            </w:pPr>
+            <w:proofErr w:type="spellStart"/>
+            <w:r>
+              <w:rPr>
+                <w:rFonts w:cs="Arial"/>
+                <w:b/>
+                <w:bCs/>
+                <w:sz w:val="22"/>
+                <w:lang w:val="es-PE"/>
+              </w:rPr>
+              <w:t>Giampiere</w:t>
+            </w:r>
+            <w:proofErr w:type="spellEnd"/>
+            <w:r>
+              <w:rPr>
+                <w:rFonts w:cs="Arial"/>
+                <w:b/>
+                <w:bCs/>
+                <w:sz w:val="22"/>
+                <w:lang w:val="es-PE"/>
+              </w:rPr>
+              <w:t xml:space="preserve"> </w:t>
+            </w:r>
+            <w:proofErr w:type="spellStart"/>
+            <w:r>
+              <w:rPr>
+                <w:rFonts w:cs="Arial"/>
+                <w:b/>
+                <w:bCs/>
+                <w:sz w:val="22"/>
+                <w:lang w:val="es-PE"/>
+              </w:rPr>
+              <w:t>Leon</w:t>
+            </w:r>
+            <w:proofErr w:type="spellEnd"/>
+          </w:p>
+        </w:tc>
+        <w:tc>
+          <w:tcPr>
+            <w:tcW w:w="3118" w:type="dxa"/>
+            <w:shd w:val="clear" w:color="auto" w:fill="auto"/>
+            <w:vAlign w:val="center"/>
+          </w:tcPr>
+          <w:p>
+            <w:pPr>
+              <w:spacing w:after="0" w:line="240" w:lineRule="auto"/>
+              <w:jc w:val="center"/>
+              <w:textAlignment w:val="baseline"/>
+              <w:rPr>
+                <w:rFonts w:ascii="Times New Roman" w:eastAsia="Times New Roman" w:hAnsi="Times New Roman" w:cs="Times New Roman"/>
+                <w:szCs w:val="24"/>
+                <w:lang w:val="es-ES" w:eastAsia="es-ES"/>
+              </w:rPr>
+            </w:pPr>
+            <w:r>
+              <w:rPr>
+                <w:rFonts w:ascii="Times New Roman" w:eastAsia="Times New Roman" w:hAnsi="Times New Roman" w:cs="Times New Roman"/>
+                <w:szCs w:val="24"/>
+                <w:lang w:val="es-ES" w:eastAsia="es-ES"/>
+              </w:rPr>
+              <w:t>Segundo objetivo</w:t>
+            </w:r>
+          </w:p>
+        </w:tc>
+        <w:tc>
+          <w:tcPr>
+            <w:tcW w:w="3260" w:type="dxa"/>
+            <w:shd w:val="clear" w:color="auto" w:fill="auto"/>
+            <w:vAlign w:val="center"/>
+          </w:tcPr>
+          <w:p>
+            <w:pPr>
+              <w:spacing w:after="0" w:line="240" w:lineRule="auto"/>
+              <w:jc w:val="center"/>
+              <w:textAlignment w:val="baseline"/>
+              <w:rPr>
+                <w:rFonts w:eastAsia="Times New Roman" w:cs="Arial"/>
+                <w:sz w:val="20"/>
+                <w:szCs w:val="20"/>
+                <w:lang w:val="es-PE" w:eastAsia="es-ES"/>
+              </w:rPr>
+            </w:pPr>
+            <w:r>
+              <w:rPr>
+                <w:rFonts w:eastAsia="Times New Roman" w:cs="Arial"/>
+                <w:sz w:val="20"/>
+                <w:szCs w:val="20"/>
+                <w:lang w:val="es-PE" w:eastAsia="es-ES"/>
+              </w:rPr>
+              <w:t>100%</w:t>
+            </w:r>
+          </w:p>
+        </w:tc>
+      </w:tr>
+      <w:tr>
+        <w:trPr>
+          <w:trHeight w:val="540"/>
+        </w:trPr>
+        <w:tc>
+          <w:tcPr>
+            <w:tcW w:w="2410" w:type="dxa"/>
+            <w:vMerge/>
+            <w:shd w:val="clear" w:color="auto" w:fill="auto"/>
+            <w:vAlign w:val="center"/>
+          </w:tcPr>
+          <w:p>
+            <w:pPr>
+              <w:spacing w:after="0" w:line="240" w:lineRule="auto"/>
+              <w:jc w:val="center"/>
+              <w:textAlignment w:val="baseline"/>
+              <w:rPr>
+                <w:rFonts w:cs="Arial"/>
+                <w:b/>
+                <w:bCs/>
+                <w:sz w:val="22"/>
+                <w:lang w:val="es-PE"/>
+              </w:rPr>
+            </w:pPr>
+          </w:p>
+        </w:tc>
+        <w:tc>
+          <w:tcPr>
+            <w:tcW w:w="3118" w:type="dxa"/>
+            <w:shd w:val="clear" w:color="auto" w:fill="auto"/>
+            <w:vAlign w:val="center"/>
+          </w:tcPr>
+          <w:p>
+            <w:pPr>
+              <w:spacing w:after="0" w:line="240" w:lineRule="auto"/>
+              <w:jc w:val="center"/>
+              <w:textAlignment w:val="baseline"/>
+              <w:rPr>
+                <w:rFonts w:ascii="Times New Roman" w:eastAsia="Times New Roman" w:hAnsi="Times New Roman" w:cs="Times New Roman"/>
+                <w:szCs w:val="24"/>
+                <w:lang w:val="es-ES" w:eastAsia="es-ES"/>
+              </w:rPr>
+            </w:pPr>
+            <w:r>
+              <w:rPr>
+                <w:rFonts w:ascii="Times New Roman" w:eastAsia="Times New Roman" w:hAnsi="Times New Roman" w:cs="Times New Roman"/>
+                <w:szCs w:val="24"/>
+                <w:lang w:val="es-ES" w:eastAsia="es-ES"/>
+              </w:rPr>
+              <w:t>Diagnóstico (Tecnológico)</w:t>
+            </w:r>
+          </w:p>
+        </w:tc>
+        <w:tc>
+          <w:tcPr>
+            <w:tcW w:w="3260" w:type="dxa"/>
+            <w:shd w:val="clear" w:color="auto" w:fill="auto"/>
+            <w:vAlign w:val="center"/>
+          </w:tcPr>
+          <w:p>
+            <w:pPr>
+              <w:spacing w:after="0" w:line="240" w:lineRule="auto"/>
+              <w:jc w:val="center"/>
+              <w:textAlignment w:val="baseline"/>
+              <w:rPr>
+                <w:rFonts w:eastAsia="Times New Roman" w:cs="Arial"/>
+                <w:sz w:val="20"/>
+                <w:szCs w:val="20"/>
+                <w:lang w:val="es-PE" w:eastAsia="es-ES"/>
+              </w:rPr>
+            </w:pPr>
+            <w:r>
+              <w:rPr>
+                <w:rFonts w:eastAsia="Times New Roman" w:cs="Arial"/>
+                <w:sz w:val="20"/>
+                <w:szCs w:val="20"/>
+                <w:lang w:val="es-PE" w:eastAsia="es-ES"/>
+              </w:rPr>
+              <w:t>0%</w:t>
+            </w:r>
+          </w:p>
+        </w:tc>
+      </w:tr>
+      <w:tr>
+        <w:trPr>
+          <w:trHeight w:val="1074"/>
+        </w:trPr>
+        <w:tc>
+          <w:tcPr>
+            <w:tcW w:w="2410" w:type="dxa"/>
+            <w:shd w:val="clear" w:color="auto" w:fill="auto"/>
+            <w:vAlign w:val="center"/>
+          </w:tcPr>
+          <w:p>
+            <w:pPr>
+              <w:spacing w:after="0" w:line="240" w:lineRule="auto"/>
+              <w:jc w:val="center"/>
+              <w:textAlignment w:val="baseline"/>
+              <w:rPr>
+                <w:rFonts w:cs="Arial"/>
+                <w:b/>
+                <w:bCs/>
+                <w:sz w:val="22"/>
+                <w:lang w:val="es-PE"/>
+              </w:rPr>
+            </w:pPr>
+            <w:r>
+              <w:rPr>
+                <w:rFonts w:cs="Arial"/>
+                <w:b/>
+                <w:bCs/>
+                <w:sz w:val="22"/>
+                <w:lang w:val="es-PE"/>
+              </w:rPr>
+              <w:t>Marcelo KingKee</w:t>
+            </w:r>
+          </w:p>
+        </w:tc>
+        <w:tc>
+          <w:tcPr>
+            <w:tcW w:w="3118" w:type="dxa"/>
+            <w:shd w:val="clear" w:color="auto" w:fill="auto"/>
+            <w:vAlign w:val="center"/>
+          </w:tcPr>
+          <w:p>
+            <w:pPr>
+              <w:spacing w:after="0" w:line="240" w:lineRule="auto"/>
+              <w:jc w:val="center"/>
+              <w:textAlignment w:val="baseline"/>
+              <w:rPr>
+                <w:rFonts w:ascii="Times New Roman" w:eastAsia="Times New Roman" w:hAnsi="Times New Roman" w:cs="Times New Roman"/>
+                <w:szCs w:val="24"/>
+                <w:lang w:val="es-ES" w:eastAsia="es-ES"/>
+              </w:rPr>
+            </w:pPr>
+            <w:r>
+              <w:rPr>
+                <w:rFonts w:ascii="Times New Roman" w:eastAsia="Times New Roman" w:hAnsi="Times New Roman" w:cs="Times New Roman"/>
+                <w:szCs w:val="24"/>
+                <w:lang w:val="es-ES" w:eastAsia="es-ES"/>
+              </w:rPr>
+              <w:t>Diagnóstico (Ecológico)</w:t>
+            </w:r>
+          </w:p>
+        </w:tc>
+        <w:tc>
+          <w:tcPr>
+            <w:tcW w:w="3260" w:type="dxa"/>
+            <w:shd w:val="clear" w:color="auto" w:fill="auto"/>
+            <w:vAlign w:val="center"/>
+          </w:tcPr>
+          <w:p>
+            <w:pPr>
+              <w:spacing w:after="0" w:line="240" w:lineRule="auto"/>
+              <w:jc w:val="center"/>
+              <w:textAlignment w:val="baseline"/>
+              <w:rPr>
+                <w:rFonts w:eastAsia="Times New Roman" w:cs="Arial"/>
+                <w:sz w:val="20"/>
+                <w:szCs w:val="20"/>
+                <w:lang w:val="es-PE" w:eastAsia="es-ES"/>
+              </w:rPr>
+            </w:pPr>
+            <w:r>
+              <w:rPr>
+                <w:rFonts w:eastAsia="Times New Roman" w:cs="Arial"/>
+                <w:sz w:val="20"/>
+                <w:szCs w:val="20"/>
+                <w:lang w:val="es-PE" w:eastAsia="es-ES"/>
+              </w:rPr>
+              <w:t>0%</w:t>
+            </w:r>
+          </w:p>
+        </w:tc>
+      </w:tr>
+      <w:tr>
+        <w:trPr>
+          <w:trHeight w:val="510"/>
+        </w:trPr>
+        <w:tc>
+          <w:tcPr>
+            <w:tcW w:w="2410" w:type="dxa"/>
+            <w:vMerge w:val="restart"/>
+            <w:shd w:val="clear" w:color="auto" w:fill="auto"/>
+            <w:vAlign w:val="center"/>
+          </w:tcPr>
+          <w:p>
+            <w:pPr>
+              <w:spacing w:after="0" w:line="240" w:lineRule="auto"/>
+              <w:jc w:val="center"/>
+              <w:textAlignment w:val="baseline"/>
+              <w:rPr>
+                <w:rFonts w:cs="Arial"/>
+                <w:b/>
+                <w:bCs/>
+                <w:sz w:val="22"/>
+                <w:lang w:val="es-PE"/>
+              </w:rPr>
+            </w:pPr>
+            <w:r>
+              <w:rPr>
+                <w:rFonts w:cs="Arial"/>
+                <w:b/>
+                <w:bCs/>
+                <w:sz w:val="22"/>
+                <w:lang w:val="es-PE"/>
+              </w:rPr>
+              <w:t>José Gutierrez</w:t>
+            </w:r>
+          </w:p>
+        </w:tc>
+        <w:tc>
+          <w:tcPr>
+            <w:tcW w:w="3118" w:type="dxa"/>
+            <w:shd w:val="clear" w:color="auto" w:fill="auto"/>
+            <w:vAlign w:val="center"/>
+          </w:tcPr>
+          <w:p>
+            <w:pPr>
+              <w:spacing w:after="0" w:line="240" w:lineRule="auto"/>
+              <w:jc w:val="center"/>
+              <w:textAlignment w:val="baseline"/>
+              <w:rPr>
+                <w:rFonts w:ascii="Times New Roman" w:eastAsia="Times New Roman" w:hAnsi="Times New Roman" w:cs="Times New Roman"/>
+                <w:szCs w:val="24"/>
+                <w:lang w:val="es-ES" w:eastAsia="es-ES"/>
+              </w:rPr>
+            </w:pPr>
+            <w:r>
+              <w:rPr>
+                <w:rFonts w:ascii="Times New Roman" w:eastAsia="Times New Roman" w:hAnsi="Times New Roman" w:cs="Times New Roman"/>
+                <w:szCs w:val="24"/>
+                <w:lang w:val="es-ES" w:eastAsia="es-ES"/>
+              </w:rPr>
+              <w:t xml:space="preserve">Definición y Alcance </w:t>
+            </w:r>
+          </w:p>
+        </w:tc>
+        <w:tc>
+          <w:tcPr>
+            <w:tcW w:w="3260" w:type="dxa"/>
+            <w:shd w:val="clear" w:color="auto" w:fill="auto"/>
+            <w:vAlign w:val="center"/>
+          </w:tcPr>
+          <w:p>
+            <w:pPr>
+              <w:spacing w:after="0" w:line="240" w:lineRule="auto"/>
+              <w:jc w:val="center"/>
+              <w:textAlignment w:val="baseline"/>
+              <w:rPr>
+                <w:rFonts w:eastAsia="Times New Roman" w:cs="Arial"/>
+                <w:sz w:val="20"/>
+                <w:szCs w:val="20"/>
+                <w:lang w:val="es-PE" w:eastAsia="es-ES"/>
+              </w:rPr>
+            </w:pPr>
+            <w:r>
+              <w:rPr>
+                <w:rFonts w:eastAsia="Times New Roman" w:cs="Arial"/>
+                <w:sz w:val="20"/>
+                <w:szCs w:val="20"/>
+                <w:lang w:val="es-PE" w:eastAsia="es-ES"/>
+              </w:rPr>
+              <w:t>10</w:t>
+            </w:r>
+            <w:r>
+              <w:rPr>
+                <w:rFonts w:eastAsia="Times New Roman" w:cs="Arial"/>
+                <w:sz w:val="20"/>
+                <w:szCs w:val="20"/>
+                <w:lang w:val="es-PE" w:eastAsia="es-ES"/>
+              </w:rPr>
+              <w:t>0%</w:t>
             </w:r>
           </w:p>
         </w:tc>
@@ -920,8 +1902,6 @@
               <w:textAlignment w:val="baseline"/>
               <w:rPr>
                 <w:rFonts w:cs="Arial"/>
-                <w:b/>
-                <w:bCs/>
                 <w:sz w:val="22"/>
                 <w:lang w:val="es-PE"/>
               </w:rPr>
@@ -951,7 +1931,7 @@
                 <w:szCs w:val="24"/>
                 <w:lang w:val="es-ES" w:eastAsia="es-ES"/>
               </w:rPr>
-              <w:t>Productos entregables (Diagrama de BDD, prototipos)</w:t>
+              <w:t>Diagnóstico (Político)</w:t>
             </w:r>
           </w:p>
         </w:tc>
@@ -980,387 +1960,12 @@
                 <w:szCs w:val="20"/>
                 <w:lang w:val="es-PE" w:eastAsia="es-ES"/>
               </w:rPr>
-              <w:t>100%</w:t>
-            </w:r>
-          </w:p>
-        </w:tc>
-      </w:tr>
-      <w:tr>
-        <w:trPr>
-          <w:trHeight w:val="555"/>
-        </w:trPr>
-        <w:tc>
-          <w:tcPr>
-            <w:tcW w:w="2410" w:type="dxa"/>
-            <w:vMerge w:val="restart"/>
-            <w:shd w:val="clear" w:color="auto" w:fill="auto"/>
-            <w:vAlign w:val="center"/>
-          </w:tcPr>
-          <w:p>
-            <w:pPr>
-              <w:spacing w:after="0" w:line="240" w:lineRule="auto"/>
-              <w:jc w:val="center"/>
-              <w:textAlignment w:val="baseline"/>
-              <w:rPr>
-                <w:rFonts w:cs="Arial"/>
-                <w:b/>
-                <w:bCs/>
-                <w:sz w:val="22"/>
-                <w:lang w:val="es-PE"/>
-              </w:rPr>
-            </w:pPr>
-          </w:p>
-        </w:tc>
-        <w:tc>
-          <w:tcPr>
-            <w:tcW w:w="3118" w:type="dxa"/>
-            <w:shd w:val="clear" w:color="auto" w:fill="auto"/>
-            <w:vAlign w:val="center"/>
-          </w:tcPr>
-          <w:p>
-            <w:pPr>
-              <w:spacing w:after="0" w:line="240" w:lineRule="auto"/>
-              <w:jc w:val="center"/>
-              <w:textAlignment w:val="baseline"/>
-              <w:rPr>
-                <w:rFonts w:ascii="Times New Roman" w:eastAsia="Times New Roman" w:hAnsi="Times New Roman" w:cs="Times New Roman"/>
-                <w:szCs w:val="24"/>
-                <w:lang w:val="es-ES" w:eastAsia="es-ES"/>
-              </w:rPr>
-            </w:pPr>
-            <w:r>
-              <w:rPr>
-                <w:rFonts w:ascii="Times New Roman" w:eastAsia="Times New Roman" w:hAnsi="Times New Roman" w:cs="Times New Roman"/>
-                <w:szCs w:val="24"/>
-                <w:lang w:val="es-ES" w:eastAsia="es-ES"/>
-              </w:rPr>
-              <w:t>Diagnóstico (Social), Objetivos</w:t>
-            </w:r>
-          </w:p>
-        </w:tc>
-        <w:tc>
-          <w:tcPr>
-            <w:tcW w:w="3260" w:type="dxa"/>
-            <w:shd w:val="clear" w:color="auto" w:fill="auto"/>
-            <w:vAlign w:val="center"/>
-          </w:tcPr>
-          <w:p>
-            <w:pPr>
-              <w:spacing w:after="0" w:line="240" w:lineRule="auto"/>
-              <w:jc w:val="center"/>
-              <w:textAlignment w:val="baseline"/>
-              <w:rPr>
-                <w:rFonts w:eastAsia="Times New Roman" w:cs="Arial"/>
-                <w:sz w:val="20"/>
-                <w:szCs w:val="20"/>
-                <w:lang w:val="es-PE" w:eastAsia="es-ES"/>
-              </w:rPr>
-            </w:pPr>
-            <w:r>
-              <w:rPr>
-                <w:rFonts w:eastAsia="Times New Roman" w:cs="Arial"/>
-                <w:sz w:val="20"/>
-                <w:szCs w:val="20"/>
-                <w:lang w:val="es-PE" w:eastAsia="es-ES"/>
-              </w:rPr>
-              <w:t>100%</w:t>
-            </w:r>
-          </w:p>
-        </w:tc>
-      </w:tr>
-      <w:tr>
-        <w:trPr>
-          <w:trHeight w:val="470"/>
-        </w:trPr>
-        <w:tc>
-          <w:tcPr>
-            <w:tcW w:w="2410" w:type="dxa"/>
-            <w:vMerge/>
-            <w:shd w:val="clear" w:color="auto" w:fill="auto"/>
-            <w:vAlign w:val="center"/>
-          </w:tcPr>
-          <w:p>
-            <w:pPr>
-              <w:spacing w:after="0" w:line="240" w:lineRule="auto"/>
-              <w:jc w:val="center"/>
-              <w:textAlignment w:val="baseline"/>
-              <w:rPr>
-                <w:rFonts w:cs="Arial"/>
-                <w:b/>
-                <w:bCs/>
-                <w:sz w:val="22"/>
-                <w:lang w:val="es-PE"/>
-              </w:rPr>
-            </w:pPr>
-          </w:p>
-        </w:tc>
-        <w:tc>
-          <w:tcPr>
-            <w:tcW w:w="3118" w:type="dxa"/>
-            <w:shd w:val="clear" w:color="auto" w:fill="auto"/>
-            <w:vAlign w:val="center"/>
-          </w:tcPr>
-          <w:p>
-            <w:pPr>
-              <w:spacing w:after="0" w:line="240" w:lineRule="auto"/>
-              <w:jc w:val="center"/>
-              <w:textAlignment w:val="baseline"/>
-              <w:rPr>
-                <w:rFonts w:ascii="Times New Roman" w:eastAsia="Times New Roman" w:hAnsi="Times New Roman" w:cs="Times New Roman"/>
-                <w:szCs w:val="24"/>
-                <w:lang w:val="es-ES" w:eastAsia="es-ES"/>
-              </w:rPr>
-            </w:pPr>
-            <w:r>
-              <w:rPr>
-                <w:rFonts w:ascii="Times New Roman" w:eastAsia="Times New Roman" w:hAnsi="Times New Roman" w:cs="Times New Roman"/>
-                <w:szCs w:val="24"/>
-                <w:lang w:val="es-ES" w:eastAsia="es-ES"/>
-              </w:rPr>
-              <w:t>Productos entregables (Bizagi)</w:t>
-            </w:r>
-          </w:p>
-        </w:tc>
-        <w:tc>
-          <w:tcPr>
-            <w:tcW w:w="3260" w:type="dxa"/>
-            <w:shd w:val="clear" w:color="auto" w:fill="auto"/>
-            <w:vAlign w:val="center"/>
-          </w:tcPr>
-          <w:p>
-            <w:pPr>
-              <w:spacing w:after="0" w:line="240" w:lineRule="auto"/>
-              <w:jc w:val="center"/>
-              <w:textAlignment w:val="baseline"/>
-              <w:rPr>
-                <w:rFonts w:eastAsia="Times New Roman" w:cs="Arial"/>
-                <w:sz w:val="20"/>
-                <w:szCs w:val="20"/>
-                <w:lang w:val="es-PE" w:eastAsia="es-ES"/>
-              </w:rPr>
-            </w:pPr>
-            <w:r>
-              <w:rPr>
-                <w:rFonts w:eastAsia="Times New Roman" w:cs="Arial"/>
-                <w:sz w:val="20"/>
-                <w:szCs w:val="20"/>
-                <w:lang w:val="es-PE" w:eastAsia="es-ES"/>
-              </w:rPr>
-              <w:t>100%</w:t>
-            </w:r>
-          </w:p>
-        </w:tc>
-      </w:tr>
-      <w:tr>
-        <w:trPr>
-          <w:trHeight w:val="510"/>
-        </w:trPr>
-        <w:tc>
-          <w:tcPr>
-            <w:tcW w:w="2410" w:type="dxa"/>
-            <w:vMerge w:val="restart"/>
-            <w:shd w:val="clear" w:color="auto" w:fill="auto"/>
-            <w:vAlign w:val="center"/>
-          </w:tcPr>
-          <w:p>
-            <w:pPr>
-              <w:spacing w:after="0" w:line="240" w:lineRule="auto"/>
-              <w:jc w:val="center"/>
-              <w:textAlignment w:val="baseline"/>
-              <w:rPr>
-                <w:rFonts w:cs="Arial"/>
-                <w:b/>
-                <w:bCs/>
-                <w:sz w:val="22"/>
-                <w:lang w:val="es-PE"/>
-              </w:rPr>
-            </w:pPr>
-          </w:p>
-        </w:tc>
-        <w:tc>
-          <w:tcPr>
-            <w:tcW w:w="3118" w:type="dxa"/>
-            <w:shd w:val="clear" w:color="auto" w:fill="auto"/>
-            <w:vAlign w:val="center"/>
-          </w:tcPr>
-          <w:p>
-            <w:pPr>
-              <w:spacing w:after="0" w:line="240" w:lineRule="auto"/>
-              <w:jc w:val="center"/>
-              <w:textAlignment w:val="baseline"/>
-              <w:rPr>
-                <w:rFonts w:ascii="Times New Roman" w:eastAsia="Times New Roman" w:hAnsi="Times New Roman" w:cs="Times New Roman"/>
-                <w:szCs w:val="24"/>
-                <w:lang w:val="es-ES" w:eastAsia="es-ES"/>
-              </w:rPr>
-            </w:pPr>
-            <w:r>
-              <w:rPr>
-                <w:rFonts w:ascii="Times New Roman" w:eastAsia="Times New Roman" w:hAnsi="Times New Roman" w:cs="Times New Roman"/>
-                <w:szCs w:val="24"/>
-                <w:lang w:val="es-ES" w:eastAsia="es-ES"/>
-              </w:rPr>
-              <w:t>Introducción</w:t>
-            </w:r>
-          </w:p>
-        </w:tc>
-        <w:tc>
-          <w:tcPr>
-            <w:tcW w:w="3260" w:type="dxa"/>
-            <w:shd w:val="clear" w:color="auto" w:fill="auto"/>
-            <w:vAlign w:val="center"/>
-          </w:tcPr>
-          <w:p>
-            <w:pPr>
-              <w:spacing w:after="0" w:line="240" w:lineRule="auto"/>
-              <w:jc w:val="center"/>
-              <w:textAlignment w:val="baseline"/>
-              <w:rPr>
-                <w:rFonts w:eastAsia="Times New Roman" w:cs="Arial"/>
-                <w:sz w:val="20"/>
-                <w:szCs w:val="20"/>
-                <w:lang w:val="es-PE" w:eastAsia="es-ES"/>
-              </w:rPr>
-            </w:pPr>
-            <w:r>
-              <w:rPr>
-                <w:rFonts w:eastAsia="Times New Roman" w:cs="Arial"/>
-                <w:sz w:val="20"/>
-                <w:szCs w:val="20"/>
-                <w:lang w:val="es-PE" w:eastAsia="es-ES"/>
-              </w:rPr>
-              <w:t>100%</w:t>
-            </w:r>
-          </w:p>
-        </w:tc>
-      </w:tr>
-      <w:tr>
-        <w:trPr>
-          <w:trHeight w:val="515"/>
-        </w:trPr>
-        <w:tc>
-          <w:tcPr>
-            <w:tcW w:w="2410" w:type="dxa"/>
-            <w:vMerge/>
-            <w:shd w:val="clear" w:color="auto" w:fill="auto"/>
-            <w:vAlign w:val="center"/>
-          </w:tcPr>
-          <w:p>
-            <w:pPr>
-              <w:spacing w:after="0" w:line="240" w:lineRule="auto"/>
-              <w:jc w:val="center"/>
-              <w:textAlignment w:val="baseline"/>
-              <w:rPr>
-                <w:rFonts w:cs="Arial"/>
-                <w:sz w:val="22"/>
-                <w:lang w:val="es-PE"/>
-              </w:rPr>
-            </w:pPr>
-          </w:p>
-        </w:tc>
-        <w:tc>
-          <w:tcPr>
-            <w:tcW w:w="3118" w:type="dxa"/>
-            <w:shd w:val="clear" w:color="auto" w:fill="auto"/>
-            <w:vAlign w:val="center"/>
-          </w:tcPr>
-          <w:p>
-            <w:pPr>
-              <w:spacing w:after="0" w:line="240" w:lineRule="auto"/>
-              <w:jc w:val="center"/>
-              <w:textAlignment w:val="baseline"/>
-              <w:rPr>
-                <w:rFonts w:ascii="Times New Roman" w:eastAsia="Times New Roman" w:hAnsi="Times New Roman" w:cs="Times New Roman"/>
-                <w:szCs w:val="24"/>
-                <w:lang w:val="es-ES" w:eastAsia="es-ES"/>
-              </w:rPr>
-            </w:pPr>
-            <w:r>
-              <w:rPr>
-                <w:rFonts w:ascii="Times New Roman" w:eastAsia="Times New Roman" w:hAnsi="Times New Roman" w:cs="Times New Roman"/>
-                <w:szCs w:val="24"/>
-                <w:lang w:val="es-ES" w:eastAsia="es-ES"/>
-              </w:rPr>
-              <w:t>Diagnóstico (Económico, Tecnológico)</w:t>
-            </w:r>
-          </w:p>
-        </w:tc>
-        <w:tc>
-          <w:tcPr>
-            <w:tcW w:w="3260" w:type="dxa"/>
-            <w:shd w:val="clear" w:color="auto" w:fill="auto"/>
-            <w:vAlign w:val="center"/>
-          </w:tcPr>
-          <w:p>
-            <w:pPr>
-              <w:spacing w:after="0" w:line="240" w:lineRule="auto"/>
-              <w:jc w:val="center"/>
-              <w:textAlignment w:val="baseline"/>
-              <w:rPr>
-                <w:rFonts w:eastAsia="Times New Roman" w:cs="Arial"/>
-                <w:sz w:val="20"/>
-                <w:szCs w:val="20"/>
-                <w:lang w:val="es-PE" w:eastAsia="es-ES"/>
-              </w:rPr>
-            </w:pPr>
+              <w:t>0%</w:t>
+            </w:r>
           </w:p>
         </w:tc>
       </w:tr>
     </w:tbl>
-    <w:p>
-      <w:pPr>
-        <w:rPr>
-          <w:b/>
-          <w:bCs/>
-          <w:lang w:val="es-ES"/>
-        </w:rPr>
-      </w:pPr>
-    </w:p>
-    <w:p>
-      <w:pPr>
-        <w:rPr>
-          <w:b/>
-          <w:bCs/>
-          <w:lang w:val="es-ES"/>
-        </w:rPr>
-      </w:pPr>
-    </w:p>
-    <w:p>
-      <w:pPr>
-        <w:rPr>
-          <w:b/>
-          <w:bCs/>
-          <w:lang w:val="es-ES"/>
-        </w:rPr>
-      </w:pPr>
-    </w:p>
-    <w:p>
-      <w:pPr>
-        <w:rPr>
-          <w:b/>
-          <w:bCs/>
-          <w:lang w:val="es-ES"/>
-        </w:rPr>
-      </w:pPr>
-    </w:p>
-    <w:p>
-      <w:pPr>
-        <w:rPr>
-          <w:b/>
-          <w:bCs/>
-          <w:lang w:val="es-ES"/>
-        </w:rPr>
-      </w:pPr>
-    </w:p>
-    <w:p>
-      <w:pPr>
-        <w:rPr>
-          <w:b/>
-          <w:bCs/>
-          <w:lang w:val="es-ES"/>
-        </w:rPr>
-      </w:pPr>
-    </w:p>
     <w:p>
       <w:pPr>
         <w:rPr>
@@ -2387,15 +2992,6 @@
     </w:p>
     <w:p>
       <w:pPr>
-        <w:rPr>
-          <w:b/>
-          <w:bCs/>
-          <w:lang w:val="es-ES"/>
-        </w:rPr>
-      </w:pPr>
-    </w:p>
-    <w:p>
-      <w:pPr>
         <w:spacing w:line="259" w:lineRule="auto"/>
         <w:jc w:val="left"/>
         <w:rPr>
@@ -2430,59 +3026,71 @@
           <w:bCs/>
           <w:i/>
           <w:iCs/>
-          <w:lang w:val="es-ES"/>
-        </w:rPr>
-      </w:pPr>
-      <w:r>
-        <w:rPr>
-          <w:lang w:val="es-ES"/>
-        </w:rPr>
-        <w:t>En la actualidad la tecnología se ha convertido en algo necesariamente indispensable tanto para las personas naturales como para las empresas que luchan por mantenerse competitivos en el mercado. Los últimos años el auge de la tecnología, ha sido notablemente importante. Es por tal motivo que nosotros como estudiantes de la carrera de informática estamos comprometidos en crear herramientas y/o soluciones informáticas que les permitan cumplir con dichos objetivos.</w:t>
-      </w:r>
-      <w:r>
-        <w:rPr>
-          <w:lang w:val="es-ES"/>
-        </w:rPr>
-        <w:t xml:space="preserve"> </w:t>
-      </w:r>
-      <w:r>
-        <w:rPr>
+          <w:sz w:val="20"/>
+          <w:szCs w:val="20"/>
+          <w:lang w:val="es-ES"/>
+        </w:rPr>
+      </w:pPr>
+      <w:r>
+        <w:rPr>
+          <w:sz w:val="20"/>
+          <w:szCs w:val="20"/>
+          <w:lang w:val="es-ES"/>
+        </w:rPr>
+        <w:t xml:space="preserve">En la actualidad la tecnología se ha convertido en algo necesariamente indispensable tanto para las personas naturales como para las empresas que luchan por mantenerse competitivos en el mercado. Los últimos años el auge de la tecnología, ha sido notablemente importante. Es por tal motivo que nosotros como estudiantes de la carrera de informática estamos comprometidos en crear herramientas y/o soluciones informáticas que les permitan cumplir con dichos objetivos. </w:t>
+      </w:r>
+      <w:r>
+        <w:rPr>
+          <w:sz w:val="20"/>
+          <w:szCs w:val="20"/>
           <w:lang w:val="es-ES"/>
         </w:rPr>
         <w:t xml:space="preserve">Como estudiantes, </w:t>
       </w:r>
       <w:r>
         <w:rPr>
+          <w:sz w:val="20"/>
+          <w:szCs w:val="20"/>
           <w:lang w:val="es-ES"/>
         </w:rPr>
         <w:t>e</w:t>
       </w:r>
       <w:r>
         <w:rPr>
+          <w:sz w:val="20"/>
+          <w:szCs w:val="20"/>
           <w:lang w:val="es-ES"/>
         </w:rPr>
         <w:t xml:space="preserve">stamos creando un </w:t>
       </w:r>
       <w:r>
         <w:rPr>
+          <w:sz w:val="20"/>
+          <w:szCs w:val="20"/>
           <w:lang w:val="es-ES"/>
         </w:rPr>
         <w:t>s</w:t>
       </w:r>
       <w:r>
         <w:rPr>
+          <w:sz w:val="20"/>
+          <w:szCs w:val="20"/>
           <w:lang w:val="es-ES"/>
         </w:rPr>
         <w:t xml:space="preserve">oftware para las empresas que quieran mejorar, sistematizar, agilizar y </w:t>
       </w:r>
       <w:r>
         <w:rPr>
+          <w:sz w:val="20"/>
+          <w:szCs w:val="20"/>
           <w:lang w:val="es-ES"/>
         </w:rPr>
         <w:t>g</w:t>
       </w:r>
       <w:r>
         <w:rPr>
+          <w:sz w:val="20"/>
+          <w:szCs w:val="20"/>
           <w:lang w:val="es-ES"/>
         </w:rPr>
         <w:t>estionar sus procesos; dicho sistema les permitirá llevar un mejor control de sus inventarios y también les permitirá gestionar el proceso de compra de sus productos e insumos.</w:t>
@@ -2537,6 +3145,20 @@
     </w:p>
     <w:p>
       <w:pPr>
+        <w:rPr>
+          <w:lang w:val="es-ES"/>
+        </w:rPr>
+      </w:pPr>
+    </w:p>
+    <w:p>
+      <w:pPr>
+        <w:rPr>
+          <w:lang w:val="es-ES"/>
+        </w:rPr>
+      </w:pPr>
+    </w:p>
+    <w:p>
+      <w:pPr>
         <w:pStyle w:val="Ttulo1"/>
         <w:numPr>
           <w:ilvl w:val="1"/>
@@ -2568,6 +3190,20 @@
     </w:p>
     <w:p>
       <w:pPr>
+        <w:rPr>
+          <w:lang w:val="es-ES"/>
+        </w:rPr>
+      </w:pPr>
+    </w:p>
+    <w:p>
+      <w:pPr>
+        <w:rPr>
+          <w:lang w:val="es-ES"/>
+        </w:rPr>
+      </w:pPr>
+    </w:p>
+    <w:p>
+      <w:pPr>
         <w:pStyle w:val="Prrafodelista"/>
         <w:numPr>
           <w:ilvl w:val="1"/>
@@ -2601,24 +3237,12 @@
     <w:p>
       <w:pPr>
         <w:pStyle w:val="Prrafodelista"/>
-        <w:numPr>
-          <w:ilvl w:val="1"/>
-          <w:numId w:val="7"/>
-        </w:numPr>
         <w:rPr>
           <w:sz w:val="28"/>
           <w:szCs w:val="28"/>
           <w:lang w:val="es-ES"/>
         </w:rPr>
       </w:pPr>
-      <w:r>
-        <w:rPr>
-          <w:sz w:val="28"/>
-          <w:szCs w:val="28"/>
-          <w:lang w:val="es-ES"/>
-        </w:rPr>
-        <w:t>Ecológico</w:t>
-      </w:r>
     </w:p>
     <w:p>
       <w:pPr>
@@ -2649,7 +3273,7 @@
           <w:szCs w:val="28"/>
           <w:lang w:val="es-ES"/>
         </w:rPr>
-        <w:t>Político</w:t>
+        <w:t>Ecológico</w:t>
       </w:r>
     </w:p>
     <w:p>
@@ -2665,7 +3289,6 @@
     <w:p>
       <w:pPr>
         <w:pStyle w:val="Prrafodelista"/>
-        <w:ind w:left="1440"/>
         <w:rPr>
           <w:sz w:val="28"/>
           <w:szCs w:val="28"/>
@@ -2675,6 +3298,38 @@
     </w:p>
     <w:p>
       <w:pPr>
+        <w:pStyle w:val="Prrafodelista"/>
+        <w:rPr>
+          <w:sz w:val="28"/>
+          <w:szCs w:val="28"/>
+          <w:lang w:val="es-ES"/>
+        </w:rPr>
+      </w:pPr>
+    </w:p>
+    <w:p>
+      <w:pPr>
+        <w:pStyle w:val="Prrafodelista"/>
+        <w:numPr>
+          <w:ilvl w:val="1"/>
+          <w:numId w:val="7"/>
+        </w:numPr>
+        <w:rPr>
+          <w:sz w:val="28"/>
+          <w:szCs w:val="28"/>
+          <w:lang w:val="es-ES"/>
+        </w:rPr>
+      </w:pPr>
+      <w:r>
+        <w:rPr>
+          <w:sz w:val="28"/>
+          <w:szCs w:val="28"/>
+          <w:lang w:val="es-ES"/>
+        </w:rPr>
+        <w:t>Político</w:t>
+      </w:r>
+    </w:p>
+    <w:p>
+      <w:pPr>
         <w:pStyle w:val="Ttulo1"/>
         <w:rPr>
           <w:lang w:val="es-ES"/>
@@ -2685,9 +3340,172 @@
         <w:rPr>
           <w:lang w:val="es-ES"/>
         </w:rPr>
+        <w:lastRenderedPageBreak/>
         <w:t>Objetivos</w:t>
       </w:r>
       <w:bookmarkEnd w:id="4"/>
+    </w:p>
+    <w:p>
+      <w:pPr>
+        <w:pStyle w:val="Prrafodelista"/>
+        <w:numPr>
+          <w:ilvl w:val="1"/>
+          <w:numId w:val="27"/>
+        </w:numPr>
+        <w:spacing w:line="259" w:lineRule="auto"/>
+        <w:rPr>
+          <w:b/>
+          <w:bCs/>
+          <w:sz w:val="22"/>
+          <w:lang w:val="es-ES"/>
+        </w:rPr>
+      </w:pPr>
+      <w:r>
+        <w:rPr>
+          <w:b/>
+          <w:bCs/>
+          <w:sz w:val="22"/>
+          <w:lang w:val="es-ES"/>
+        </w:rPr>
+        <w:t>OBJ</w:t>
+      </w:r>
+      <w:r>
+        <w:rPr>
+          <w:b/>
+          <w:bCs/>
+          <w:sz w:val="22"/>
+          <w:lang w:val="es-ES"/>
+        </w:rPr>
+        <w:t>1</w:t>
+      </w:r>
+      <w:r>
+        <w:rPr>
+          <w:b/>
+          <w:bCs/>
+          <w:sz w:val="22"/>
+          <w:lang w:val="es-ES"/>
+        </w:rPr>
+        <w:t xml:space="preserve">: </w:t>
+      </w:r>
+      <w:r>
+        <w:rPr>
+          <w:sz w:val="20"/>
+          <w:szCs w:val="20"/>
+          <w:lang w:val="es-ES"/>
+        </w:rPr>
+        <w:t>Optimizar el proceso de compra de productos, reduciendo en un 70% el tiempo del proceso y desabastecimiento del almacén logrando así la eficiencia de nuestro proyecto con respecto al año 2021</w:t>
+      </w:r>
+      <w:r>
+        <w:rPr>
+          <w:b/>
+          <w:bCs/>
+          <w:sz w:val="20"/>
+          <w:szCs w:val="20"/>
+          <w:lang w:val="es-ES"/>
+        </w:rPr>
+        <w:t>.</w:t>
+      </w:r>
+    </w:p>
+    <w:p>
+      <w:pPr>
+        <w:pStyle w:val="Prrafodelista"/>
+        <w:numPr>
+          <w:ilvl w:val="1"/>
+          <w:numId w:val="27"/>
+        </w:numPr>
+        <w:spacing w:line="259" w:lineRule="auto"/>
+        <w:rPr>
+          <w:b/>
+          <w:bCs/>
+          <w:sz w:val="22"/>
+          <w:lang w:val="es-ES"/>
+        </w:rPr>
+      </w:pPr>
+      <w:r>
+        <w:rPr>
+          <w:b/>
+          <w:bCs/>
+          <w:sz w:val="22"/>
+          <w:lang w:val="es-ES"/>
+        </w:rPr>
+        <w:t>OBJ</w:t>
+      </w:r>
+      <w:r>
+        <w:rPr>
+          <w:b/>
+          <w:bCs/>
+          <w:sz w:val="22"/>
+          <w:lang w:val="es-ES"/>
+        </w:rPr>
+        <w:t>2</w:t>
+      </w:r>
+      <w:r>
+        <w:rPr>
+          <w:b/>
+          <w:bCs/>
+          <w:sz w:val="22"/>
+          <w:lang w:val="es-ES"/>
+        </w:rPr>
+        <w:t xml:space="preserve">: </w:t>
+      </w:r>
+      <w:r>
+        <w:rPr>
+          <w:sz w:val="20"/>
+          <w:szCs w:val="20"/>
+          <w:lang w:val="es-ES"/>
+        </w:rPr>
+        <w:t>Reducir significativamente el tiempo</w:t>
+      </w:r>
+      <w:r>
+        <w:rPr>
+          <w:sz w:val="20"/>
+          <w:szCs w:val="20"/>
+          <w:lang w:val="es-ES"/>
+        </w:rPr>
+        <w:t xml:space="preserve"> de ejecución de una orden de salida y el control periódico del inventario en un 80% con respecto al primer trimestre del año 2022.</w:t>
+      </w:r>
+      <w:r>
+        <w:rPr>
+          <w:sz w:val="20"/>
+          <w:szCs w:val="20"/>
+          <w:lang w:val="es-ES"/>
+        </w:rPr>
+        <w:t xml:space="preserve"> </w:t>
+      </w:r>
+    </w:p>
+    <w:p>
+      <w:pPr>
+        <w:pStyle w:val="Ttulo1"/>
+        <w:rPr>
+          <w:lang w:val="es-ES"/>
+        </w:rPr>
+      </w:pPr>
+      <w:bookmarkStart w:id="5" w:name="_Toc102687513"/>
+      <w:r>
+        <w:rPr>
+          <w:lang w:val="es-ES"/>
+        </w:rPr>
+        <w:t>Justificación</w:t>
+      </w:r>
+      <w:bookmarkEnd w:id="5"/>
+    </w:p>
+    <w:p>
+      <w:pPr>
+        <w:ind w:left="708"/>
+        <w:rPr>
+          <w:sz w:val="20"/>
+          <w:szCs w:val="20"/>
+          <w:lang w:val="es-ES"/>
+        </w:rPr>
+      </w:pPr>
+      <w:r>
+        <w:rPr>
+          <w:sz w:val="20"/>
+          <w:szCs w:val="20"/>
+          <w:lang w:val="es-ES"/>
+        </w:rPr>
+        <w:t>La importancia de una gestión de almacén es de alto nivel para el desarrollo de la actividad de una empresa. Por ello, desarrollamos un sistema para la gestión de compras e inventario permitiendo llevar el control correcto de los productos que entran y salen. Gracias a los programas con que hemos trabajado y desarrollado nos ayudará agilizar los procesos internos.</w:t>
+      </w:r>
     </w:p>
     <w:p>
       <w:pPr>
@@ -2701,7 +3519,7 @@
         <w:rPr>
           <w:b/>
           <w:bCs/>
-          <w:sz w:val="22"/>
+          <w:szCs w:val="24"/>
           <w:lang w:val="es-ES"/>
         </w:rPr>
       </w:pPr>
@@ -2709,140 +3527,21 @@
         <w:rPr>
           <w:b/>
           <w:bCs/>
-          <w:sz w:val="22"/>
-          <w:lang w:val="es-ES"/>
-        </w:rPr>
-        <w:t xml:space="preserve">OBJ1: </w:t>
-      </w:r>
-      <w:r>
-        <w:rPr>
-          <w:sz w:val="22"/>
-          <w:lang w:val="es-ES"/>
-        </w:rPr>
-        <w:t>Reducir significativamente el tiempo establecido de atención a los clientes internos en un 80% con respecto al primer trimestre del año 2023 con la meta de tenerlos satisfechos.</w:t>
-      </w:r>
-      <w:r>
-        <w:t xml:space="preserve"> </w:t>
-      </w:r>
-      <w:r>
-        <w:rPr>
-          <w:sz w:val="22"/>
-          <w:lang w:val="es-ES"/>
-        </w:rPr>
-        <w:t xml:space="preserve">Mediante una mejor organización de la </w:t>
-      </w:r>
-      <w:r>
-        <w:rPr>
-          <w:sz w:val="22"/>
-          <w:lang w:val="es-ES"/>
-        </w:rPr>
-        <w:lastRenderedPageBreak/>
-        <w:t>empresa lograr a controlar totalmente los inventarios mensuales en el año 2023, con el objetivo de tener una mejoría en la gestión.</w:t>
+          <w:szCs w:val="24"/>
+          <w:lang w:val="es-ES"/>
+        </w:rPr>
+        <w:t>Beneficiarios directos:</w:t>
       </w:r>
     </w:p>
     <w:p>
       <w:pPr>
         <w:pStyle w:val="Prrafodelista"/>
         <w:numPr>
-          <w:ilvl w:val="1"/>
+          <w:ilvl w:val="2"/>
           <w:numId w:val="27"/>
         </w:numPr>
         <w:spacing w:line="259" w:lineRule="auto"/>
-        <w:rPr>
-          <w:b/>
-          <w:bCs/>
-          <w:sz w:val="22"/>
-          <w:lang w:val="es-ES"/>
-        </w:rPr>
-      </w:pPr>
-      <w:r>
-        <w:rPr>
-          <w:b/>
-          <w:bCs/>
-          <w:sz w:val="22"/>
-          <w:lang w:val="es-ES"/>
-        </w:rPr>
-        <w:t xml:space="preserve">OBJ2: </w:t>
-      </w:r>
-      <w:r>
-        <w:rPr>
-          <w:sz w:val="22"/>
-          <w:lang w:val="es-ES"/>
-        </w:rPr>
-        <w:t xml:space="preserve">Mejorar la alianza con </w:t>
-      </w:r>
-      <w:r>
-        <w:rPr>
-          <w:color w:val="FF0000"/>
-          <w:sz w:val="22"/>
-          <w:lang w:val="es-ES"/>
-        </w:rPr>
-        <w:t>nuestros clientes</w:t>
-      </w:r>
-      <w:r>
-        <w:rPr>
-          <w:sz w:val="22"/>
-          <w:lang w:val="es-ES"/>
-        </w:rPr>
-        <w:t xml:space="preserve"> creando un excelente proceso de compra de productos, reduciendo en un 70% el tiempo del proceso logrando así la eficiencia de nuestro proyecto y satisfa</w:t>
-      </w:r>
-      <w:r>
-        <w:rPr>
-          <w:sz w:val="22"/>
-          <w:lang w:val="es-ES"/>
-        </w:rPr>
-        <w:t>c</w:t>
-      </w:r>
-      <w:r>
-        <w:rPr>
-          <w:sz w:val="22"/>
-          <w:lang w:val="es-ES"/>
-        </w:rPr>
-        <w:t>ción del cliente con respecto al año 2021.</w:t>
-      </w:r>
-      <w:r>
-        <w:rPr>
-          <w:sz w:val="22"/>
-          <w:lang w:val="es-ES"/>
-        </w:rPr>
-        <w:t xml:space="preserve"> </w:t>
-      </w:r>
-      <w:r>
-        <w:rPr>
-          <w:sz w:val="22"/>
-          <w:lang w:val="es-ES"/>
-        </w:rPr>
-        <w:t>Optimizar el proceso de compra de productos, reduciendo en un 70% el tiempo del proceso y desabastecimiento del almacén logrando así la eficiencia de nuestro proyecto con respecto al año 2021</w:t>
-      </w:r>
-      <w:r>
-        <w:rPr>
-          <w:b/>
-          <w:bCs/>
-          <w:sz w:val="22"/>
-          <w:lang w:val="es-ES"/>
-        </w:rPr>
-        <w:t>.</w:t>
-      </w:r>
-    </w:p>
-    <w:p>
-      <w:pPr>
-        <w:pStyle w:val="Ttulo1"/>
-        <w:rPr>
-          <w:lang w:val="es-ES"/>
-        </w:rPr>
-      </w:pPr>
-      <w:bookmarkStart w:id="5" w:name="_Toc102687513"/>
-      <w:r>
-        <w:rPr>
-          <w:lang w:val="es-ES"/>
-        </w:rPr>
-        <w:t>Justificación</w:t>
-      </w:r>
-      <w:bookmarkEnd w:id="5"/>
-    </w:p>
-    <w:p>
-      <w:pPr>
-        <w:ind w:left="708"/>
+        <w:jc w:val="left"/>
         <w:rPr>
           <w:sz w:val="20"/>
           <w:szCs w:val="20"/>
@@ -2855,7 +3554,7 @@
           <w:szCs w:val="20"/>
           <w:lang w:val="es-ES"/>
         </w:rPr>
-        <w:t xml:space="preserve">La importancia de una gestión de </w:t>
+        <w:t>Gerencia de Abastecimiento.</w:t>
       </w:r>
       <w:r>
         <w:rPr>
@@ -2863,39 +3562,55 @@
           <w:szCs w:val="20"/>
           <w:lang w:val="es-ES"/>
         </w:rPr>
-        <w:t>almacén</w:t>
-      </w:r>
-      <w:r>
+        <w:t xml:space="preserve"> </w:t>
+      </w:r>
+    </w:p>
+    <w:p>
+      <w:pPr>
+        <w:pStyle w:val="Prrafodelista"/>
+        <w:numPr>
+          <w:ilvl w:val="2"/>
+          <w:numId w:val="27"/>
+        </w:numPr>
+        <w:spacing w:line="259" w:lineRule="auto"/>
+        <w:jc w:val="left"/>
         <w:rPr>
           <w:sz w:val="20"/>
           <w:szCs w:val="20"/>
           <w:lang w:val="es-ES"/>
         </w:rPr>
-        <w:t xml:space="preserve"> es de alto nivel para el desarrollo de la </w:t>
-      </w:r>
+      </w:pPr>
       <w:r>
         <w:rPr>
           <w:sz w:val="20"/>
           <w:szCs w:val="20"/>
           <w:lang w:val="es-ES"/>
         </w:rPr>
-        <w:t>actividad</w:t>
-      </w:r>
-      <w:r>
+        <w:t>Representante de almacén.</w:t>
+      </w:r>
+    </w:p>
+    <w:p>
+      <w:pPr>
+        <w:pStyle w:val="Prrafodelista"/>
+        <w:numPr>
+          <w:ilvl w:val="2"/>
+          <w:numId w:val="27"/>
+        </w:numPr>
+        <w:spacing w:line="259" w:lineRule="auto"/>
+        <w:jc w:val="left"/>
         <w:rPr>
           <w:sz w:val="20"/>
           <w:szCs w:val="20"/>
           <w:lang w:val="es-ES"/>
         </w:rPr>
-        <w:t xml:space="preserve"> de una empresa. Por ello, desarrollamos un sistema para la gestión de compras e inventario permitiendo llevar el control correcto de los productos que entran y </w:t>
-      </w:r>
+      </w:pPr>
       <w:r>
         <w:rPr>
           <w:sz w:val="20"/>
           <w:szCs w:val="20"/>
           <w:lang w:val="es-ES"/>
         </w:rPr>
-        <w:t>salen. Gracias</w:t>
+        <w:t>Desarrolladores.</w:t>
       </w:r>
       <w:r>
         <w:rPr>
@@ -2903,7 +3618,7 @@
           <w:szCs w:val="20"/>
           <w:lang w:val="es-ES"/>
         </w:rPr>
-        <w:t xml:space="preserve"> a los programas con que hemos trabajado y desarrollado nos ayudará agilizar los procesos internos.</w:t>
+        <w:br/>
       </w:r>
     </w:p>
     <w:p>
@@ -2929,7 +3644,7 @@
           <w:szCs w:val="24"/>
           <w:lang w:val="es-ES"/>
         </w:rPr>
-        <w:t>Beneficiarios directos:</w:t>
+        <w:t>Beneficiarios indirectos</w:t>
       </w:r>
     </w:p>
     <w:p>
@@ -2953,7 +3668,7 @@
           <w:szCs w:val="20"/>
           <w:lang w:val="es-ES"/>
         </w:rPr>
-        <w:t>Gerencia de Abastecimiento.</w:t>
+        <w:t>C</w:t>
       </w:r>
       <w:r>
         <w:rPr>
@@ -2961,7 +3676,15 @@
           <w:szCs w:val="20"/>
           <w:lang w:val="es-ES"/>
         </w:rPr>
-        <w:t xml:space="preserve"> </w:t>
+        <w:t>lientes</w:t>
+      </w:r>
+      <w:r>
+        <w:rPr>
+          <w:sz w:val="20"/>
+          <w:szCs w:val="20"/>
+          <w:lang w:val="es-ES"/>
+        </w:rPr>
+        <w:t>.</w:t>
       </w:r>
     </w:p>
     <w:p>
@@ -2985,128 +3708,6 @@
           <w:szCs w:val="20"/>
           <w:lang w:val="es-ES"/>
         </w:rPr>
-        <w:t>Representante de almacén.</w:t>
-      </w:r>
-    </w:p>
-    <w:p>
-      <w:pPr>
-        <w:pStyle w:val="Prrafodelista"/>
-        <w:numPr>
-          <w:ilvl w:val="2"/>
-          <w:numId w:val="27"/>
-        </w:numPr>
-        <w:spacing w:line="259" w:lineRule="auto"/>
-        <w:jc w:val="left"/>
-        <w:rPr>
-          <w:sz w:val="20"/>
-          <w:szCs w:val="20"/>
-          <w:lang w:val="es-ES"/>
-        </w:rPr>
-      </w:pPr>
-      <w:r>
-        <w:rPr>
-          <w:sz w:val="20"/>
-          <w:szCs w:val="20"/>
-          <w:lang w:val="es-ES"/>
-        </w:rPr>
-        <w:t>Desarrolladores.</w:t>
-      </w:r>
-      <w:r>
-        <w:rPr>
-          <w:sz w:val="20"/>
-          <w:szCs w:val="20"/>
-          <w:lang w:val="es-ES"/>
-        </w:rPr>
-        <w:br/>
-      </w:r>
-    </w:p>
-    <w:p>
-      <w:pPr>
-        <w:pStyle w:val="Prrafodelista"/>
-        <w:numPr>
-          <w:ilvl w:val="1"/>
-          <w:numId w:val="27"/>
-        </w:numPr>
-        <w:spacing w:line="259" w:lineRule="auto"/>
-        <w:jc w:val="left"/>
-        <w:rPr>
-          <w:b/>
-          <w:bCs/>
-          <w:szCs w:val="24"/>
-          <w:lang w:val="es-ES"/>
-        </w:rPr>
-      </w:pPr>
-      <w:r>
-        <w:rPr>
-          <w:b/>
-          <w:bCs/>
-          <w:szCs w:val="24"/>
-          <w:lang w:val="es-ES"/>
-        </w:rPr>
-        <w:t>Beneficiarios indirectos</w:t>
-      </w:r>
-    </w:p>
-    <w:p>
-      <w:pPr>
-        <w:pStyle w:val="Prrafodelista"/>
-        <w:numPr>
-          <w:ilvl w:val="2"/>
-          <w:numId w:val="27"/>
-        </w:numPr>
-        <w:spacing w:line="259" w:lineRule="auto"/>
-        <w:jc w:val="left"/>
-        <w:rPr>
-          <w:sz w:val="20"/>
-          <w:szCs w:val="20"/>
-          <w:lang w:val="es-ES"/>
-        </w:rPr>
-      </w:pPr>
-      <w:r>
-        <w:rPr>
-          <w:sz w:val="20"/>
-          <w:szCs w:val="20"/>
-          <w:lang w:val="es-ES"/>
-        </w:rPr>
-        <w:t>C</w:t>
-      </w:r>
-      <w:r>
-        <w:rPr>
-          <w:sz w:val="20"/>
-          <w:szCs w:val="20"/>
-          <w:lang w:val="es-ES"/>
-        </w:rPr>
-        <w:t>lientes</w:t>
-      </w:r>
-      <w:r>
-        <w:rPr>
-          <w:sz w:val="20"/>
-          <w:szCs w:val="20"/>
-          <w:lang w:val="es-ES"/>
-        </w:rPr>
-        <w:t>.</w:t>
-      </w:r>
-    </w:p>
-    <w:p>
-      <w:pPr>
-        <w:pStyle w:val="Prrafodelista"/>
-        <w:numPr>
-          <w:ilvl w:val="2"/>
-          <w:numId w:val="27"/>
-        </w:numPr>
-        <w:spacing w:line="259" w:lineRule="auto"/>
-        <w:jc w:val="left"/>
-        <w:rPr>
-          <w:sz w:val="20"/>
-          <w:szCs w:val="20"/>
-          <w:lang w:val="es-ES"/>
-        </w:rPr>
-      </w:pPr>
-      <w:r>
-        <w:rPr>
-          <w:sz w:val="20"/>
-          <w:szCs w:val="20"/>
-          <w:lang w:val="es-ES"/>
-        </w:rPr>
         <w:t>Pr</w:t>
       </w:r>
       <w:r>
@@ -3217,7 +3818,7 @@
           <w:szCs w:val="20"/>
           <w:lang w:val="es-ES"/>
         </w:rPr>
-        <w:t xml:space="preserve"> </w:t>
+        <w:t xml:space="preserve"> optimizar </w:t>
       </w:r>
       <w:r>
         <w:rPr>
@@ -3225,7 +3826,7 @@
           <w:szCs w:val="20"/>
           <w:lang w:val="es-ES"/>
         </w:rPr>
-        <w:t xml:space="preserve">optimizar </w:t>
+        <w:t xml:space="preserve">las actividades </w:t>
       </w:r>
       <w:r>
         <w:rPr>
@@ -3233,7 +3834,7 @@
           <w:szCs w:val="20"/>
           <w:lang w:val="es-ES"/>
         </w:rPr>
-        <w:t xml:space="preserve">las actividades </w:t>
+        <w:t xml:space="preserve">y expandir </w:t>
       </w:r>
       <w:r>
         <w:rPr>
@@ -3241,7 +3842,7 @@
           <w:szCs w:val="20"/>
           <w:lang w:val="es-ES"/>
         </w:rPr>
-        <w:t xml:space="preserve">y expandir </w:t>
+        <w:t>los puntos de comunicación</w:t>
       </w:r>
       <w:r>
         <w:rPr>
@@ -3249,7 +3850,7 @@
           <w:szCs w:val="20"/>
           <w:lang w:val="es-ES"/>
         </w:rPr>
-        <w:t>los puntos de comunicación</w:t>
+        <w:t xml:space="preserve">, </w:t>
       </w:r>
       <w:r>
         <w:rPr>
@@ -3257,34 +3858,31 @@
           <w:szCs w:val="20"/>
           <w:lang w:val="es-ES"/>
         </w:rPr>
-        <w:t xml:space="preserve">, </w:t>
-      </w:r>
-      <w:r>
-        <w:rPr>
-          <w:color w:val="FF0000"/>
+        <w:t xml:space="preserve">entre los </w:t>
+      </w:r>
+      <w:r>
+        <w:rPr>
           <w:sz w:val="20"/>
           <w:szCs w:val="20"/>
           <w:lang w:val="es-ES"/>
         </w:rPr>
-        <w:t xml:space="preserve">entre los </w:t>
-      </w:r>
-      <w:r>
-        <w:rPr>
-          <w:color w:val="FF0000"/>
+        <w:t>almacenes</w:t>
+      </w:r>
+      <w:r>
+        <w:rPr>
           <w:sz w:val="20"/>
           <w:szCs w:val="20"/>
           <w:lang w:val="es-ES"/>
         </w:rPr>
-        <w:t>almacenes</w:t>
-      </w:r>
-      <w:proofErr w:type="gramStart"/>
+        <w:t xml:space="preserve"> que están ubicados en diferentes</w:t>
+      </w:r>
       <w:r>
         <w:rPr>
           <w:sz w:val="20"/>
           <w:szCs w:val="20"/>
           <w:lang w:val="es-ES"/>
         </w:rPr>
-        <w:t>,</w:t>
+        <w:t xml:space="preserve"> sectores</w:t>
       </w:r>
       <w:r>
         <w:rPr>
@@ -3292,7 +3890,7 @@
           <w:szCs w:val="20"/>
           <w:lang w:val="es-ES"/>
         </w:rPr>
-        <w:t xml:space="preserve"> </w:t>
+        <w:t xml:space="preserve">. Este </w:t>
       </w:r>
       <w:r>
         <w:rPr>
@@ -3300,16 +3898,15 @@
           <w:szCs w:val="20"/>
           <w:lang w:val="es-ES"/>
         </w:rPr>
-        <w:t>.</w:t>
-      </w:r>
-      <w:proofErr w:type="gramEnd"/>
+        <w:t>software</w:t>
+      </w:r>
       <w:r>
         <w:rPr>
           <w:sz w:val="20"/>
           <w:szCs w:val="20"/>
           <w:lang w:val="es-ES"/>
         </w:rPr>
-        <w:t xml:space="preserve"> Este </w:t>
+        <w:t xml:space="preserve"> contribuye en la mejora </w:t>
       </w:r>
       <w:r>
         <w:rPr>
@@ -3317,7 +3914,7 @@
           <w:szCs w:val="20"/>
           <w:lang w:val="es-ES"/>
         </w:rPr>
-        <w:t>software</w:t>
+        <w:t>del proceso de compra</w:t>
       </w:r>
       <w:r>
         <w:rPr>
@@ -3325,41 +3922,15 @@
           <w:szCs w:val="20"/>
           <w:lang w:val="es-ES"/>
         </w:rPr>
-        <w:t xml:space="preserve"> contribuye en la mejora </w:t>
-      </w:r>
-      <w:r>
-        <w:rPr>
-          <w:color w:val="FF0000"/>
+        <w:t xml:space="preserve">, un mapeo más específico de la información por cada orden realizada y los más importante que a lo largo del tiempo </w:t>
+      </w:r>
+      <w:r>
+        <w:rPr>
           <w:sz w:val="20"/>
           <w:szCs w:val="20"/>
           <w:lang w:val="es-ES"/>
         </w:rPr>
-        <w:t>del proceso de compra</w:t>
-      </w:r>
-      <w:r>
-        <w:rPr>
-          <w:sz w:val="20"/>
-          <w:szCs w:val="20"/>
-          <w:lang w:val="es-ES"/>
-        </w:rPr>
-        <w:t xml:space="preserve">, un mapeo más específico de la información por cada orden realizada y los más importante que a lo largo del tiempo toda </w:t>
-      </w:r>
-      <w:r>
-        <w:rPr>
-          <w:color w:val="FF0000"/>
-          <w:sz w:val="20"/>
-          <w:szCs w:val="20"/>
-          <w:lang w:val="es-ES"/>
-        </w:rPr>
-        <w:t xml:space="preserve">la información </w:t>
-      </w:r>
-      <w:r>
-        <w:rPr>
-          <w:sz w:val="20"/>
-          <w:szCs w:val="20"/>
-          <w:lang w:val="es-ES"/>
-        </w:rPr>
-        <w:t>que se llegue a gestionar servirá para mejorar de manera continua este negocio y la visión que este persigue.</w:t>
+        <w:t>cada componente de este sistema tendrá mayor alcance y una eficaz integración en este u otros sistemas, guiando así en su escalabilidad.</w:t>
       </w:r>
     </w:p>
     <w:p>
@@ -6203,6 +6774,119 @@
     </w:lvl>
   </w:abstractNum>
   <w:abstractNum w:abstractNumId="21" w15:restartNumberingAfterBreak="0">
+    <w:nsid w:val="5C2D7388"/>
+    <w:multiLevelType w:val="hybridMultilevel"/>
+    <w:tmpl w:val="050008C6"/>
+    <w:lvl w:ilvl="0" w:tplc="280A0001">
+      <w:start w:val="1"/>
+      <w:numFmt w:val="bullet"/>
+      <w:lvlText w:val=""/>
+      <w:lvlJc w:val="left"/>
+      <w:pPr>
+        <w:ind w:left="2844" w:hanging="360"/>
+      </w:pPr>
+      <w:rPr>
+        <w:rFonts w:ascii="Symbol" w:hAnsi="Symbol" w:hint="default"/>
+      </w:rPr>
+    </w:lvl>
+    <w:lvl w:ilvl="1" w:tplc="280A0003" w:tentative="1">
+      <w:start w:val="1"/>
+      <w:numFmt w:val="bullet"/>
+      <w:lvlText w:val="o"/>
+      <w:lvlJc w:val="left"/>
+      <w:pPr>
+        <w:ind w:left="3564" w:hanging="360"/>
+      </w:pPr>
+      <w:rPr>
+        <w:rFonts w:ascii="Courier New" w:hAnsi="Courier New" w:cs="Courier New" w:hint="default"/>
+      </w:rPr>
+    </w:lvl>
+    <w:lvl w:ilvl="2" w:tplc="280A0005" w:tentative="1">
+      <w:start w:val="1"/>
+      <w:numFmt w:val="bullet"/>
+      <w:lvlText w:val=""/>
+      <w:lvlJc w:val="left"/>
+      <w:pPr>
+        <w:ind w:left="4284" w:hanging="360"/>
+      </w:pPr>
+      <w:rPr>
+        <w:rFonts w:ascii="Wingdings" w:hAnsi="Wingdings" w:hint="default"/>
+      </w:rPr>
+    </w:lvl>
+    <w:lvl w:ilvl="3" w:tplc="280A0001" w:tentative="1">
+      <w:start w:val="1"/>
+      <w:numFmt w:val="bullet"/>
+      <w:lvlText w:val=""/>
+      <w:lvlJc w:val="left"/>
+      <w:pPr>
+        <w:ind w:left="5004" w:hanging="360"/>
+      </w:pPr>
+      <w:rPr>
+        <w:rFonts w:ascii="Symbol" w:hAnsi="Symbol" w:hint="default"/>
+      </w:rPr>
+    </w:lvl>
+    <w:lvl w:ilvl="4" w:tplc="280A0003" w:tentative="1">
+      <w:start w:val="1"/>
+      <w:numFmt w:val="bullet"/>
+      <w:lvlText w:val="o"/>
+      <w:lvlJc w:val="left"/>
+      <w:pPr>
+        <w:ind w:left="5724" w:hanging="360"/>
+      </w:pPr>
+      <w:rPr>
+        <w:rFonts w:ascii="Courier New" w:hAnsi="Courier New" w:cs="Courier New" w:hint="default"/>
+      </w:rPr>
+    </w:lvl>
+    <w:lvl w:ilvl="5" w:tplc="280A0005" w:tentative="1">
+      <w:start w:val="1"/>
+      <w:numFmt w:val="bullet"/>
+      <w:lvlText w:val=""/>
+      <w:lvlJc w:val="left"/>
+      <w:pPr>
+        <w:ind w:left="6444" w:hanging="360"/>
+      </w:pPr>
+      <w:rPr>
+        <w:rFonts w:ascii="Wingdings" w:hAnsi="Wingdings" w:hint="default"/>
+      </w:rPr>
+    </w:lvl>
+    <w:lvl w:ilvl="6" w:tplc="280A0001" w:tentative="1">
+      <w:start w:val="1"/>
+      <w:numFmt w:val="bullet"/>
+      <w:lvlText w:val=""/>
+      <w:lvlJc w:val="left"/>
+      <w:pPr>
+        <w:ind w:left="7164" w:hanging="360"/>
+      </w:pPr>
+      <w:rPr>
+        <w:rFonts w:ascii="Symbol" w:hAnsi="Symbol" w:hint="default"/>
+      </w:rPr>
+    </w:lvl>
+    <w:lvl w:ilvl="7" w:tplc="280A0003" w:tentative="1">
+      <w:start w:val="1"/>
+      <w:numFmt w:val="bullet"/>
+      <w:lvlText w:val="o"/>
+      <w:lvlJc w:val="left"/>
+      <w:pPr>
+        <w:ind w:left="7884" w:hanging="360"/>
+      </w:pPr>
+      <w:rPr>
+        <w:rFonts w:ascii="Courier New" w:hAnsi="Courier New" w:cs="Courier New" w:hint="default"/>
+      </w:rPr>
+    </w:lvl>
+    <w:lvl w:ilvl="8" w:tplc="280A0005" w:tentative="1">
+      <w:start w:val="1"/>
+      <w:numFmt w:val="bullet"/>
+      <w:lvlText w:val=""/>
+      <w:lvlJc w:val="left"/>
+      <w:pPr>
+        <w:ind w:left="8604" w:hanging="360"/>
+      </w:pPr>
+      <w:rPr>
+        <w:rFonts w:ascii="Wingdings" w:hAnsi="Wingdings" w:hint="default"/>
+      </w:rPr>
+    </w:lvl>
+  </w:abstractNum>
+  <w:abstractNum w:abstractNumId="22" w15:restartNumberingAfterBreak="0">
     <w:nsid w:val="60B26420"/>
     <w:multiLevelType w:val="hybridMultilevel"/>
     <w:tmpl w:val="D7709780"/>
@@ -6315,7 +6999,7 @@
       </w:rPr>
     </w:lvl>
   </w:abstractNum>
-  <w:abstractNum w:abstractNumId="22" w15:restartNumberingAfterBreak="0">
+  <w:abstractNum w:abstractNumId="23" w15:restartNumberingAfterBreak="0">
     <w:nsid w:val="65F25458"/>
     <w:multiLevelType w:val="multilevel"/>
     <w:tmpl w:val="E7BE22D0"/>
@@ -6428,7 +7112,7 @@
       </w:rPr>
     </w:lvl>
   </w:abstractNum>
-  <w:abstractNum w:abstractNumId="23" w15:restartNumberingAfterBreak="0">
+  <w:abstractNum w:abstractNumId="24" w15:restartNumberingAfterBreak="0">
     <w:nsid w:val="697F08EA"/>
     <w:multiLevelType w:val="hybridMultilevel"/>
     <w:tmpl w:val="BB7895DE"/>
@@ -6541,7 +7225,7 @@
       </w:rPr>
     </w:lvl>
   </w:abstractNum>
-  <w:abstractNum w:abstractNumId="24" w15:restartNumberingAfterBreak="0">
+  <w:abstractNum w:abstractNumId="25" w15:restartNumberingAfterBreak="0">
     <w:nsid w:val="6C890BAE"/>
     <w:multiLevelType w:val="hybridMultilevel"/>
     <w:tmpl w:val="8CC27368"/>
@@ -6654,7 +7338,7 @@
       </w:rPr>
     </w:lvl>
   </w:abstractNum>
-  <w:abstractNum w:abstractNumId="25" w15:restartNumberingAfterBreak="0">
+  <w:abstractNum w:abstractNumId="26" w15:restartNumberingAfterBreak="0">
     <w:nsid w:val="6F0569E1"/>
     <w:multiLevelType w:val="multilevel"/>
     <w:tmpl w:val="524234D2"/>
@@ -6767,7 +7451,7 @@
       </w:rPr>
     </w:lvl>
   </w:abstractNum>
-  <w:abstractNum w:abstractNumId="26" w15:restartNumberingAfterBreak="0">
+  <w:abstractNum w:abstractNumId="27" w15:restartNumberingAfterBreak="0">
     <w:nsid w:val="74E414C2"/>
     <w:multiLevelType w:val="hybridMultilevel"/>
     <w:tmpl w:val="CA5248F8"/>
@@ -6880,7 +7564,7 @@
       </w:rPr>
     </w:lvl>
   </w:abstractNum>
-  <w:abstractNum w:abstractNumId="27" w15:restartNumberingAfterBreak="0">
+  <w:abstractNum w:abstractNumId="28" w15:restartNumberingAfterBreak="0">
     <w:nsid w:val="79A45CF4"/>
     <w:multiLevelType w:val="hybridMultilevel"/>
     <w:tmpl w:val="6E843442"/>
@@ -6987,6 +7671,119 @@
       <w:lvlJc w:val="left"/>
       <w:pPr>
         <w:ind w:left="6480" w:hanging="360"/>
+      </w:pPr>
+      <w:rPr>
+        <w:rFonts w:ascii="Wingdings" w:hAnsi="Wingdings" w:hint="default"/>
+      </w:rPr>
+    </w:lvl>
+  </w:abstractNum>
+  <w:abstractNum w:abstractNumId="29" w15:restartNumberingAfterBreak="0">
+    <w:nsid w:val="7BD57012"/>
+    <w:multiLevelType w:val="hybridMultilevel"/>
+    <w:tmpl w:val="56CE8596"/>
+    <w:lvl w:ilvl="0" w:tplc="280A0001">
+      <w:start w:val="1"/>
+      <w:numFmt w:val="bullet"/>
+      <w:lvlText w:val=""/>
+      <w:lvlJc w:val="left"/>
+      <w:pPr>
+        <w:ind w:left="2484" w:hanging="360"/>
+      </w:pPr>
+      <w:rPr>
+        <w:rFonts w:ascii="Symbol" w:hAnsi="Symbol" w:hint="default"/>
+      </w:rPr>
+    </w:lvl>
+    <w:lvl w:ilvl="1" w:tplc="280A0003" w:tentative="1">
+      <w:start w:val="1"/>
+      <w:numFmt w:val="bullet"/>
+      <w:lvlText w:val="o"/>
+      <w:lvlJc w:val="left"/>
+      <w:pPr>
+        <w:ind w:left="3204" w:hanging="360"/>
+      </w:pPr>
+      <w:rPr>
+        <w:rFonts w:ascii="Courier New" w:hAnsi="Courier New" w:cs="Courier New" w:hint="default"/>
+      </w:rPr>
+    </w:lvl>
+    <w:lvl w:ilvl="2" w:tplc="280A0005" w:tentative="1">
+      <w:start w:val="1"/>
+      <w:numFmt w:val="bullet"/>
+      <w:lvlText w:val=""/>
+      <w:lvlJc w:val="left"/>
+      <w:pPr>
+        <w:ind w:left="3924" w:hanging="360"/>
+      </w:pPr>
+      <w:rPr>
+        <w:rFonts w:ascii="Wingdings" w:hAnsi="Wingdings" w:hint="default"/>
+      </w:rPr>
+    </w:lvl>
+    <w:lvl w:ilvl="3" w:tplc="280A0001" w:tentative="1">
+      <w:start w:val="1"/>
+      <w:numFmt w:val="bullet"/>
+      <w:lvlText w:val=""/>
+      <w:lvlJc w:val="left"/>
+      <w:pPr>
+        <w:ind w:left="4644" w:hanging="360"/>
+      </w:pPr>
+      <w:rPr>
+        <w:rFonts w:ascii="Symbol" w:hAnsi="Symbol" w:hint="default"/>
+      </w:rPr>
+    </w:lvl>
+    <w:lvl w:ilvl="4" w:tplc="280A0003" w:tentative="1">
+      <w:start w:val="1"/>
+      <w:numFmt w:val="bullet"/>
+      <w:lvlText w:val="o"/>
+      <w:lvlJc w:val="left"/>
+      <w:pPr>
+        <w:ind w:left="5364" w:hanging="360"/>
+      </w:pPr>
+      <w:rPr>
+        <w:rFonts w:ascii="Courier New" w:hAnsi="Courier New" w:cs="Courier New" w:hint="default"/>
+      </w:rPr>
+    </w:lvl>
+    <w:lvl w:ilvl="5" w:tplc="280A0005" w:tentative="1">
+      <w:start w:val="1"/>
+      <w:numFmt w:val="bullet"/>
+      <w:lvlText w:val=""/>
+      <w:lvlJc w:val="left"/>
+      <w:pPr>
+        <w:ind w:left="6084" w:hanging="360"/>
+      </w:pPr>
+      <w:rPr>
+        <w:rFonts w:ascii="Wingdings" w:hAnsi="Wingdings" w:hint="default"/>
+      </w:rPr>
+    </w:lvl>
+    <w:lvl w:ilvl="6" w:tplc="280A0001" w:tentative="1">
+      <w:start w:val="1"/>
+      <w:numFmt w:val="bullet"/>
+      <w:lvlText w:val=""/>
+      <w:lvlJc w:val="left"/>
+      <w:pPr>
+        <w:ind w:left="6804" w:hanging="360"/>
+      </w:pPr>
+      <w:rPr>
+        <w:rFonts w:ascii="Symbol" w:hAnsi="Symbol" w:hint="default"/>
+      </w:rPr>
+    </w:lvl>
+    <w:lvl w:ilvl="7" w:tplc="280A0003" w:tentative="1">
+      <w:start w:val="1"/>
+      <w:numFmt w:val="bullet"/>
+      <w:lvlText w:val="o"/>
+      <w:lvlJc w:val="left"/>
+      <w:pPr>
+        <w:ind w:left="7524" w:hanging="360"/>
+      </w:pPr>
+      <w:rPr>
+        <w:rFonts w:ascii="Courier New" w:hAnsi="Courier New" w:cs="Courier New" w:hint="default"/>
+      </w:rPr>
+    </w:lvl>
+    <w:lvl w:ilvl="8" w:tplc="280A0005" w:tentative="1">
+      <w:start w:val="1"/>
+      <w:numFmt w:val="bullet"/>
+      <w:lvlText w:val=""/>
+      <w:lvlJc w:val="left"/>
+      <w:pPr>
+        <w:ind w:left="8244" w:hanging="360"/>
       </w:pPr>
       <w:rPr>
         <w:rFonts w:ascii="Wingdings" w:hAnsi="Wingdings" w:hint="default"/>
@@ -7006,7 +7803,7 @@
     <w:abstractNumId w:val="16"/>
   </w:num>
   <w:num w:numId="5" w16cid:durableId="334842363">
-    <w:abstractNumId w:val="24"/>
+    <w:abstractNumId w:val="25"/>
   </w:num>
   <w:num w:numId="6" w16cid:durableId="1956936863">
     <w:abstractNumId w:val="3"/>
@@ -7021,22 +7818,22 @@
     <w:abstractNumId w:val="18"/>
   </w:num>
   <w:num w:numId="10" w16cid:durableId="1370297924">
-    <w:abstractNumId w:val="22"/>
+    <w:abstractNumId w:val="23"/>
   </w:num>
   <w:num w:numId="11" w16cid:durableId="1970621283">
-    <w:abstractNumId w:val="25"/>
+    <w:abstractNumId w:val="26"/>
   </w:num>
   <w:num w:numId="12" w16cid:durableId="725571337">
     <w:abstractNumId w:val="12"/>
   </w:num>
   <w:num w:numId="13" w16cid:durableId="1777599304">
-    <w:abstractNumId w:val="26"/>
+    <w:abstractNumId w:val="27"/>
   </w:num>
   <w:num w:numId="14" w16cid:durableId="1245527333">
     <w:abstractNumId w:val="6"/>
   </w:num>
   <w:num w:numId="15" w16cid:durableId="1445421877">
-    <w:abstractNumId w:val="23"/>
+    <w:abstractNumId w:val="24"/>
   </w:num>
   <w:num w:numId="16" w16cid:durableId="2008244056">
     <w:abstractNumId w:val="9"/>
@@ -7045,10 +7842,10 @@
     <w:abstractNumId w:val="4"/>
   </w:num>
   <w:num w:numId="18" w16cid:durableId="2036688062">
-    <w:abstractNumId w:val="27"/>
+    <w:abstractNumId w:val="28"/>
   </w:num>
   <w:num w:numId="19" w16cid:durableId="181864157">
-    <w:abstractNumId w:val="21"/>
+    <w:abstractNumId w:val="22"/>
   </w:num>
   <w:num w:numId="20" w16cid:durableId="1434978106">
     <w:abstractNumId w:val="17"/>
@@ -7076,6 +7873,12 @@
   </w:num>
   <w:num w:numId="28" w16cid:durableId="430318035">
     <w:abstractNumId w:val="10"/>
+  </w:num>
+  <w:num w:numId="29" w16cid:durableId="208079685">
+    <w:abstractNumId w:val="29"/>
+  </w:num>
+  <w:num w:numId="30" w16cid:durableId="1323849128">
+    <w:abstractNumId w:val="21"/>
   </w:num>
 </w:numbering>
 </file>

</xml_diff>

<commit_message>
commit nelson; se agrego el factor social
</commit_message>
<xml_diff>
--- a/DocAppsWeb.docx
+++ b/DocAppsWeb.docx
@@ -1,6 +1,6 @@
 
 <file path=word/document.xml><?xml version="1.0" encoding="utf-8"?>
-<w:document xmlns:wpc="http://schemas.microsoft.com/office/word/2010/wordprocessingCanvas" xmlns:cx="http://schemas.microsoft.com/office/drawing/2014/chartex" xmlns:cx1="http://schemas.microsoft.com/office/drawing/2015/9/8/chartex" xmlns:cx2="http://schemas.microsoft.com/office/drawing/2015/10/21/chartex" xmlns:cx3="http://schemas.microsoft.com/office/drawing/2016/5/9/chartex" xmlns:cx4="http://schemas.microsoft.com/office/drawing/2016/5/10/chartex" xmlns:cx5="http://schemas.microsoft.com/office/drawing/2016/5/11/chartex" xmlns:cx6="http://schemas.microsoft.com/office/drawing/2016/5/12/chartex" xmlns:cx7="http://schemas.microsoft.com/office/drawing/2016/5/13/chartex" xmlns:cx8="http://schemas.microsoft.com/office/drawing/2016/5/14/chartex" xmlns:mc="http://schemas.openxmlformats.org/markup-compatibility/2006" xmlns:aink="http://schemas.microsoft.com/office/drawing/2016/ink" xmlns:am3d="http://schemas.microsoft.com/office/drawing/2017/model3d" xmlns:o="urn:schemas-microsoft-com:office:office" xmlns:oel="http://schemas.microsoft.com/office/2019/extlst" xmlns:r="http://schemas.openxmlformats.org/officeDocument/2006/relationships" xmlns:m="http://schemas.openxmlformats.org/officeDocument/2006/math" xmlns:v="urn:schemas-microsoft-com:vml" xmlns:wp14="http://schemas.microsoft.com/office/word/2010/wordprocessingDrawing" xmlns:wp="http://schemas.openxmlformats.org/drawingml/2006/wordprocessingDrawing" xmlns:w10="urn:schemas-microsoft-com:office:word" xmlns:w="http://schemas.openxmlformats.org/wordprocessingml/2006/main" xmlns:w14="http://schemas.microsoft.com/office/word/2010/wordml" xmlns:w15="http://schemas.microsoft.com/office/word/2012/wordml" xmlns:w16cex="http://schemas.microsoft.com/office/word/2018/wordml/cex" xmlns:w16cid="http://schemas.microsoft.com/office/word/2016/wordml/cid" xmlns:w16="http://schemas.microsoft.com/office/word/2018/wordml" xmlns:w16sdtdh="http://schemas.microsoft.com/office/word/2020/wordml/sdtdatahash" xmlns:w16se="http://schemas.microsoft.com/office/word/2015/wordml/symex" xmlns:wpg="http://schemas.microsoft.com/office/word/2010/wordprocessingGroup" xmlns:wpi="http://schemas.microsoft.com/office/word/2010/wordprocessingInk" xmlns:wne="http://schemas.microsoft.com/office/word/2006/wordml" xmlns:wps="http://schemas.microsoft.com/office/word/2010/wordprocessingShape" mc:Ignorable="w14 w15 w16se w16cid w16 w16cex w16sdtdh wp14">
+<w:document xmlns:wpc="http://schemas.microsoft.com/office/word/2010/wordprocessingCanvas" xmlns:mc="http://schemas.openxmlformats.org/markup-compatibility/2006" xmlns:o="urn:schemas-microsoft-com:office:office" xmlns:r="http://schemas.openxmlformats.org/officeDocument/2006/relationships" xmlns:m="http://schemas.openxmlformats.org/officeDocument/2006/math" xmlns:v="urn:schemas-microsoft-com:vml" xmlns:wp14="http://schemas.microsoft.com/office/word/2010/wordprocessingDrawing" xmlns:wp="http://schemas.openxmlformats.org/drawingml/2006/wordprocessingDrawing" xmlns:w10="urn:schemas-microsoft-com:office:word" xmlns:w="http://schemas.openxmlformats.org/wordprocessingml/2006/main" xmlns:w14="http://schemas.microsoft.com/office/word/2010/wordml" xmlns:w15="http://schemas.microsoft.com/office/word/2012/wordml" xmlns:wpg="http://schemas.microsoft.com/office/word/2010/wordprocessingGroup" xmlns:wpi="http://schemas.microsoft.com/office/word/2010/wordprocessingInk" xmlns:wne="http://schemas.microsoft.com/office/word/2006/wordml" xmlns:wps="http://schemas.microsoft.com/office/word/2010/wordprocessingShape" mc:Ignorable="w14 w15 wp14">
   <w:body>
     <w:p>
       <w:pPr>
@@ -73,7 +73,7 @@
           <w:noProof/>
           <w:sz w:val="28"/>
           <w:szCs w:val="28"/>
-          <w:lang w:val="es-ES" w:eastAsia="es-ES"/>
+          <w:lang w:val="en-US"/>
         </w:rPr>
         <w:drawing>
           <wp:anchor distT="0" distB="0" distL="114300" distR="114300" simplePos="0" relativeHeight="251659264" behindDoc="0" locked="0" layoutInCell="1" allowOverlap="1" wp14:anchorId="3619B092" wp14:editId="30DB9BC1">
@@ -2122,7 +2122,7 @@
       <w:sdtContent>
         <w:p>
           <w:pPr>
-            <w:pStyle w:val="TtuloTDC"/>
+            <w:pStyle w:val="TtulodeTDC"/>
           </w:pPr>
           <w:r>
             <w:rPr>
@@ -3138,21 +3138,533 @@
     </w:p>
     <w:p>
       <w:pPr>
-        <w:rPr>
-          <w:lang w:val="es-ES"/>
-        </w:rPr>
-      </w:pPr>
-    </w:p>
-    <w:p>
-      <w:pPr>
-        <w:rPr>
-          <w:lang w:val="es-ES"/>
-        </w:rPr>
-      </w:pPr>
-    </w:p>
-    <w:p>
-      <w:pPr>
-        <w:rPr>
+        <w:ind w:left="708"/>
+        <w:rPr>
+          <w:sz w:val="20"/>
+          <w:szCs w:val="20"/>
+          <w:lang w:val="es-ES"/>
+        </w:rPr>
+      </w:pPr>
+      <w:r>
+        <w:rPr>
+          <w:sz w:val="20"/>
+          <w:szCs w:val="20"/>
+          <w:lang w:val="es-ES"/>
+        </w:rPr>
+        <w:t xml:space="preserve">Los factores culturales, tales como las </w:t>
+      </w:r>
+      <w:r>
+        <w:rPr>
+          <w:sz w:val="20"/>
+          <w:szCs w:val="20"/>
+          <w:lang w:val="es-ES"/>
+        </w:rPr>
+        <w:t>creencias, hábitos</w:t>
+      </w:r>
+      <w:r>
+        <w:rPr>
+          <w:sz w:val="20"/>
+          <w:szCs w:val="20"/>
+          <w:lang w:val="es-ES"/>
+        </w:rPr>
+        <w:t xml:space="preserve"> y valores comp</w:t>
+      </w:r>
+      <w:r>
+        <w:rPr>
+          <w:sz w:val="20"/>
+          <w:szCs w:val="20"/>
+          <w:lang w:val="es-ES"/>
+        </w:rPr>
+        <w:t xml:space="preserve">artidos por los miembros, para </w:t>
+      </w:r>
+      <w:r>
+        <w:rPr>
+          <w:sz w:val="20"/>
+          <w:szCs w:val="20"/>
+          <w:lang w:val="es-ES"/>
+        </w:rPr>
+        <w:t>entender y proponer procesos de cambios es</w:t>
+      </w:r>
+      <w:r>
+        <w:rPr>
+          <w:sz w:val="20"/>
+          <w:szCs w:val="20"/>
+          <w:lang w:val="es-ES"/>
+        </w:rPr>
+        <w:t xml:space="preserve">tratégicos y viables. Para nosotros los desarrolladores, la </w:t>
+      </w:r>
+      <w:r>
+        <w:rPr>
+          <w:sz w:val="20"/>
+          <w:szCs w:val="20"/>
+          <w:lang w:val="es-ES"/>
+        </w:rPr>
+        <w:t>identificación de la cultura es algo muy importante tant</w:t>
+      </w:r>
+      <w:r>
+        <w:rPr>
+          <w:sz w:val="20"/>
+          <w:szCs w:val="20"/>
+          <w:lang w:val="es-ES"/>
+        </w:rPr>
+        <w:t xml:space="preserve">o para el administrador de una </w:t>
+      </w:r>
+      <w:r>
+        <w:rPr>
+          <w:sz w:val="20"/>
+          <w:szCs w:val="20"/>
+          <w:lang w:val="es-ES"/>
+        </w:rPr>
+        <w:t>organización como para quienes desarrollan los sistemas</w:t>
+      </w:r>
+      <w:r>
+        <w:rPr>
+          <w:sz w:val="20"/>
+          <w:szCs w:val="20"/>
+          <w:lang w:val="es-ES"/>
+        </w:rPr>
+        <w:t xml:space="preserve"> de información (SI), para que </w:t>
+      </w:r>
+      <w:r>
+        <w:rPr>
+          <w:sz w:val="20"/>
+          <w:szCs w:val="20"/>
+          <w:lang w:val="es-ES"/>
+        </w:rPr>
+        <w:t>actúen de forma consistente y tiendan a promover cambios propiciadores de mejoras</w:t>
+      </w:r>
+      <w:r>
+        <w:rPr>
+          <w:sz w:val="20"/>
+          <w:szCs w:val="20"/>
+          <w:lang w:val="es-ES"/>
+        </w:rPr>
+        <w:t xml:space="preserve">. La </w:t>
+      </w:r>
+      <w:r>
+        <w:rPr>
+          <w:sz w:val="20"/>
+          <w:szCs w:val="20"/>
+          <w:lang w:val="es-ES"/>
+        </w:rPr>
+        <w:t>cultura de la organización aparece así como un factor de</w:t>
+      </w:r>
+      <w:r>
+        <w:rPr>
+          <w:sz w:val="20"/>
+          <w:szCs w:val="20"/>
+          <w:lang w:val="es-ES"/>
+        </w:rPr>
+        <w:t xml:space="preserve">cisivo en la determinación del </w:t>
+      </w:r>
+      <w:r>
+        <w:rPr>
+          <w:sz w:val="20"/>
+          <w:szCs w:val="20"/>
+          <w:lang w:val="es-ES"/>
+        </w:rPr>
+        <w:t>éxito o fracaso de sus SI. Sin embargo, las actuales metodo</w:t>
+      </w:r>
+      <w:r>
+        <w:rPr>
+          <w:sz w:val="20"/>
+          <w:szCs w:val="20"/>
+          <w:lang w:val="es-ES"/>
+        </w:rPr>
+        <w:t xml:space="preserve">logías de desarrollo de SI, no consideran factores </w:t>
+      </w:r>
+      <w:r>
+        <w:rPr>
+          <w:sz w:val="20"/>
+          <w:szCs w:val="20"/>
+          <w:lang w:val="es-ES"/>
+        </w:rPr>
+        <w:t>culturales. Esta situación trae aparejado problemas</w:t>
+      </w:r>
+      <w:r>
+        <w:rPr>
+          <w:sz w:val="20"/>
+          <w:szCs w:val="20"/>
+          <w:lang w:val="es-ES"/>
+        </w:rPr>
+        <w:t xml:space="preserve"> (Durán et al. </w:t>
+      </w:r>
+      <w:r>
+        <w:rPr>
+          <w:sz w:val="20"/>
+          <w:szCs w:val="20"/>
+          <w:lang w:val="es-ES"/>
+        </w:rPr>
+        <w:t xml:space="preserve">2003; Durán y </w:t>
+      </w:r>
+      <w:proofErr w:type="spellStart"/>
+      <w:r>
+        <w:rPr>
+          <w:sz w:val="20"/>
+          <w:szCs w:val="20"/>
+          <w:lang w:val="es-ES"/>
+        </w:rPr>
+        <w:t>Únzaga</w:t>
+      </w:r>
+      <w:proofErr w:type="spellEnd"/>
+      <w:r>
+        <w:rPr>
+          <w:sz w:val="20"/>
+          <w:szCs w:val="20"/>
+          <w:lang w:val="es-ES"/>
+        </w:rPr>
+        <w:t>, 2004), tales como, la aparició</w:t>
+      </w:r>
+      <w:r>
+        <w:rPr>
+          <w:sz w:val="20"/>
+          <w:szCs w:val="20"/>
+          <w:lang w:val="es-ES"/>
+        </w:rPr>
+        <w:t xml:space="preserve">n de dificultades a la hora de </w:t>
+      </w:r>
+      <w:r>
+        <w:rPr>
+          <w:sz w:val="20"/>
+          <w:szCs w:val="20"/>
+          <w:lang w:val="es-ES"/>
+        </w:rPr>
+        <w:t>implantar los sistemas, debido a que los usuarios son re</w:t>
+      </w:r>
+      <w:r>
+        <w:rPr>
+          <w:sz w:val="20"/>
+          <w:szCs w:val="20"/>
+          <w:lang w:val="es-ES"/>
+        </w:rPr>
+        <w:t xml:space="preserve">ticentes a aceptar cambios que </w:t>
+      </w:r>
+      <w:r>
+        <w:rPr>
+          <w:sz w:val="20"/>
+          <w:szCs w:val="20"/>
+          <w:lang w:val="es-ES"/>
+        </w:rPr>
+        <w:t xml:space="preserve">involucren la alteración de su cultura de trabajo; o la generación </w:t>
+      </w:r>
+      <w:r>
+        <w:rPr>
+          <w:sz w:val="20"/>
+          <w:szCs w:val="20"/>
+          <w:lang w:val="es-ES"/>
+        </w:rPr>
+        <w:t xml:space="preserve">de sistemas con </w:t>
+      </w:r>
+      <w:r>
+        <w:rPr>
+          <w:sz w:val="20"/>
+          <w:szCs w:val="20"/>
+          <w:lang w:val="es-ES"/>
+        </w:rPr>
+        <w:t>estructuras demasiado rígidas, que no evolucionan ni s</w:t>
+      </w:r>
+      <w:r>
+        <w:rPr>
+          <w:sz w:val="20"/>
+          <w:szCs w:val="20"/>
+          <w:lang w:val="es-ES"/>
+        </w:rPr>
+        <w:t xml:space="preserve">e adaptan a los cambios que se </w:t>
+      </w:r>
+      <w:r>
+        <w:rPr>
+          <w:sz w:val="20"/>
+          <w:szCs w:val="20"/>
+          <w:lang w:val="es-ES"/>
+        </w:rPr>
+        <w:t>van produciendo en la cultura de la organiza</w:t>
+      </w:r>
+      <w:r>
+        <w:rPr>
+          <w:sz w:val="20"/>
+          <w:szCs w:val="20"/>
+          <w:lang w:val="es-ES"/>
+        </w:rPr>
+        <w:t xml:space="preserve">ción en la que están insertos. </w:t>
+      </w:r>
+    </w:p>
+    <w:p>
+      <w:pPr>
+        <w:ind w:left="708"/>
+        <w:rPr>
+          <w:sz w:val="20"/>
+          <w:szCs w:val="20"/>
+          <w:lang w:val="es-ES"/>
+        </w:rPr>
+      </w:pPr>
+      <w:r>
+        <w:rPr>
+          <w:sz w:val="20"/>
+          <w:szCs w:val="20"/>
+          <w:lang w:val="es-ES"/>
+        </w:rPr>
+        <w:t xml:space="preserve">Fuente: </w:t>
+      </w:r>
+      <w:hyperlink r:id="rId9" w:history="1">
+        <w:r>
+          <w:rPr>
+            <w:rStyle w:val="Hipervnculo"/>
+            <w:sz w:val="20"/>
+            <w:szCs w:val="20"/>
+            <w:lang w:val="es-ES"/>
+          </w:rPr>
+          <w:t>https://www.scielo.br/j/jistm/a/fJ9x8wPQMrNtj5VDXNDc7Tt/?format=pdf&amp;lang=es</w:t>
+        </w:r>
+      </w:hyperlink>
+    </w:p>
+    <w:p>
+      <w:pPr>
+        <w:ind w:left="708"/>
+        <w:rPr>
+          <w:sz w:val="20"/>
+          <w:szCs w:val="20"/>
+          <w:lang w:val="es-ES"/>
+        </w:rPr>
+      </w:pPr>
+      <w:r>
+        <w:rPr>
+          <w:sz w:val="20"/>
+          <w:szCs w:val="20"/>
+          <w:lang w:val="es-ES"/>
+        </w:rPr>
+        <w:t xml:space="preserve">Sin duda, la pandemia ha sido desafiante para las empresas peruanas. Sin embargo, este difícil contexto también ha sido una oportunidad para el desarrollo y la agresiva expansión del ecosistema emprendedor local. De hecho, según la Asociación Peruana de Capital Semilla y Emprendedor (PECAP), la inversión en </w:t>
+      </w:r>
+      <w:proofErr w:type="spellStart"/>
+      <w:r>
+        <w:rPr>
+          <w:sz w:val="20"/>
+          <w:szCs w:val="20"/>
+          <w:lang w:val="es-ES"/>
+        </w:rPr>
+        <w:t>startups</w:t>
+      </w:r>
+      <w:proofErr w:type="spellEnd"/>
+      <w:r>
+        <w:rPr>
+          <w:sz w:val="20"/>
+          <w:szCs w:val="20"/>
+          <w:lang w:val="es-ES"/>
+        </w:rPr>
+        <w:t xml:space="preserve"> llegó a los US$ 124,3 millones, una cifra 5,9 veces sup</w:t>
+      </w:r>
+      <w:r>
+        <w:rPr>
+          <w:sz w:val="20"/>
+          <w:szCs w:val="20"/>
+          <w:lang w:val="es-ES"/>
+        </w:rPr>
+        <w:t xml:space="preserve">erior a la registrada en 2019. </w:t>
+      </w:r>
+      <w:r>
+        <w:rPr>
+          <w:sz w:val="20"/>
+          <w:szCs w:val="20"/>
+          <w:lang w:val="es-ES"/>
+        </w:rPr>
+        <w:t xml:space="preserve">Esto es una evidencia de las grandes oportunidades </w:t>
+      </w:r>
+      <w:r>
+        <w:rPr>
+          <w:sz w:val="20"/>
+          <w:szCs w:val="20"/>
+          <w:lang w:val="es-ES"/>
+        </w:rPr>
+        <w:t xml:space="preserve">que hay en el campo tecnológico ya que las </w:t>
+      </w:r>
+      <w:proofErr w:type="spellStart"/>
+      <w:r>
+        <w:rPr>
+          <w:sz w:val="20"/>
+          <w:szCs w:val="20"/>
+          <w:lang w:val="es-ES"/>
+        </w:rPr>
+        <w:t>startups</w:t>
+      </w:r>
+      <w:proofErr w:type="spellEnd"/>
+      <w:r>
+        <w:rPr>
+          <w:sz w:val="20"/>
+          <w:szCs w:val="20"/>
+          <w:lang w:val="es-ES"/>
+        </w:rPr>
+        <w:t xml:space="preserve"> por lo general estas centran sus bases en la tecnología </w:t>
+      </w:r>
+      <w:r>
+        <w:rPr>
+          <w:sz w:val="20"/>
+          <w:szCs w:val="20"/>
+          <w:lang w:val="es-ES"/>
+        </w:rPr>
+        <w:t xml:space="preserve"> </w:t>
+      </w:r>
+      <w:r>
+        <w:rPr>
+          <w:sz w:val="20"/>
+          <w:szCs w:val="20"/>
+          <w:lang w:val="es-ES"/>
+        </w:rPr>
+        <w:t>y siempre están en constante innovación.</w:t>
+      </w:r>
+    </w:p>
+    <w:p>
+      <w:pPr>
+        <w:ind w:left="708"/>
+        <w:rPr>
+          <w:sz w:val="20"/>
+          <w:szCs w:val="20"/>
+          <w:lang w:val="es-ES"/>
+        </w:rPr>
+      </w:pPr>
+      <w:r>
+        <w:rPr>
+          <w:sz w:val="20"/>
+          <w:szCs w:val="20"/>
+          <w:lang w:val="es-ES"/>
+        </w:rPr>
+        <w:t xml:space="preserve">Fuente: </w:t>
+      </w:r>
+      <w:hyperlink r:id="rId10" w:history="1">
+        <w:r>
+          <w:rPr>
+            <w:rStyle w:val="Hipervnculo"/>
+            <w:sz w:val="20"/>
+            <w:szCs w:val="20"/>
+            <w:lang w:val="es-ES"/>
+          </w:rPr>
+          <w:t>https://forbes.pe/editors-pick/2022-07-20/nuestra-revista-las-100-mejores-startups-de-peru/</w:t>
+        </w:r>
+      </w:hyperlink>
+    </w:p>
+    <w:p>
+      <w:pPr>
+        <w:ind w:left="708"/>
+        <w:rPr>
+          <w:sz w:val="20"/>
+          <w:szCs w:val="20"/>
+          <w:lang w:val="es-ES"/>
+        </w:rPr>
+      </w:pPr>
+    </w:p>
+    <w:p>
+      <w:pPr>
+        <w:ind w:left="708"/>
+        <w:rPr>
+          <w:sz w:val="20"/>
+          <w:szCs w:val="20"/>
+          <w:lang w:val="es-ES"/>
+        </w:rPr>
+      </w:pPr>
+      <w:r>
+        <w:rPr>
+          <w:sz w:val="20"/>
+          <w:szCs w:val="20"/>
+          <w:lang w:val="es-ES"/>
+        </w:rPr>
+        <w:t>Hoy en día ser empresas competitivas viene siendo requisito para sobrevivir. Muchas empresas han tomado como un factor de sobrevivencia el contar con algún tipo de sistema de software que ayude a ser mejores y por consecuencia ser más competitiva. Algunos de estos siste</w:t>
+      </w:r>
+      <w:r>
+        <w:rPr>
+          <w:sz w:val="20"/>
+          <w:szCs w:val="20"/>
+          <w:lang w:val="es-ES"/>
+        </w:rPr>
+        <w:t>mas son ERP, CRM, SAP, FS, etc.</w:t>
+      </w:r>
+    </w:p>
+    <w:p>
+      <w:pPr>
+        <w:ind w:left="708"/>
+        <w:rPr>
+          <w:sz w:val="20"/>
+          <w:szCs w:val="20"/>
+          <w:lang w:val="es-ES"/>
+        </w:rPr>
+      </w:pPr>
+      <w:r>
+        <w:rPr>
+          <w:sz w:val="20"/>
+          <w:szCs w:val="20"/>
+          <w:lang w:val="es-ES"/>
+        </w:rPr>
+        <w:t>Pero para varias empresas no ha resultado exitoso el implementar este tipo de sistemas pues el éxito o fracaso de la implementación de un ERP depende de contar con los recursos técnicos y humanos adecuado, además de considerar una administración efectiva del proyecto pues no bast</w:t>
+      </w:r>
+      <w:r>
+        <w:rPr>
+          <w:sz w:val="20"/>
+          <w:szCs w:val="20"/>
+          <w:lang w:val="es-ES"/>
+        </w:rPr>
+        <w:t>a con adquirir el sistema y ya.</w:t>
+      </w:r>
+    </w:p>
+    <w:p>
+      <w:pPr>
+        <w:ind w:left="708"/>
+        <w:rPr>
+          <w:sz w:val="20"/>
+          <w:szCs w:val="20"/>
+          <w:lang w:val="es-ES"/>
+        </w:rPr>
+      </w:pPr>
+      <w:r>
+        <w:rPr>
+          <w:sz w:val="20"/>
+          <w:szCs w:val="20"/>
+          <w:lang w:val="es-ES"/>
+        </w:rPr>
+        <w:t>Contar con el equipo de personas adecuado resultará definitivo. A partir de este punto y hasta completar la implantación de algún tipo de software la empresa deberá conformar un equipo de trabajo altamente calificado que le permita llevar a cabo las definiciones críticas del proyecto, tales como cuáles módulos habrán de implantarse, los ajustes o modificaciones que requieren y el orden en que deberán ser implantados. Este grupo de trabajo, generalmente conformado por gerentes de diferentes departamentos, deberá involucrase plenamente con el sistema hasta llegar a conocer los</w:t>
+      </w:r>
+      <w:r>
+        <w:rPr>
+          <w:sz w:val="20"/>
+          <w:szCs w:val="20"/>
+          <w:lang w:val="es-ES"/>
+        </w:rPr>
+        <w:t xml:space="preserve"> detalles de su funcionamiento.</w:t>
+      </w:r>
+      <w:bookmarkStart w:id="3" w:name="_GoBack"/>
+      <w:bookmarkEnd w:id="3"/>
+    </w:p>
+    <w:p>
+      <w:pPr>
+        <w:ind w:left="708"/>
+        <w:rPr>
+          <w:sz w:val="20"/>
+          <w:szCs w:val="20"/>
+          <w:lang w:val="es-ES"/>
+        </w:rPr>
+      </w:pPr>
+      <w:r>
+        <w:rPr>
+          <w:sz w:val="20"/>
+          <w:szCs w:val="20"/>
+          <w:lang w:val="es-ES"/>
+        </w:rPr>
+        <w:t xml:space="preserve">Fuente: </w:t>
+      </w:r>
+      <w:hyperlink r:id="rId11" w:history="1">
+        <w:r>
+          <w:rPr>
+            <w:rStyle w:val="Hipervnculo"/>
+            <w:sz w:val="20"/>
+            <w:szCs w:val="20"/>
+            <w:lang w:val="es-ES"/>
+          </w:rPr>
+          <w:t>https://www.gestiopolis.com/exito-fracaso-implementacion-sistemas-tecnologicos-erp-crm/</w:t>
+        </w:r>
+      </w:hyperlink>
+    </w:p>
+    <w:p>
+      <w:pPr>
+        <w:ind w:left="708"/>
+        <w:rPr>
+          <w:sz w:val="20"/>
+          <w:szCs w:val="20"/>
           <w:lang w:val="es-ES"/>
         </w:rPr>
       </w:pPr>
@@ -3170,7 +3682,7 @@
           <w:lang w:val="es-ES"/>
         </w:rPr>
       </w:pPr>
-      <w:bookmarkStart w:id="3" w:name="_Toc102687511"/>
+      <w:bookmarkStart w:id="4" w:name="_Toc102687511"/>
       <w:r>
         <w:rPr>
           <w:b w:val="0"/>
@@ -3179,7 +3691,7 @@
         </w:rPr>
         <w:t>Económica</w:t>
       </w:r>
-      <w:bookmarkEnd w:id="3"/>
+      <w:bookmarkEnd w:id="4"/>
     </w:p>
     <w:p>
       <w:pPr>
@@ -3335,15 +3847,14 @@
           <w:lang w:val="es-ES"/>
         </w:rPr>
       </w:pPr>
-      <w:bookmarkStart w:id="4" w:name="_Toc102687512"/>
-      <w:r>
-        <w:rPr>
-          <w:lang w:val="es-ES"/>
-        </w:rPr>
-        <w:lastRenderedPageBreak/>
+      <w:bookmarkStart w:id="5" w:name="_Toc102687512"/>
+      <w:r>
+        <w:rPr>
+          <w:lang w:val="es-ES"/>
+        </w:rPr>
         <w:t>Objetivos</w:t>
       </w:r>
-      <w:bookmarkEnd w:id="4"/>
+      <w:bookmarkEnd w:id="5"/>
     </w:p>
     <w:p>
       <w:pPr>
@@ -3480,14 +3991,14 @@
           <w:lang w:val="es-ES"/>
         </w:rPr>
       </w:pPr>
-      <w:bookmarkStart w:id="5" w:name="_Toc102687513"/>
+      <w:bookmarkStart w:id="6" w:name="_Toc102687513"/>
       <w:r>
         <w:rPr>
           <w:lang w:val="es-ES"/>
         </w:rPr>
         <w:t>Justificación</w:t>
       </w:r>
-      <w:bookmarkEnd w:id="5"/>
+      <w:bookmarkEnd w:id="6"/>
     </w:p>
     <w:p>
       <w:pPr>
@@ -3760,14 +4271,14 @@
           <w:lang w:val="es-ES"/>
         </w:rPr>
       </w:pPr>
-      <w:bookmarkStart w:id="6" w:name="_Toc102687514"/>
+      <w:bookmarkStart w:id="7" w:name="_Toc102687514"/>
       <w:r>
         <w:rPr>
           <w:lang w:val="es-ES"/>
         </w:rPr>
         <w:t>Definición</w:t>
       </w:r>
-      <w:bookmarkEnd w:id="6"/>
+      <w:bookmarkEnd w:id="7"/>
     </w:p>
     <w:p>
       <w:pPr>
@@ -4009,15 +4520,14 @@
           <w:lang w:val="es-ES"/>
         </w:rPr>
       </w:pPr>
-      <w:bookmarkStart w:id="7" w:name="_Toc102687515"/>
-      <w:r>
-        <w:rPr>
-          <w:lang w:val="es-ES"/>
-        </w:rPr>
-        <w:lastRenderedPageBreak/>
+      <w:bookmarkStart w:id="8" w:name="_Toc102687515"/>
+      <w:r>
+        <w:rPr>
+          <w:lang w:val="es-ES"/>
+        </w:rPr>
         <w:t>Productos Entregables</w:t>
       </w:r>
-      <w:bookmarkEnd w:id="7"/>
+      <w:bookmarkEnd w:id="8"/>
     </w:p>
     <w:p>
       <w:pPr>
@@ -4317,9 +4827,9 @@
           <w:b/>
         </w:rPr>
         <w:sectPr>
-          <w:headerReference w:type="default" r:id="rId9"/>
-          <w:headerReference w:type="first" r:id="rId10"/>
-          <w:footerReference w:type="first" r:id="rId11"/>
+          <w:headerReference w:type="default" r:id="rId12"/>
+          <w:headerReference w:type="first" r:id="rId13"/>
+          <w:footerReference w:type="first" r:id="rId14"/>
           <w:pgSz w:w="11906" w:h="16838" w:code="9"/>
           <w:pgMar w:top="1701" w:right="1418" w:bottom="1701" w:left="1418" w:header="706" w:footer="706" w:gutter="0"/>
           <w:cols w:space="708"/>
@@ -4388,7 +4898,7 @@
 </file>
 
 <file path=word/endnotes.xml><?xml version="1.0" encoding="utf-8"?>
-<w:endnotes xmlns:wpc="http://schemas.microsoft.com/office/word/2010/wordprocessingCanvas" xmlns:cx="http://schemas.microsoft.com/office/drawing/2014/chartex" xmlns:cx1="http://schemas.microsoft.com/office/drawing/2015/9/8/chartex" xmlns:cx2="http://schemas.microsoft.com/office/drawing/2015/10/21/chartex" xmlns:cx3="http://schemas.microsoft.com/office/drawing/2016/5/9/chartex" xmlns:cx4="http://schemas.microsoft.com/office/drawing/2016/5/10/chartex" xmlns:cx5="http://schemas.microsoft.com/office/drawing/2016/5/11/chartex" xmlns:cx6="http://schemas.microsoft.com/office/drawing/2016/5/12/chartex" xmlns:cx7="http://schemas.microsoft.com/office/drawing/2016/5/13/chartex" xmlns:cx8="http://schemas.microsoft.com/office/drawing/2016/5/14/chartex" xmlns:mc="http://schemas.openxmlformats.org/markup-compatibility/2006" xmlns:aink="http://schemas.microsoft.com/office/drawing/2016/ink" xmlns:am3d="http://schemas.microsoft.com/office/drawing/2017/model3d" xmlns:o="urn:schemas-microsoft-com:office:office" xmlns:oel="http://schemas.microsoft.com/office/2019/extlst" xmlns:r="http://schemas.openxmlformats.org/officeDocument/2006/relationships" xmlns:m="http://schemas.openxmlformats.org/officeDocument/2006/math" xmlns:v="urn:schemas-microsoft-com:vml" xmlns:wp14="http://schemas.microsoft.com/office/word/2010/wordprocessingDrawing" xmlns:wp="http://schemas.openxmlformats.org/drawingml/2006/wordprocessingDrawing" xmlns:w10="urn:schemas-microsoft-com:office:word" xmlns:w="http://schemas.openxmlformats.org/wordprocessingml/2006/main" xmlns:w14="http://schemas.microsoft.com/office/word/2010/wordml" xmlns:w15="http://schemas.microsoft.com/office/word/2012/wordml" xmlns:w16cex="http://schemas.microsoft.com/office/word/2018/wordml/cex" xmlns:w16cid="http://schemas.microsoft.com/office/word/2016/wordml/cid" xmlns:w16="http://schemas.microsoft.com/office/word/2018/wordml" xmlns:w16sdtdh="http://schemas.microsoft.com/office/word/2020/wordml/sdtdatahash" xmlns:w16se="http://schemas.microsoft.com/office/word/2015/wordml/symex" xmlns:wpg="http://schemas.microsoft.com/office/word/2010/wordprocessingGroup" xmlns:wpi="http://schemas.microsoft.com/office/word/2010/wordprocessingInk" xmlns:wne="http://schemas.microsoft.com/office/word/2006/wordml" xmlns:wps="http://schemas.microsoft.com/office/word/2010/wordprocessingShape" mc:Ignorable="w14 w15 w16se w16cid w16 w16cex w16sdtdh wp14">
+<w:endnotes xmlns:wpc="http://schemas.microsoft.com/office/word/2010/wordprocessingCanvas" xmlns:mc="http://schemas.openxmlformats.org/markup-compatibility/2006" xmlns:o="urn:schemas-microsoft-com:office:office" xmlns:r="http://schemas.openxmlformats.org/officeDocument/2006/relationships" xmlns:m="http://schemas.openxmlformats.org/officeDocument/2006/math" xmlns:v="urn:schemas-microsoft-com:vml" xmlns:wp14="http://schemas.microsoft.com/office/word/2010/wordprocessingDrawing" xmlns:wp="http://schemas.openxmlformats.org/drawingml/2006/wordprocessingDrawing" xmlns:w10="urn:schemas-microsoft-com:office:word" xmlns:w="http://schemas.openxmlformats.org/wordprocessingml/2006/main" xmlns:w14="http://schemas.microsoft.com/office/word/2010/wordml" xmlns:w15="http://schemas.microsoft.com/office/word/2012/wordml" xmlns:wpg="http://schemas.microsoft.com/office/word/2010/wordprocessingGroup" xmlns:wpi="http://schemas.microsoft.com/office/word/2010/wordprocessingInk" xmlns:wne="http://schemas.microsoft.com/office/word/2006/wordml" xmlns:wps="http://schemas.microsoft.com/office/word/2010/wordprocessingShape" mc:Ignorable="w14 w15 wp14">
   <w:endnote w:type="separator" w:id="-1">
     <w:p>
       <w:pPr>
@@ -4413,7 +4923,7 @@
 </file>
 
 <file path=word/footer1.xml><?xml version="1.0" encoding="utf-8"?>
-<w:ftr xmlns:wpc="http://schemas.microsoft.com/office/word/2010/wordprocessingCanvas" xmlns:cx="http://schemas.microsoft.com/office/drawing/2014/chartex" xmlns:cx1="http://schemas.microsoft.com/office/drawing/2015/9/8/chartex" xmlns:cx2="http://schemas.microsoft.com/office/drawing/2015/10/21/chartex" xmlns:cx3="http://schemas.microsoft.com/office/drawing/2016/5/9/chartex" xmlns:cx4="http://schemas.microsoft.com/office/drawing/2016/5/10/chartex" xmlns:cx5="http://schemas.microsoft.com/office/drawing/2016/5/11/chartex" xmlns:cx6="http://schemas.microsoft.com/office/drawing/2016/5/12/chartex" xmlns:cx7="http://schemas.microsoft.com/office/drawing/2016/5/13/chartex" xmlns:cx8="http://schemas.microsoft.com/office/drawing/2016/5/14/chartex" xmlns:mc="http://schemas.openxmlformats.org/markup-compatibility/2006" xmlns:aink="http://schemas.microsoft.com/office/drawing/2016/ink" xmlns:am3d="http://schemas.microsoft.com/office/drawing/2017/model3d" xmlns:o="urn:schemas-microsoft-com:office:office" xmlns:oel="http://schemas.microsoft.com/office/2019/extlst" xmlns:r="http://schemas.openxmlformats.org/officeDocument/2006/relationships" xmlns:m="http://schemas.openxmlformats.org/officeDocument/2006/math" xmlns:v="urn:schemas-microsoft-com:vml" xmlns:wp14="http://schemas.microsoft.com/office/word/2010/wordprocessingDrawing" xmlns:wp="http://schemas.openxmlformats.org/drawingml/2006/wordprocessingDrawing" xmlns:w10="urn:schemas-microsoft-com:office:word" xmlns:w="http://schemas.openxmlformats.org/wordprocessingml/2006/main" xmlns:w14="http://schemas.microsoft.com/office/word/2010/wordml" xmlns:w15="http://schemas.microsoft.com/office/word/2012/wordml" xmlns:w16cex="http://schemas.microsoft.com/office/word/2018/wordml/cex" xmlns:w16cid="http://schemas.microsoft.com/office/word/2016/wordml/cid" xmlns:w16="http://schemas.microsoft.com/office/word/2018/wordml" xmlns:w16sdtdh="http://schemas.microsoft.com/office/word/2020/wordml/sdtdatahash" xmlns:w16se="http://schemas.microsoft.com/office/word/2015/wordml/symex" xmlns:wpg="http://schemas.microsoft.com/office/word/2010/wordprocessingGroup" xmlns:wpi="http://schemas.microsoft.com/office/word/2010/wordprocessingInk" xmlns:wne="http://schemas.microsoft.com/office/word/2006/wordml" xmlns:wps="http://schemas.microsoft.com/office/word/2010/wordprocessingShape" mc:Ignorable="w14 w15 w16se w16cid w16 w16cex w16sdtdh wp14">
+<w:ftr xmlns:wpc="http://schemas.microsoft.com/office/word/2010/wordprocessingCanvas" xmlns:mc="http://schemas.openxmlformats.org/markup-compatibility/2006" xmlns:o="urn:schemas-microsoft-com:office:office" xmlns:r="http://schemas.openxmlformats.org/officeDocument/2006/relationships" xmlns:m="http://schemas.openxmlformats.org/officeDocument/2006/math" xmlns:v="urn:schemas-microsoft-com:vml" xmlns:wp14="http://schemas.microsoft.com/office/word/2010/wordprocessingDrawing" xmlns:wp="http://schemas.openxmlformats.org/drawingml/2006/wordprocessingDrawing" xmlns:w10="urn:schemas-microsoft-com:office:word" xmlns:w="http://schemas.openxmlformats.org/wordprocessingml/2006/main" xmlns:w14="http://schemas.microsoft.com/office/word/2010/wordml" xmlns:w15="http://schemas.microsoft.com/office/word/2012/wordml" xmlns:wpg="http://schemas.microsoft.com/office/word/2010/wordprocessingGroup" xmlns:wpi="http://schemas.microsoft.com/office/word/2010/wordprocessingInk" xmlns:wne="http://schemas.microsoft.com/office/word/2006/wordml" xmlns:wps="http://schemas.microsoft.com/office/word/2010/wordprocessingShape" mc:Ignorable="w14 w15 wp14">
   <w:p>
     <w:pPr>
       <w:pStyle w:val="Piedepgina"/>
@@ -4423,7 +4933,7 @@
 </file>
 
 <file path=word/footnotes.xml><?xml version="1.0" encoding="utf-8"?>
-<w:footnotes xmlns:wpc="http://schemas.microsoft.com/office/word/2010/wordprocessingCanvas" xmlns:cx="http://schemas.microsoft.com/office/drawing/2014/chartex" xmlns:cx1="http://schemas.microsoft.com/office/drawing/2015/9/8/chartex" xmlns:cx2="http://schemas.microsoft.com/office/drawing/2015/10/21/chartex" xmlns:cx3="http://schemas.microsoft.com/office/drawing/2016/5/9/chartex" xmlns:cx4="http://schemas.microsoft.com/office/drawing/2016/5/10/chartex" xmlns:cx5="http://schemas.microsoft.com/office/drawing/2016/5/11/chartex" xmlns:cx6="http://schemas.microsoft.com/office/drawing/2016/5/12/chartex" xmlns:cx7="http://schemas.microsoft.com/office/drawing/2016/5/13/chartex" xmlns:cx8="http://schemas.microsoft.com/office/drawing/2016/5/14/chartex" xmlns:mc="http://schemas.openxmlformats.org/markup-compatibility/2006" xmlns:aink="http://schemas.microsoft.com/office/drawing/2016/ink" xmlns:am3d="http://schemas.microsoft.com/office/drawing/2017/model3d" xmlns:o="urn:schemas-microsoft-com:office:office" xmlns:oel="http://schemas.microsoft.com/office/2019/extlst" xmlns:r="http://schemas.openxmlformats.org/officeDocument/2006/relationships" xmlns:m="http://schemas.openxmlformats.org/officeDocument/2006/math" xmlns:v="urn:schemas-microsoft-com:vml" xmlns:wp14="http://schemas.microsoft.com/office/word/2010/wordprocessingDrawing" xmlns:wp="http://schemas.openxmlformats.org/drawingml/2006/wordprocessingDrawing" xmlns:w10="urn:schemas-microsoft-com:office:word" xmlns:w="http://schemas.openxmlformats.org/wordprocessingml/2006/main" xmlns:w14="http://schemas.microsoft.com/office/word/2010/wordml" xmlns:w15="http://schemas.microsoft.com/office/word/2012/wordml" xmlns:w16cex="http://schemas.microsoft.com/office/word/2018/wordml/cex" xmlns:w16cid="http://schemas.microsoft.com/office/word/2016/wordml/cid" xmlns:w16="http://schemas.microsoft.com/office/word/2018/wordml" xmlns:w16sdtdh="http://schemas.microsoft.com/office/word/2020/wordml/sdtdatahash" xmlns:w16se="http://schemas.microsoft.com/office/word/2015/wordml/symex" xmlns:wpg="http://schemas.microsoft.com/office/word/2010/wordprocessingGroup" xmlns:wpi="http://schemas.microsoft.com/office/word/2010/wordprocessingInk" xmlns:wne="http://schemas.microsoft.com/office/word/2006/wordml" xmlns:wps="http://schemas.microsoft.com/office/word/2010/wordprocessingShape" mc:Ignorable="w14 w15 w16se w16cid w16 w16cex w16sdtdh wp14">
+<w:footnotes xmlns:wpc="http://schemas.microsoft.com/office/word/2010/wordprocessingCanvas" xmlns:mc="http://schemas.openxmlformats.org/markup-compatibility/2006" xmlns:o="urn:schemas-microsoft-com:office:office" xmlns:r="http://schemas.openxmlformats.org/officeDocument/2006/relationships" xmlns:m="http://schemas.openxmlformats.org/officeDocument/2006/math" xmlns:v="urn:schemas-microsoft-com:vml" xmlns:wp14="http://schemas.microsoft.com/office/word/2010/wordprocessingDrawing" xmlns:wp="http://schemas.openxmlformats.org/drawingml/2006/wordprocessingDrawing" xmlns:w10="urn:schemas-microsoft-com:office:word" xmlns:w="http://schemas.openxmlformats.org/wordprocessingml/2006/main" xmlns:w14="http://schemas.microsoft.com/office/word/2010/wordml" xmlns:w15="http://schemas.microsoft.com/office/word/2012/wordml" xmlns:wpg="http://schemas.microsoft.com/office/word/2010/wordprocessingGroup" xmlns:wpi="http://schemas.microsoft.com/office/word/2010/wordprocessingInk" xmlns:wne="http://schemas.microsoft.com/office/word/2006/wordml" xmlns:wps="http://schemas.microsoft.com/office/word/2010/wordprocessingShape" mc:Ignorable="w14 w15 wp14">
   <w:footnote w:type="separator" w:id="-1">
     <w:p>
       <w:pPr>
@@ -4448,7 +4958,7 @@
 </file>
 
 <file path=word/header1.xml><?xml version="1.0" encoding="utf-8"?>
-<w:hdr xmlns:wpc="http://schemas.microsoft.com/office/word/2010/wordprocessingCanvas" xmlns:cx="http://schemas.microsoft.com/office/drawing/2014/chartex" xmlns:cx1="http://schemas.microsoft.com/office/drawing/2015/9/8/chartex" xmlns:cx2="http://schemas.microsoft.com/office/drawing/2015/10/21/chartex" xmlns:cx3="http://schemas.microsoft.com/office/drawing/2016/5/9/chartex" xmlns:cx4="http://schemas.microsoft.com/office/drawing/2016/5/10/chartex" xmlns:cx5="http://schemas.microsoft.com/office/drawing/2016/5/11/chartex" xmlns:cx6="http://schemas.microsoft.com/office/drawing/2016/5/12/chartex" xmlns:cx7="http://schemas.microsoft.com/office/drawing/2016/5/13/chartex" xmlns:cx8="http://schemas.microsoft.com/office/drawing/2016/5/14/chartex" xmlns:mc="http://schemas.openxmlformats.org/markup-compatibility/2006" xmlns:aink="http://schemas.microsoft.com/office/drawing/2016/ink" xmlns:am3d="http://schemas.microsoft.com/office/drawing/2017/model3d" xmlns:o="urn:schemas-microsoft-com:office:office" xmlns:oel="http://schemas.microsoft.com/office/2019/extlst" xmlns:r="http://schemas.openxmlformats.org/officeDocument/2006/relationships" xmlns:m="http://schemas.openxmlformats.org/officeDocument/2006/math" xmlns:v="urn:schemas-microsoft-com:vml" xmlns:wp14="http://schemas.microsoft.com/office/word/2010/wordprocessingDrawing" xmlns:wp="http://schemas.openxmlformats.org/drawingml/2006/wordprocessingDrawing" xmlns:w10="urn:schemas-microsoft-com:office:word" xmlns:w="http://schemas.openxmlformats.org/wordprocessingml/2006/main" xmlns:w14="http://schemas.microsoft.com/office/word/2010/wordml" xmlns:w15="http://schemas.microsoft.com/office/word/2012/wordml" xmlns:w16cex="http://schemas.microsoft.com/office/word/2018/wordml/cex" xmlns:w16cid="http://schemas.microsoft.com/office/word/2016/wordml/cid" xmlns:w16="http://schemas.microsoft.com/office/word/2018/wordml" xmlns:w16sdtdh="http://schemas.microsoft.com/office/word/2020/wordml/sdtdatahash" xmlns:w16se="http://schemas.microsoft.com/office/word/2015/wordml/symex" xmlns:wpg="http://schemas.microsoft.com/office/word/2010/wordprocessingGroup" xmlns:wpi="http://schemas.microsoft.com/office/word/2010/wordprocessingInk" xmlns:wne="http://schemas.microsoft.com/office/word/2006/wordml" xmlns:wps="http://schemas.microsoft.com/office/word/2010/wordprocessingShape" mc:Ignorable="w14 w15 w16se w16cid w16 w16cex w16sdtdh wp14">
+<w:hdr xmlns:wpc="http://schemas.microsoft.com/office/word/2010/wordprocessingCanvas" xmlns:mc="http://schemas.openxmlformats.org/markup-compatibility/2006" xmlns:o="urn:schemas-microsoft-com:office:office" xmlns:r="http://schemas.openxmlformats.org/officeDocument/2006/relationships" xmlns:m="http://schemas.openxmlformats.org/officeDocument/2006/math" xmlns:v="urn:schemas-microsoft-com:vml" xmlns:wp14="http://schemas.microsoft.com/office/word/2010/wordprocessingDrawing" xmlns:wp="http://schemas.openxmlformats.org/drawingml/2006/wordprocessingDrawing" xmlns:w10="urn:schemas-microsoft-com:office:word" xmlns:w="http://schemas.openxmlformats.org/wordprocessingml/2006/main" xmlns:w14="http://schemas.microsoft.com/office/word/2010/wordml" xmlns:w15="http://schemas.microsoft.com/office/word/2012/wordml" xmlns:wpg="http://schemas.microsoft.com/office/word/2010/wordprocessingGroup" xmlns:wpi="http://schemas.microsoft.com/office/word/2010/wordprocessingInk" xmlns:wne="http://schemas.microsoft.com/office/word/2006/wordml" xmlns:wps="http://schemas.microsoft.com/office/word/2010/wordprocessingShape" mc:Ignorable="w14 w15 wp14">
   <w:p>
     <w:pPr>
       <w:pStyle w:val="Encabezado"/>
@@ -4461,7 +4971,7 @@
       <w:rPr>
         <w:noProof/>
         <w:sz w:val="20"/>
-        <w:lang w:val="es-ES" w:eastAsia="es-ES"/>
+        <w:lang w:val="en-US"/>
       </w:rPr>
       <w:drawing>
         <wp:anchor distT="0" distB="0" distL="114300" distR="114300" simplePos="0" relativeHeight="251663360" behindDoc="0" locked="0" layoutInCell="1" allowOverlap="1" wp14:anchorId="68DD36C1" wp14:editId="098A7E55">
@@ -4542,7 +5052,7 @@
 </file>
 
 <file path=word/header2.xml><?xml version="1.0" encoding="utf-8"?>
-<w:hdr xmlns:wpc="http://schemas.microsoft.com/office/word/2010/wordprocessingCanvas" xmlns:cx="http://schemas.microsoft.com/office/drawing/2014/chartex" xmlns:cx1="http://schemas.microsoft.com/office/drawing/2015/9/8/chartex" xmlns:cx2="http://schemas.microsoft.com/office/drawing/2015/10/21/chartex" xmlns:cx3="http://schemas.microsoft.com/office/drawing/2016/5/9/chartex" xmlns:cx4="http://schemas.microsoft.com/office/drawing/2016/5/10/chartex" xmlns:cx5="http://schemas.microsoft.com/office/drawing/2016/5/11/chartex" xmlns:cx6="http://schemas.microsoft.com/office/drawing/2016/5/12/chartex" xmlns:cx7="http://schemas.microsoft.com/office/drawing/2016/5/13/chartex" xmlns:cx8="http://schemas.microsoft.com/office/drawing/2016/5/14/chartex" xmlns:mc="http://schemas.openxmlformats.org/markup-compatibility/2006" xmlns:aink="http://schemas.microsoft.com/office/drawing/2016/ink" xmlns:am3d="http://schemas.microsoft.com/office/drawing/2017/model3d" xmlns:o="urn:schemas-microsoft-com:office:office" xmlns:oel="http://schemas.microsoft.com/office/2019/extlst" xmlns:r="http://schemas.openxmlformats.org/officeDocument/2006/relationships" xmlns:m="http://schemas.openxmlformats.org/officeDocument/2006/math" xmlns:v="urn:schemas-microsoft-com:vml" xmlns:wp14="http://schemas.microsoft.com/office/word/2010/wordprocessingDrawing" xmlns:wp="http://schemas.openxmlformats.org/drawingml/2006/wordprocessingDrawing" xmlns:w10="urn:schemas-microsoft-com:office:word" xmlns:w="http://schemas.openxmlformats.org/wordprocessingml/2006/main" xmlns:w14="http://schemas.microsoft.com/office/word/2010/wordml" xmlns:w15="http://schemas.microsoft.com/office/word/2012/wordml" xmlns:w16cex="http://schemas.microsoft.com/office/word/2018/wordml/cex" xmlns:w16cid="http://schemas.microsoft.com/office/word/2016/wordml/cid" xmlns:w16="http://schemas.microsoft.com/office/word/2018/wordml" xmlns:w16sdtdh="http://schemas.microsoft.com/office/word/2020/wordml/sdtdatahash" xmlns:w16se="http://schemas.microsoft.com/office/word/2015/wordml/symex" xmlns:wpg="http://schemas.microsoft.com/office/word/2010/wordprocessingGroup" xmlns:wpi="http://schemas.microsoft.com/office/word/2010/wordprocessingInk" xmlns:wne="http://schemas.microsoft.com/office/word/2006/wordml" xmlns:wps="http://schemas.microsoft.com/office/word/2010/wordprocessingShape" mc:Ignorable="w14 w15 w16se w16cid w16 w16cex w16sdtdh wp14">
+<w:hdr xmlns:wpc="http://schemas.microsoft.com/office/word/2010/wordprocessingCanvas" xmlns:mc="http://schemas.openxmlformats.org/markup-compatibility/2006" xmlns:o="urn:schemas-microsoft-com:office:office" xmlns:r="http://schemas.openxmlformats.org/officeDocument/2006/relationships" xmlns:m="http://schemas.openxmlformats.org/officeDocument/2006/math" xmlns:v="urn:schemas-microsoft-com:vml" xmlns:wp14="http://schemas.microsoft.com/office/word/2010/wordprocessingDrawing" xmlns:wp="http://schemas.openxmlformats.org/drawingml/2006/wordprocessingDrawing" xmlns:w10="urn:schemas-microsoft-com:office:word" xmlns:w="http://schemas.openxmlformats.org/wordprocessingml/2006/main" xmlns:w14="http://schemas.microsoft.com/office/word/2010/wordml" xmlns:w15="http://schemas.microsoft.com/office/word/2012/wordml" xmlns:wpg="http://schemas.microsoft.com/office/word/2010/wordprocessingGroup" xmlns:wpi="http://schemas.microsoft.com/office/word/2010/wordprocessingInk" xmlns:wne="http://schemas.microsoft.com/office/word/2006/wordml" xmlns:wps="http://schemas.microsoft.com/office/word/2010/wordprocessingShape" mc:Ignorable="w14 w15 wp14">
   <w:p>
     <w:pPr>
       <w:pStyle w:val="Encabezado"/>
@@ -4555,7 +5065,7 @@
       <w:rPr>
         <w:noProof/>
         <w:sz w:val="20"/>
-        <w:lang w:val="es-ES" w:eastAsia="es-ES"/>
+        <w:lang w:val="en-US"/>
       </w:rPr>
       <w:drawing>
         <wp:anchor distT="0" distB="0" distL="114300" distR="114300" simplePos="0" relativeHeight="251661312" behindDoc="0" locked="0" layoutInCell="1" allowOverlap="1" wp14:anchorId="0922C669" wp14:editId="3EB671DE">
@@ -4636,8 +5146,8 @@
 </file>
 
 <file path=word/numbering.xml><?xml version="1.0" encoding="utf-8"?>
-<w:numbering xmlns:wpc="http://schemas.microsoft.com/office/word/2010/wordprocessingCanvas" xmlns:cx="http://schemas.microsoft.com/office/drawing/2014/chartex" xmlns:cx1="http://schemas.microsoft.com/office/drawing/2015/9/8/chartex" xmlns:cx2="http://schemas.microsoft.com/office/drawing/2015/10/21/chartex" xmlns:cx3="http://schemas.microsoft.com/office/drawing/2016/5/9/chartex" xmlns:cx4="http://schemas.microsoft.com/office/drawing/2016/5/10/chartex" xmlns:cx5="http://schemas.microsoft.com/office/drawing/2016/5/11/chartex" xmlns:cx6="http://schemas.microsoft.com/office/drawing/2016/5/12/chartex" xmlns:cx7="http://schemas.microsoft.com/office/drawing/2016/5/13/chartex" xmlns:cx8="http://schemas.microsoft.com/office/drawing/2016/5/14/chartex" xmlns:mc="http://schemas.openxmlformats.org/markup-compatibility/2006" xmlns:aink="http://schemas.microsoft.com/office/drawing/2016/ink" xmlns:am3d="http://schemas.microsoft.com/office/drawing/2017/model3d" xmlns:o="urn:schemas-microsoft-com:office:office" xmlns:oel="http://schemas.microsoft.com/office/2019/extlst" xmlns:r="http://schemas.openxmlformats.org/officeDocument/2006/relationships" xmlns:m="http://schemas.openxmlformats.org/officeDocument/2006/math" xmlns:v="urn:schemas-microsoft-com:vml" xmlns:wp14="http://schemas.microsoft.com/office/word/2010/wordprocessingDrawing" xmlns:wp="http://schemas.openxmlformats.org/drawingml/2006/wordprocessingDrawing" xmlns:w10="urn:schemas-microsoft-com:office:word" xmlns:w="http://schemas.openxmlformats.org/wordprocessingml/2006/main" xmlns:w14="http://schemas.microsoft.com/office/word/2010/wordml" xmlns:w15="http://schemas.microsoft.com/office/word/2012/wordml" xmlns:w16cex="http://schemas.microsoft.com/office/word/2018/wordml/cex" xmlns:w16cid="http://schemas.microsoft.com/office/word/2016/wordml/cid" xmlns:w16="http://schemas.microsoft.com/office/word/2018/wordml" xmlns:w16sdtdh="http://schemas.microsoft.com/office/word/2020/wordml/sdtdatahash" xmlns:w16se="http://schemas.microsoft.com/office/word/2015/wordml/symex" xmlns:wpg="http://schemas.microsoft.com/office/word/2010/wordprocessingGroup" xmlns:wpi="http://schemas.microsoft.com/office/word/2010/wordprocessingInk" xmlns:wne="http://schemas.microsoft.com/office/word/2006/wordml" xmlns:wps="http://schemas.microsoft.com/office/word/2010/wordprocessingShape" mc:Ignorable="w14 w15 w16se w16cid w16 w16cex w16sdtdh wp14">
-  <w:abstractNum w:abstractNumId="0" w15:restartNumberingAfterBreak="0">
+<w:numbering xmlns:wpc="http://schemas.microsoft.com/office/word/2010/wordprocessingCanvas" xmlns:mc="http://schemas.openxmlformats.org/markup-compatibility/2006" xmlns:o="urn:schemas-microsoft-com:office:office" xmlns:r="http://schemas.openxmlformats.org/officeDocument/2006/relationships" xmlns:m="http://schemas.openxmlformats.org/officeDocument/2006/math" xmlns:v="urn:schemas-microsoft-com:vml" xmlns:wp14="http://schemas.microsoft.com/office/word/2010/wordprocessingDrawing" xmlns:wp="http://schemas.openxmlformats.org/drawingml/2006/wordprocessingDrawing" xmlns:w10="urn:schemas-microsoft-com:office:word" xmlns:w="http://schemas.openxmlformats.org/wordprocessingml/2006/main" xmlns:w14="http://schemas.microsoft.com/office/word/2010/wordml" xmlns:w15="http://schemas.microsoft.com/office/word/2012/wordml" xmlns:wpg="http://schemas.microsoft.com/office/word/2010/wordprocessingGroup" xmlns:wpi="http://schemas.microsoft.com/office/word/2010/wordprocessingInk" xmlns:wne="http://schemas.microsoft.com/office/word/2006/wordml" xmlns:wps="http://schemas.microsoft.com/office/word/2010/wordprocessingShape" mc:Ignorable="w14 w15 wp14">
+  <w:abstractNum w:abstractNumId="0">
     <w:nsid w:val="11D968A8"/>
     <w:multiLevelType w:val="hybridMultilevel"/>
     <w:tmpl w:val="D11CB18C"/>
@@ -4729,7 +5239,7 @@
       </w:pPr>
     </w:lvl>
   </w:abstractNum>
-  <w:abstractNum w:abstractNumId="1" w15:restartNumberingAfterBreak="0">
+  <w:abstractNum w:abstractNumId="1">
     <w:nsid w:val="1308577D"/>
     <w:multiLevelType w:val="hybridMultilevel"/>
     <w:tmpl w:val="89DC307E"/>
@@ -4819,7 +5329,7 @@
       </w:pPr>
     </w:lvl>
   </w:abstractNum>
-  <w:abstractNum w:abstractNumId="2" w15:restartNumberingAfterBreak="0">
+  <w:abstractNum w:abstractNumId="2">
     <w:nsid w:val="18052E80"/>
     <w:multiLevelType w:val="hybridMultilevel"/>
     <w:tmpl w:val="3708A084"/>
@@ -4932,7 +5442,7 @@
       </w:rPr>
     </w:lvl>
   </w:abstractNum>
-  <w:abstractNum w:abstractNumId="3" w15:restartNumberingAfterBreak="0">
+  <w:abstractNum w:abstractNumId="3">
     <w:nsid w:val="1AF1357B"/>
     <w:multiLevelType w:val="hybridMultilevel"/>
     <w:tmpl w:val="C9041C00"/>
@@ -5018,7 +5528,7 @@
       </w:pPr>
     </w:lvl>
   </w:abstractNum>
-  <w:abstractNum w:abstractNumId="4" w15:restartNumberingAfterBreak="0">
+  <w:abstractNum w:abstractNumId="4">
     <w:nsid w:val="1CA81F41"/>
     <w:multiLevelType w:val="hybridMultilevel"/>
     <w:tmpl w:val="D188C92A"/>
@@ -5131,7 +5641,7 @@
       </w:rPr>
     </w:lvl>
   </w:abstractNum>
-  <w:abstractNum w:abstractNumId="5" w15:restartNumberingAfterBreak="0">
+  <w:abstractNum w:abstractNumId="5">
     <w:nsid w:val="1EA71E00"/>
     <w:multiLevelType w:val="hybridMultilevel"/>
     <w:tmpl w:val="8820A432"/>
@@ -5246,7 +5756,7 @@
       </w:rPr>
     </w:lvl>
   </w:abstractNum>
-  <w:abstractNum w:abstractNumId="6" w15:restartNumberingAfterBreak="0">
+  <w:abstractNum w:abstractNumId="6">
     <w:nsid w:val="236230FC"/>
     <w:multiLevelType w:val="hybridMultilevel"/>
     <w:tmpl w:val="D5189B14"/>
@@ -5359,7 +5869,7 @@
       </w:rPr>
     </w:lvl>
   </w:abstractNum>
-  <w:abstractNum w:abstractNumId="7" w15:restartNumberingAfterBreak="0">
+  <w:abstractNum w:abstractNumId="7">
     <w:nsid w:val="280B5554"/>
     <w:multiLevelType w:val="hybridMultilevel"/>
     <w:tmpl w:val="7D9EB852"/>
@@ -5472,7 +5982,7 @@
       </w:rPr>
     </w:lvl>
   </w:abstractNum>
-  <w:abstractNum w:abstractNumId="8" w15:restartNumberingAfterBreak="0">
+  <w:abstractNum w:abstractNumId="8">
     <w:nsid w:val="30AB3CF9"/>
     <w:multiLevelType w:val="hybridMultilevel"/>
     <w:tmpl w:val="EC480B58"/>
@@ -5564,7 +6074,7 @@
       </w:pPr>
     </w:lvl>
   </w:abstractNum>
-  <w:abstractNum w:abstractNumId="9" w15:restartNumberingAfterBreak="0">
+  <w:abstractNum w:abstractNumId="9">
     <w:nsid w:val="33405E59"/>
     <w:multiLevelType w:val="hybridMultilevel"/>
     <w:tmpl w:val="A8DA5E6E"/>
@@ -5677,7 +6187,7 @@
       </w:rPr>
     </w:lvl>
   </w:abstractNum>
-  <w:abstractNum w:abstractNumId="10" w15:restartNumberingAfterBreak="0">
+  <w:abstractNum w:abstractNumId="10">
     <w:nsid w:val="35CC21EB"/>
     <w:multiLevelType w:val="hybridMultilevel"/>
     <w:tmpl w:val="13949C94"/>
@@ -5789,7 +6299,7 @@
       </w:rPr>
     </w:lvl>
   </w:abstractNum>
-  <w:abstractNum w:abstractNumId="11" w15:restartNumberingAfterBreak="0">
+  <w:abstractNum w:abstractNumId="11">
     <w:nsid w:val="402A48B0"/>
     <w:multiLevelType w:val="hybridMultilevel"/>
     <w:tmpl w:val="B5CE21B0"/>
@@ -5876,7 +6386,7 @@
       </w:pPr>
     </w:lvl>
   </w:abstractNum>
-  <w:abstractNum w:abstractNumId="12" w15:restartNumberingAfterBreak="0">
+  <w:abstractNum w:abstractNumId="12">
     <w:nsid w:val="414E1C57"/>
     <w:multiLevelType w:val="multilevel"/>
     <w:tmpl w:val="C0AE4642"/>
@@ -5989,7 +6499,7 @@
       </w:rPr>
     </w:lvl>
   </w:abstractNum>
-  <w:abstractNum w:abstractNumId="13" w15:restartNumberingAfterBreak="0">
+  <w:abstractNum w:abstractNumId="13">
     <w:nsid w:val="43AB28C7"/>
     <w:multiLevelType w:val="hybridMultilevel"/>
     <w:tmpl w:val="048CC942"/>
@@ -6078,7 +6588,7 @@
       </w:pPr>
     </w:lvl>
   </w:abstractNum>
-  <w:abstractNum w:abstractNumId="14" w15:restartNumberingAfterBreak="0">
+  <w:abstractNum w:abstractNumId="14">
     <w:nsid w:val="48E96857"/>
     <w:multiLevelType w:val="hybridMultilevel"/>
     <w:tmpl w:val="627A72E4"/>
@@ -6191,7 +6701,7 @@
       </w:rPr>
     </w:lvl>
   </w:abstractNum>
-  <w:abstractNum w:abstractNumId="15" w15:restartNumberingAfterBreak="0">
+  <w:abstractNum w:abstractNumId="15">
     <w:nsid w:val="4B7F12BC"/>
     <w:multiLevelType w:val="hybridMultilevel"/>
     <w:tmpl w:val="D11CB18C"/>
@@ -6283,7 +6793,7 @@
       </w:pPr>
     </w:lvl>
   </w:abstractNum>
-  <w:abstractNum w:abstractNumId="16" w15:restartNumberingAfterBreak="0">
+  <w:abstractNum w:abstractNumId="16">
     <w:nsid w:val="4DE217E4"/>
     <w:multiLevelType w:val="hybridMultilevel"/>
     <w:tmpl w:val="5C0A7C52"/>
@@ -6396,7 +6906,7 @@
       </w:rPr>
     </w:lvl>
   </w:abstractNum>
-  <w:abstractNum w:abstractNumId="17" w15:restartNumberingAfterBreak="0">
+  <w:abstractNum w:abstractNumId="17">
     <w:nsid w:val="513B01F4"/>
     <w:multiLevelType w:val="hybridMultilevel"/>
     <w:tmpl w:val="93AE0358"/>
@@ -6487,7 +6997,7 @@
       </w:pPr>
     </w:lvl>
   </w:abstractNum>
-  <w:abstractNum w:abstractNumId="18" w15:restartNumberingAfterBreak="0">
+  <w:abstractNum w:abstractNumId="18">
     <w:nsid w:val="51783735"/>
     <w:multiLevelType w:val="multilevel"/>
     <w:tmpl w:val="5CDE2720"/>
@@ -6600,7 +7110,7 @@
       </w:rPr>
     </w:lvl>
   </w:abstractNum>
-  <w:abstractNum w:abstractNumId="19" w15:restartNumberingAfterBreak="0">
+  <w:abstractNum w:abstractNumId="19">
     <w:nsid w:val="57966D62"/>
     <w:multiLevelType w:val="hybridMultilevel"/>
     <w:tmpl w:val="DDB28D20"/>
@@ -6687,7 +7197,7 @@
       </w:pPr>
     </w:lvl>
   </w:abstractNum>
-  <w:abstractNum w:abstractNumId="20" w15:restartNumberingAfterBreak="0">
+  <w:abstractNum w:abstractNumId="20">
     <w:nsid w:val="585A4EE7"/>
     <w:multiLevelType w:val="hybridMultilevel"/>
     <w:tmpl w:val="51A227EA"/>
@@ -6773,7 +7283,7 @@
       </w:pPr>
     </w:lvl>
   </w:abstractNum>
-  <w:abstractNum w:abstractNumId="21" w15:restartNumberingAfterBreak="0">
+  <w:abstractNum w:abstractNumId="21">
     <w:nsid w:val="5C2D7388"/>
     <w:multiLevelType w:val="hybridMultilevel"/>
     <w:tmpl w:val="050008C6"/>
@@ -6886,7 +7396,7 @@
       </w:rPr>
     </w:lvl>
   </w:abstractNum>
-  <w:abstractNum w:abstractNumId="22" w15:restartNumberingAfterBreak="0">
+  <w:abstractNum w:abstractNumId="22">
     <w:nsid w:val="60B26420"/>
     <w:multiLevelType w:val="hybridMultilevel"/>
     <w:tmpl w:val="D7709780"/>
@@ -6999,7 +7509,7 @@
       </w:rPr>
     </w:lvl>
   </w:abstractNum>
-  <w:abstractNum w:abstractNumId="23" w15:restartNumberingAfterBreak="0">
+  <w:abstractNum w:abstractNumId="23">
     <w:nsid w:val="65F25458"/>
     <w:multiLevelType w:val="multilevel"/>
     <w:tmpl w:val="E7BE22D0"/>
@@ -7112,7 +7622,7 @@
       </w:rPr>
     </w:lvl>
   </w:abstractNum>
-  <w:abstractNum w:abstractNumId="24" w15:restartNumberingAfterBreak="0">
+  <w:abstractNum w:abstractNumId="24">
     <w:nsid w:val="697F08EA"/>
     <w:multiLevelType w:val="hybridMultilevel"/>
     <w:tmpl w:val="BB7895DE"/>
@@ -7225,7 +7735,7 @@
       </w:rPr>
     </w:lvl>
   </w:abstractNum>
-  <w:abstractNum w:abstractNumId="25" w15:restartNumberingAfterBreak="0">
+  <w:abstractNum w:abstractNumId="25">
     <w:nsid w:val="6C890BAE"/>
     <w:multiLevelType w:val="hybridMultilevel"/>
     <w:tmpl w:val="8CC27368"/>
@@ -7338,7 +7848,7 @@
       </w:rPr>
     </w:lvl>
   </w:abstractNum>
-  <w:abstractNum w:abstractNumId="26" w15:restartNumberingAfterBreak="0">
+  <w:abstractNum w:abstractNumId="26">
     <w:nsid w:val="6F0569E1"/>
     <w:multiLevelType w:val="multilevel"/>
     <w:tmpl w:val="524234D2"/>
@@ -7451,7 +7961,7 @@
       </w:rPr>
     </w:lvl>
   </w:abstractNum>
-  <w:abstractNum w:abstractNumId="27" w15:restartNumberingAfterBreak="0">
+  <w:abstractNum w:abstractNumId="27">
     <w:nsid w:val="74E414C2"/>
     <w:multiLevelType w:val="hybridMultilevel"/>
     <w:tmpl w:val="CA5248F8"/>
@@ -7564,7 +8074,7 @@
       </w:rPr>
     </w:lvl>
   </w:abstractNum>
-  <w:abstractNum w:abstractNumId="28" w15:restartNumberingAfterBreak="0">
+  <w:abstractNum w:abstractNumId="28">
     <w:nsid w:val="79A45CF4"/>
     <w:multiLevelType w:val="hybridMultilevel"/>
     <w:tmpl w:val="6E843442"/>
@@ -7677,7 +8187,7 @@
       </w:rPr>
     </w:lvl>
   </w:abstractNum>
-  <w:abstractNum w:abstractNumId="29" w15:restartNumberingAfterBreak="0">
+  <w:abstractNum w:abstractNumId="29">
     <w:nsid w:val="7BD57012"/>
     <w:multiLevelType w:val="hybridMultilevel"/>
     <w:tmpl w:val="56CE8596"/>
@@ -7790,101 +8300,101 @@
       </w:rPr>
     </w:lvl>
   </w:abstractNum>
-  <w:num w:numId="1" w16cid:durableId="971666402">
+  <w:num w:numId="1">
     <w:abstractNumId w:val="2"/>
   </w:num>
-  <w:num w:numId="2" w16cid:durableId="1120565513">
+  <w:num w:numId="2">
     <w:abstractNumId w:val="13"/>
   </w:num>
-  <w:num w:numId="3" w16cid:durableId="1169709348">
+  <w:num w:numId="3">
     <w:abstractNumId w:val="7"/>
   </w:num>
-  <w:num w:numId="4" w16cid:durableId="1807774176">
+  <w:num w:numId="4">
     <w:abstractNumId w:val="16"/>
   </w:num>
-  <w:num w:numId="5" w16cid:durableId="334842363">
+  <w:num w:numId="5">
     <w:abstractNumId w:val="25"/>
   </w:num>
-  <w:num w:numId="6" w16cid:durableId="1956936863">
+  <w:num w:numId="6">
     <w:abstractNumId w:val="3"/>
   </w:num>
-  <w:num w:numId="7" w16cid:durableId="1667056879">
+  <w:num w:numId="7">
     <w:abstractNumId w:val="19"/>
   </w:num>
-  <w:num w:numId="8" w16cid:durableId="1967656670">
+  <w:num w:numId="8">
     <w:abstractNumId w:val="11"/>
   </w:num>
-  <w:num w:numId="9" w16cid:durableId="1870600720">
+  <w:num w:numId="9">
     <w:abstractNumId w:val="18"/>
   </w:num>
-  <w:num w:numId="10" w16cid:durableId="1370297924">
+  <w:num w:numId="10">
     <w:abstractNumId w:val="23"/>
   </w:num>
-  <w:num w:numId="11" w16cid:durableId="1970621283">
+  <w:num w:numId="11">
     <w:abstractNumId w:val="26"/>
   </w:num>
-  <w:num w:numId="12" w16cid:durableId="725571337">
+  <w:num w:numId="12">
     <w:abstractNumId w:val="12"/>
   </w:num>
-  <w:num w:numId="13" w16cid:durableId="1777599304">
+  <w:num w:numId="13">
     <w:abstractNumId w:val="27"/>
   </w:num>
-  <w:num w:numId="14" w16cid:durableId="1245527333">
+  <w:num w:numId="14">
     <w:abstractNumId w:val="6"/>
   </w:num>
-  <w:num w:numId="15" w16cid:durableId="1445421877">
+  <w:num w:numId="15">
     <w:abstractNumId w:val="24"/>
   </w:num>
-  <w:num w:numId="16" w16cid:durableId="2008244056">
+  <w:num w:numId="16">
     <w:abstractNumId w:val="9"/>
   </w:num>
-  <w:num w:numId="17" w16cid:durableId="553001614">
+  <w:num w:numId="17">
     <w:abstractNumId w:val="4"/>
   </w:num>
-  <w:num w:numId="18" w16cid:durableId="2036688062">
+  <w:num w:numId="18">
     <w:abstractNumId w:val="28"/>
   </w:num>
-  <w:num w:numId="19" w16cid:durableId="181864157">
+  <w:num w:numId="19">
     <w:abstractNumId w:val="22"/>
   </w:num>
-  <w:num w:numId="20" w16cid:durableId="1434978106">
+  <w:num w:numId="20">
     <w:abstractNumId w:val="17"/>
   </w:num>
-  <w:num w:numId="21" w16cid:durableId="1565602038">
+  <w:num w:numId="21">
     <w:abstractNumId w:val="15"/>
   </w:num>
-  <w:num w:numId="22" w16cid:durableId="235366384">
+  <w:num w:numId="22">
     <w:abstractNumId w:val="20"/>
   </w:num>
-  <w:num w:numId="23" w16cid:durableId="1569415370">
+  <w:num w:numId="23">
     <w:abstractNumId w:val="0"/>
   </w:num>
-  <w:num w:numId="24" w16cid:durableId="1308052220">
+  <w:num w:numId="24">
     <w:abstractNumId w:val="1"/>
   </w:num>
-  <w:num w:numId="25" w16cid:durableId="933364718">
+  <w:num w:numId="25">
     <w:abstractNumId w:val="5"/>
   </w:num>
-  <w:num w:numId="26" w16cid:durableId="1727794925">
+  <w:num w:numId="26">
     <w:abstractNumId w:val="14"/>
   </w:num>
-  <w:num w:numId="27" w16cid:durableId="1617643265">
+  <w:num w:numId="27">
     <w:abstractNumId w:val="8"/>
   </w:num>
-  <w:num w:numId="28" w16cid:durableId="430318035">
+  <w:num w:numId="28">
     <w:abstractNumId w:val="10"/>
   </w:num>
-  <w:num w:numId="29" w16cid:durableId="208079685">
+  <w:num w:numId="29">
     <w:abstractNumId w:val="29"/>
   </w:num>
-  <w:num w:numId="30" w16cid:durableId="1323849128">
+  <w:num w:numId="30">
     <w:abstractNumId w:val="21"/>
   </w:num>
 </w:numbering>
 </file>
 
 <file path=word/styles.xml><?xml version="1.0" encoding="utf-8"?>
-<w:styles xmlns:mc="http://schemas.openxmlformats.org/markup-compatibility/2006" xmlns:r="http://schemas.openxmlformats.org/officeDocument/2006/relationships" xmlns:w="http://schemas.openxmlformats.org/wordprocessingml/2006/main" xmlns:w14="http://schemas.microsoft.com/office/word/2010/wordml" xmlns:w15="http://schemas.microsoft.com/office/word/2012/wordml" xmlns:w16cex="http://schemas.microsoft.com/office/word/2018/wordml/cex" xmlns:w16cid="http://schemas.microsoft.com/office/word/2016/wordml/cid" xmlns:w16="http://schemas.microsoft.com/office/word/2018/wordml" xmlns:w16sdtdh="http://schemas.microsoft.com/office/word/2020/wordml/sdtdatahash" xmlns:w16se="http://schemas.microsoft.com/office/word/2015/wordml/symex" mc:Ignorable="w14 w15 w16se w16cid w16 w16cex w16sdtdh">
+<w:styles xmlns:mc="http://schemas.openxmlformats.org/markup-compatibility/2006" xmlns:r="http://schemas.openxmlformats.org/officeDocument/2006/relationships" xmlns:w="http://schemas.openxmlformats.org/wordprocessingml/2006/main" xmlns:w14="http://schemas.microsoft.com/office/word/2010/wordml" xmlns:w15="http://schemas.microsoft.com/office/word/2012/wordml" mc:Ignorable="w14 w15">
   <w:docDefaults>
     <w:rPrDefault>
       <w:rPr>
@@ -7900,7 +8410,7 @@
       </w:pPr>
     </w:pPrDefault>
   </w:docDefaults>
-  <w:latentStyles w:defLockedState="0" w:defUIPriority="99" w:defSemiHidden="0" w:defUnhideWhenUsed="0" w:defQFormat="0" w:count="376">
+  <w:latentStyles w:defLockedState="0" w:defUIPriority="99" w:defSemiHidden="0" w:defUnhideWhenUsed="0" w:defQFormat="0" w:count="371">
     <w:lsdException w:name="Normal" w:uiPriority="0" w:qFormat="1"/>
     <w:lsdException w:name="heading 1" w:uiPriority="9" w:qFormat="1"/>
     <w:lsdException w:name="heading 2" w:semiHidden="1" w:uiPriority="9" w:unhideWhenUsed="1" w:qFormat="1"/>
@@ -8272,11 +8782,6 @@
     <w:lsdException w:name="List Table 5 Dark Accent 6" w:uiPriority="50"/>
     <w:lsdException w:name="List Table 6 Colorful Accent 6" w:uiPriority="51"/>
     <w:lsdException w:name="List Table 7 Colorful Accent 6" w:uiPriority="52"/>
-    <w:lsdException w:name="Mention" w:semiHidden="1" w:unhideWhenUsed="1"/>
-    <w:lsdException w:name="Smart Hyperlink" w:semiHidden="1" w:unhideWhenUsed="1"/>
-    <w:lsdException w:name="Hashtag" w:semiHidden="1" w:unhideWhenUsed="1"/>
-    <w:lsdException w:name="Unresolved Mention" w:semiHidden="1" w:unhideWhenUsed="1"/>
-    <w:lsdException w:name="Smart Link" w:semiHidden="1" w:unhideWhenUsed="1"/>
   </w:latentStyles>
   <w:style w:type="paragraph" w:default="1" w:styleId="Normal">
     <w:name w:val="Normal"/>
@@ -8447,7 +8952,7 @@
       <w:lang w:val="es-MX"/>
     </w:rPr>
   </w:style>
-  <w:style w:type="paragraph" w:styleId="TtuloTDC">
+  <w:style w:type="paragraph" w:styleId="TtulodeTDC">
     <w:name w:val="TOC Heading"/>
     <w:basedOn w:val="Ttulo1"/>
     <w:next w:val="Normal"/>
@@ -8583,6 +9088,7 @@
       <w:lang w:val="es-PE" w:eastAsia="es-PE"/>
     </w:rPr>
     <w:tblPr>
+      <w:tblInd w:w="0" w:type="dxa"/>
       <w:tblBorders>
         <w:top w:val="single" w:sz="4" w:space="0" w:color="auto"/>
         <w:left w:val="single" w:sz="4" w:space="0" w:color="auto"/>
@@ -8591,6 +9097,12 @@
         <w:insideH w:val="single" w:sz="4" w:space="0" w:color="auto"/>
         <w:insideV w:val="single" w:sz="4" w:space="0" w:color="auto"/>
       </w:tblBorders>
+      <w:tblCellMar>
+        <w:top w:w="0" w:type="dxa"/>
+        <w:left w:w="108" w:type="dxa"/>
+        <w:bottom w:w="0" w:type="dxa"/>
+        <w:right w:w="108" w:type="dxa"/>
+      </w:tblCellMar>
     </w:tblPr>
   </w:style>
   <w:style w:type="paragraph" w:customStyle="1" w:styleId="paragraph">
@@ -8932,11 +9444,19 @@
 </file>
 
 <file path=customXml/item1.xml><?xml version="1.0" encoding="utf-8"?>
-<b:Sources xmlns:b="http://schemas.openxmlformats.org/officeDocument/2006/bibliography" xmlns="http://schemas.openxmlformats.org/officeDocument/2006/bibliography" SelectedStyle="\APASixthEditionOfficeOnline.xsl" StyleName="APA" Version="6"/>
+<b:Sources xmlns:b="http://schemas.openxmlformats.org/officeDocument/2006/bibliography" xmlns="http://schemas.openxmlformats.org/officeDocument/2006/bibliography" SelectedStyle="\APASixthEditionOfficeOnline.xsl" StyleName="APA" Version="6">
+  <b:Source>
+    <b:Tag>htt</b:Tag>
+    <b:SourceType>JournalArticle</b:SourceType>
+    <b:Guid>{04FE3B13-C83E-4F22-B3DC-CD6F0D803A89}</b:Guid>
+    <b:Pages>https://www.scielo.br/j/jistm/a/fJ9x8wPQMrNtj5VDXNDc7Tt/?format=pdf&amp;lang=es</b:Pages>
+    <b:RefOrder>1</b:RefOrder>
+  </b:Source>
+</b:Sources>
 </file>
 
 <file path=customXml/itemProps1.xml><?xml version="1.0" encoding="utf-8"?>
-<ds:datastoreItem xmlns:ds="http://schemas.openxmlformats.org/officeDocument/2006/customXml" ds:itemID="{9169D2EF-F1F5-4979-A1AF-DD32E6036EC3}">
+<ds:datastoreItem xmlns:ds="http://schemas.openxmlformats.org/officeDocument/2006/customXml" ds:itemID="{1DA472E6-60B4-429F-ABC9-1394C857C7BF}">
   <ds:schemaRefs>
     <ds:schemaRef ds:uri="http://schemas.openxmlformats.org/officeDocument/2006/bibliography"/>
   </ds:schemaRefs>

</xml_diff>

<commit_message>
añadido diagnósitco ecológico y político
</commit_message>
<xml_diff>
--- a/DocAppsWeb.docx
+++ b/DocAppsWeb.docx
@@ -933,7 +933,6 @@
                 <w:rFonts w:eastAsia="Times New Roman" w:cs="Arial"/>
                 <w:b/>
                 <w:bCs/>
-                <w:sz w:val="22"/>
                 <w:lang w:val="es-ES" w:eastAsia="es-ES"/>
               </w:rPr>
             </w:pPr>
@@ -1029,7 +1028,6 @@
                 <w:rFonts w:cs="Arial"/>
                 <w:b/>
                 <w:bCs/>
-                <w:sz w:val="22"/>
                 <w:lang w:val="es-PE"/>
               </w:rPr>
             </w:pPr>
@@ -1112,7 +1110,6 @@
                 <w:rFonts w:cs="Arial"/>
                 <w:b/>
                 <w:bCs/>
-                <w:sz w:val="22"/>
                 <w:lang w:val="es-PE"/>
               </w:rPr>
             </w:pPr>
@@ -1195,7 +1192,6 @@
                 <w:rFonts w:cs="Arial"/>
                 <w:b/>
                 <w:bCs/>
-                <w:sz w:val="22"/>
                 <w:lang w:val="es-PE"/>
               </w:rPr>
             </w:pPr>
@@ -1288,7 +1284,6 @@
                 <w:rFonts w:cs="Arial"/>
                 <w:b/>
                 <w:bCs/>
-                <w:sz w:val="22"/>
                 <w:lang w:val="es-PE"/>
               </w:rPr>
             </w:pPr>
@@ -1371,7 +1366,6 @@
                 <w:rFonts w:cs="Arial"/>
                 <w:b/>
                 <w:bCs/>
-                <w:sz w:val="22"/>
                 <w:lang w:val="es-PE"/>
               </w:rPr>
             </w:pPr>
@@ -1454,7 +1448,6 @@
                 <w:rFonts w:cs="Arial"/>
                 <w:b/>
                 <w:bCs/>
-                <w:sz w:val="22"/>
                 <w:lang w:val="es-PE"/>
               </w:rPr>
             </w:pPr>
@@ -1547,7 +1540,6 @@
                 <w:rFonts w:cs="Arial"/>
                 <w:b/>
                 <w:bCs/>
-                <w:sz w:val="22"/>
                 <w:lang w:val="es-PE"/>
               </w:rPr>
             </w:pPr>
@@ -1629,7 +1621,6 @@
                 <w:rFonts w:cs="Arial"/>
                 <w:b/>
                 <w:bCs/>
-                <w:sz w:val="22"/>
                 <w:lang w:val="es-PE"/>
               </w:rPr>
             </w:pPr>
@@ -1722,7 +1713,6 @@
                 <w:rFonts w:cs="Arial"/>
                 <w:b/>
                 <w:bCs/>
-                <w:sz w:val="22"/>
                 <w:lang w:val="es-PE"/>
               </w:rPr>
             </w:pPr>
@@ -1822,7 +1812,6 @@
               <w:textAlignment w:val="baseline"/>
               <w:rPr>
                 <w:rFonts w:cs="Arial"/>
-                <w:sz w:val="22"/>
                 <w:lang w:val="es-PE"/>
               </w:rPr>
             </w:pPr>
@@ -3708,26 +3697,103 @@
     <w:p>
       <w:pPr>
         <w:pStyle w:val="Prrafodelista"/>
-        <w:rPr>
-          <w:sz w:val="28"/>
-          <w:szCs w:val="28"/>
-          <w:lang w:val="es-ES"/>
-        </w:rPr>
-      </w:pPr>
+        <w:ind w:left="1440"/>
+        <w:rPr>
+          <w:sz w:val="20"/>
+          <w:szCs w:val="20"/>
+          <w:lang w:val="es-ES"/>
+        </w:rPr>
+      </w:pPr>
+      <w:r>
+        <w:rPr>
+          <w:sz w:val="20"/>
+          <w:szCs w:val="20"/>
+          <w:lang w:val="es-ES"/>
+        </w:rPr>
+        <w:t xml:space="preserve">La logística sustentable es una de las </w:t>
+      </w:r>
+      <w:r>
+        <w:rPr>
+          <w:sz w:val="20"/>
+          <w:szCs w:val="20"/>
+          <w:lang w:val="es-ES"/>
+        </w:rPr>
+        <w:t>últimas</w:t>
+      </w:r>
+      <w:r>
+        <w:rPr>
+          <w:sz w:val="20"/>
+          <w:szCs w:val="20"/>
+          <w:lang w:val="es-ES"/>
+        </w:rPr>
+        <w:t xml:space="preserve"> palabras de moda en la cadena de suministro global. Definida como un conjunto de políticas y medidas sustentables destinadas a minimizar el impacto medioambiental de las actividades logísticas. A medida que el panorama empresarial se vuelve más competitivo, agravado por una serie de desafíos como el aumento de los costos, la escasez de recursos y el aumento de las expectativas de los consumidores, las corporaciones buscan aprovechar procesos, sistemas y equipos más ecológicos en si cadena de suministro para garantizar la continuidad y prosperidad del negocio. La logística sustentable está ganando terreno y este es el motivo: según un estudio realizado por Accenture, el 87% de los directores ejecutivos encuestados cree que la sustentabilidad es imperativa para las ganancias, ya sea aumentando los ingresos por ventas o ayudando a reducir los costos de producción.</w:t>
+      </w:r>
     </w:p>
     <w:p>
       <w:pPr>
         <w:pStyle w:val="Prrafodelista"/>
-        <w:rPr>
-          <w:sz w:val="28"/>
-          <w:szCs w:val="28"/>
-          <w:lang w:val="es-ES"/>
-        </w:rPr>
-      </w:pPr>
+        <w:ind w:left="1440"/>
+        <w:rPr>
+          <w:sz w:val="20"/>
+          <w:szCs w:val="20"/>
+          <w:lang w:val="es-ES"/>
+        </w:rPr>
+      </w:pPr>
+      <w:r>
+        <w:rPr>
+          <w:sz w:val="20"/>
+          <w:szCs w:val="20"/>
+          <w:lang w:val="es-ES"/>
+        </w:rPr>
+        <w:t>Aparte de los intereses económicos, un enfoque más ecológico es beneficioso para la reputación empresarial y la responsabilidad corporativa, una virtud favorecida por los consumidores finales. Además, las prácticas controversiales de la empresa pueden afectar negativamente la percepción que tienen los consumidores de esta y, por lo tanto, la demanda de los consumidores por los productos y servicios de la empresa. De hecho, el 91% de los clientes consideraría cambiar sus hábitos de compra en respuesta al conocer las prácticas nocivas para el medio ambiente de una empresa. Según esta información, lo que nosotros queremos lograr es que el software ayude a la gestión de compras e inventario de un almacén, para reducir los costos, que ayude a que el medio ambiente mejore y ver que los productos que ya no se usen se puedan pasar al reciclaje y quizás transformarlos para que el equipo use materiales con materiales reciclados.</w:t>
+      </w:r>
     </w:p>
     <w:p>
       <w:pPr>
         <w:pStyle w:val="Prrafodelista"/>
+        <w:ind w:left="1440"/>
+        <w:rPr>
+          <w:sz w:val="20"/>
+          <w:szCs w:val="20"/>
+          <w:lang w:val="es-ES"/>
+        </w:rPr>
+      </w:pPr>
+      <w:hyperlink r:id="rId13" w:history="1">
+        <w:r>
+          <w:rPr>
+            <w:rStyle w:val="Hipervnculo"/>
+            <w:sz w:val="20"/>
+            <w:szCs w:val="20"/>
+            <w:lang w:val="es-ES"/>
+          </w:rPr>
+          <w:t>https://borealtech.com/logistica-ecologica-en-las-cadenas-de-suministro-mediante-la-automatizacion/</w:t>
+        </w:r>
+      </w:hyperlink>
+    </w:p>
+    <w:p>
+      <w:pPr>
+        <w:pStyle w:val="Prrafodelista"/>
+        <w:ind w:left="1440"/>
+        <w:rPr>
+          <w:sz w:val="20"/>
+          <w:szCs w:val="20"/>
+          <w:lang w:val="es-ES"/>
+        </w:rPr>
+      </w:pPr>
+      <w:hyperlink r:id="rId14" w:history="1">
+        <w:r>
+          <w:rPr>
+            <w:rStyle w:val="Hipervnculo"/>
+            <w:sz w:val="20"/>
+            <w:szCs w:val="20"/>
+            <w:lang w:val="es-ES"/>
+          </w:rPr>
+          <w:t>https://thelogisticsworld.com/almacenes-e-inventarios/5-practicas-sustentables-para-transformar-tu-almacen/</w:t>
+        </w:r>
+      </w:hyperlink>
+    </w:p>
+    <w:p>
+      <w:pPr>
         <w:rPr>
           <w:sz w:val="28"/>
           <w:szCs w:val="28"/>
@@ -3754,11 +3820,276 @@
           <w:szCs w:val="28"/>
           <w:lang w:val="es-ES"/>
         </w:rPr>
+        <w:lastRenderedPageBreak/>
         <w:t>Político</w:t>
       </w:r>
     </w:p>
     <w:p>
       <w:pPr>
+        <w:pStyle w:val="Prrafodelista"/>
+        <w:ind w:left="1440"/>
+        <w:rPr>
+          <w:sz w:val="20"/>
+          <w:szCs w:val="20"/>
+          <w:lang w:val="es-ES"/>
+        </w:rPr>
+      </w:pPr>
+      <w:r>
+        <w:rPr>
+          <w:sz w:val="20"/>
+          <w:szCs w:val="20"/>
+          <w:lang w:val="es-ES"/>
+        </w:rPr>
+        <w:t xml:space="preserve">En el país, la inestabilidad política implica que varios proyectos de ley que tienen como fin establecer una mejora en procesos y su buen acople al sector al que pertenece, se vean paralizados, ya que esta crisis mueve el foco de atención del estado y por lo tanto la agenda pública cambia constantemente. La logística tanto externa e interna es uno de los afectados ante este panorama político, desde leyes e incluso trámites que cambian o se van agregando con cada gobierno de transición. Los trabajadores, un elemento importante en el almacén, requieren completar un proceso que implica su completa presencialidad y en algunos casos, es irremplazable la labor que realiza, no obstante, en el transcurso de este año 2022, se vio desde paros o protestas que afectaban la movilización del empleado. </w:t>
+      </w:r>
+    </w:p>
+    <w:p>
+      <w:pPr>
+        <w:pStyle w:val="Prrafodelista"/>
+        <w:ind w:left="1440"/>
+        <w:rPr>
+          <w:sz w:val="20"/>
+          <w:szCs w:val="20"/>
+          <w:lang w:val="es-ES"/>
+        </w:rPr>
+      </w:pPr>
+      <w:r>
+        <w:rPr>
+          <w:sz w:val="20"/>
+          <w:szCs w:val="20"/>
+          <w:lang w:val="es-ES"/>
+        </w:rPr>
+        <w:t>Esta crisis política llevo a que la economía se vea grandemente afectada, los empleadores de los almacenes tendían a realizar despidos masivos porque no había labores que cubrir en los empleados o no disponían de su presencialidad debido a la inmovilización peatonal que se presentó a causa del COVID, esto llevo a no continuar debido a la inviabilidad entre costo-beneficio. Esta incertidumbre política guío al cierre de varios almacenes en el Perú e inversión externa en el mismo.</w:t>
+      </w:r>
+    </w:p>
+    <w:p>
+      <w:pPr>
+        <w:pStyle w:val="Prrafodelista"/>
+        <w:ind w:left="1440"/>
+        <w:rPr>
+          <w:sz w:val="20"/>
+          <w:szCs w:val="20"/>
+          <w:lang w:val="es-ES"/>
+        </w:rPr>
+      </w:pPr>
+      <w:r>
+        <w:rPr>
+          <w:sz w:val="20"/>
+          <w:szCs w:val="20"/>
+          <w:lang w:val="es-ES"/>
+        </w:rPr>
+        <w:t xml:space="preserve">La disposición de una intranet o sistema de gestión dirige a la opción de realizar alguna labor que antes era presencial a una modalidad virtual. Ahora con la nueva disposición del estado a través una ley de teletrabajo que referencia Edith </w:t>
+      </w:r>
+      <w:proofErr w:type="spellStart"/>
+      <w:r>
+        <w:rPr>
+          <w:sz w:val="20"/>
+          <w:szCs w:val="20"/>
+          <w:lang w:val="es-ES"/>
+        </w:rPr>
+        <w:t>Yarnold</w:t>
+      </w:r>
+      <w:proofErr w:type="spellEnd"/>
+      <w:r>
+        <w:rPr>
+          <w:sz w:val="20"/>
+          <w:szCs w:val="20"/>
+          <w:lang w:val="es-ES"/>
+        </w:rPr>
+        <w:t xml:space="preserve"> en el artículo “La situación actual y el futuro del teletrabajo en el Perú” indica que “</w:t>
+      </w:r>
+      <w:r>
+        <w:rPr>
+          <w:i/>
+          <w:iCs/>
+          <w:sz w:val="20"/>
+          <w:szCs w:val="20"/>
+          <w:lang w:val="es-ES"/>
+        </w:rPr>
+        <w:t>La Ley de Teletrabajo 30036, señala la definición del Teletrabajo, su objetivo, las reglas sobre el uso y cuidado de los equipos y medios para su aplicación, su carácter voluntario y reversible, así como los derechos y obligaciones para los sujetos de la relación laboral</w:t>
+      </w:r>
+      <w:r>
+        <w:rPr>
+          <w:sz w:val="20"/>
+          <w:szCs w:val="20"/>
+          <w:lang w:val="es-ES"/>
+        </w:rPr>
+        <w:t>.”</w:t>
+      </w:r>
+    </w:p>
+    <w:p>
+      <w:pPr>
+        <w:pStyle w:val="Prrafodelista"/>
+        <w:ind w:left="1440"/>
+        <w:rPr>
+          <w:sz w:val="20"/>
+          <w:szCs w:val="20"/>
+          <w:lang w:val="es-ES"/>
+        </w:rPr>
+      </w:pPr>
+    </w:p>
+    <w:p>
+      <w:pPr>
+        <w:pStyle w:val="Prrafodelista"/>
+        <w:ind w:left="1440"/>
+        <w:rPr>
+          <w:sz w:val="20"/>
+          <w:szCs w:val="20"/>
+          <w:lang w:val="es-ES"/>
+        </w:rPr>
+      </w:pPr>
+      <w:r>
+        <w:rPr>
+          <w:sz w:val="20"/>
+          <w:szCs w:val="20"/>
+          <w:lang w:val="es-ES"/>
+        </w:rPr>
+        <w:t xml:space="preserve">Edith </w:t>
+      </w:r>
+      <w:proofErr w:type="spellStart"/>
+      <w:r>
+        <w:rPr>
+          <w:sz w:val="20"/>
+          <w:szCs w:val="20"/>
+          <w:lang w:val="es-ES"/>
+        </w:rPr>
+        <w:t>Yarnold</w:t>
+      </w:r>
+      <w:proofErr w:type="spellEnd"/>
+      <w:r>
+        <w:rPr>
+          <w:sz w:val="20"/>
+          <w:szCs w:val="20"/>
+          <w:lang w:val="es-ES"/>
+        </w:rPr>
+        <w:t xml:space="preserve"> Limón </w:t>
+      </w:r>
+    </w:p>
+    <w:p>
+      <w:pPr>
+        <w:pStyle w:val="Prrafodelista"/>
+        <w:ind w:left="1440"/>
+        <w:rPr>
+          <w:sz w:val="20"/>
+          <w:szCs w:val="20"/>
+          <w:lang w:val="es-ES"/>
+        </w:rPr>
+      </w:pPr>
+      <w:r>
+        <w:rPr>
+          <w:sz w:val="20"/>
+          <w:szCs w:val="20"/>
+          <w:lang w:val="es-ES"/>
+        </w:rPr>
+        <w:t>2021.“La situación actual y el futuro del teletrabajo en el Perú”.</w:t>
+      </w:r>
+    </w:p>
+    <w:p>
+      <w:pPr>
+        <w:pStyle w:val="Prrafodelista"/>
+        <w:ind w:left="1440"/>
+        <w:rPr>
+          <w:sz w:val="20"/>
+          <w:szCs w:val="20"/>
+          <w:lang w:val="es-ES"/>
+        </w:rPr>
+      </w:pPr>
+      <w:hyperlink r:id="rId15" w:history="1">
+        <w:r>
+          <w:rPr>
+            <w:rStyle w:val="Hipervnculo"/>
+            <w:sz w:val="20"/>
+            <w:szCs w:val="20"/>
+            <w:lang w:val="es-ES"/>
+          </w:rPr>
+          <w:t>https://www.cielolaboral.com/wp-content/uploads/2021/01/yarnold_noticias_cielo_n1_2021.pdf</w:t>
+        </w:r>
+      </w:hyperlink>
+    </w:p>
+    <w:p>
+      <w:pPr>
+        <w:pStyle w:val="Prrafodelista"/>
+        <w:ind w:left="1440"/>
+        <w:rPr>
+          <w:sz w:val="20"/>
+          <w:szCs w:val="20"/>
+          <w:lang w:val="es-ES"/>
+        </w:rPr>
+      </w:pPr>
+    </w:p>
+    <w:p>
+      <w:pPr>
+        <w:pStyle w:val="Prrafodelista"/>
+        <w:ind w:left="1440"/>
+        <w:rPr>
+          <w:sz w:val="20"/>
+          <w:szCs w:val="20"/>
+          <w:lang w:val="es-ES"/>
+        </w:rPr>
+      </w:pPr>
+    </w:p>
+    <w:p>
+      <w:pPr>
+        <w:pStyle w:val="Prrafodelista"/>
+        <w:ind w:left="1440"/>
+        <w:rPr>
+          <w:sz w:val="20"/>
+          <w:szCs w:val="20"/>
+          <w:lang w:val="es-ES"/>
+        </w:rPr>
+      </w:pPr>
+      <w:r>
+        <w:rPr>
+          <w:sz w:val="20"/>
+          <w:szCs w:val="20"/>
+          <w:lang w:val="es-ES"/>
+        </w:rPr>
+        <w:t>Redacción APD</w:t>
+      </w:r>
+    </w:p>
+    <w:p>
+      <w:pPr>
+        <w:pStyle w:val="Prrafodelista"/>
+        <w:ind w:left="1440"/>
+        <w:rPr>
+          <w:sz w:val="20"/>
+          <w:szCs w:val="20"/>
+          <w:lang w:val="es-ES"/>
+        </w:rPr>
+      </w:pPr>
+      <w:r>
+        <w:rPr>
+          <w:sz w:val="20"/>
+          <w:szCs w:val="20"/>
+          <w:lang w:val="es-ES"/>
+        </w:rPr>
+        <w:t xml:space="preserve">2019."Cómo afecta la inestabilidad política a las empresas” </w:t>
+      </w:r>
+    </w:p>
+    <w:p>
+      <w:pPr>
+        <w:pStyle w:val="Prrafodelista"/>
+        <w:ind w:left="1440"/>
+        <w:rPr>
+          <w:sz w:val="20"/>
+          <w:szCs w:val="20"/>
+          <w:lang w:val="es-ES"/>
+        </w:rPr>
+      </w:pPr>
+      <w:hyperlink r:id="rId16" w:history="1">
+        <w:r>
+          <w:rPr>
+            <w:rStyle w:val="Hipervnculo"/>
+            <w:sz w:val="20"/>
+            <w:szCs w:val="20"/>
+            <w:lang w:val="es-ES"/>
+          </w:rPr>
+          <w:t>https://www.apd.es/como-afecta-inestabilidad-politica-a-empresas/</w:t>
+        </w:r>
+      </w:hyperlink>
+    </w:p>
+    <w:p>
+      <w:pPr>
         <w:pStyle w:val="Ttulo1"/>
         <w:rPr>
           <w:lang w:val="es-ES"/>
@@ -3769,6 +4100,7 @@
         <w:rPr>
           <w:lang w:val="es-ES"/>
         </w:rPr>
+        <w:lastRenderedPageBreak/>
         <w:t>Objetivos</w:t>
       </w:r>
       <w:bookmarkEnd w:id="4"/>
@@ -4193,7 +4525,6 @@
         <w:rPr>
           <w:lang w:val="es-ES"/>
         </w:rPr>
-        <w:lastRenderedPageBreak/>
         <w:t>Definición</w:t>
       </w:r>
       <w:bookmarkEnd w:id="6"/>
@@ -4745,9 +5076,9 @@
           <w:b/>
         </w:rPr>
         <w:sectPr>
-          <w:headerReference w:type="default" r:id="rId13"/>
-          <w:headerReference w:type="first" r:id="rId14"/>
-          <w:footerReference w:type="first" r:id="rId15"/>
+          <w:headerReference w:type="default" r:id="rId17"/>
+          <w:headerReference w:type="first" r:id="rId18"/>
+          <w:footerReference w:type="first" r:id="rId19"/>
           <w:pgSz w:w="11906" w:h="16838" w:code="9"/>
           <w:pgMar w:top="1701" w:right="1418" w:bottom="1701" w:left="1418" w:header="706" w:footer="706" w:gutter="0"/>
           <w:cols w:space="708"/>
@@ -8434,6 +8765,7 @@
     <w:lsdException w:name="HTML Sample" w:semiHidden="1" w:unhideWhenUsed="1"/>
     <w:lsdException w:name="HTML Typewriter" w:semiHidden="1" w:unhideWhenUsed="1"/>
     <w:lsdException w:name="HTML Variable" w:semiHidden="1" w:unhideWhenUsed="1"/>
+    <w:lsdException w:name="Normal Table" w:semiHidden="1" w:unhideWhenUsed="1"/>
     <w:lsdException w:name="annotation subject" w:semiHidden="1" w:unhideWhenUsed="1"/>
     <w:lsdException w:name="No List" w:semiHidden="1" w:unhideWhenUsed="1"/>
     <w:lsdException w:name="Outline List 1" w:semiHidden="1" w:unhideWhenUsed="1"/>
@@ -8476,8 +8808,11 @@
     <w:lsdException w:name="Table Contemporary" w:semiHidden="1" w:unhideWhenUsed="1"/>
     <w:lsdException w:name="Table Elegant" w:semiHidden="1" w:unhideWhenUsed="1"/>
     <w:lsdException w:name="Table Professional" w:semiHidden="1" w:unhideWhenUsed="1"/>
+    <w:lsdException w:name="Table Subtle 1" w:semiHidden="1" w:unhideWhenUsed="1"/>
     <w:lsdException w:name="Table Subtle 2" w:semiHidden="1" w:unhideWhenUsed="1"/>
     <w:lsdException w:name="Table Web 1" w:semiHidden="1" w:unhideWhenUsed="1"/>
+    <w:lsdException w:name="Table Web 2" w:semiHidden="1" w:unhideWhenUsed="1"/>
+    <w:lsdException w:name="Table Web 3" w:semiHidden="1" w:unhideWhenUsed="1"/>
     <w:lsdException w:name="Balloon Text" w:semiHidden="1" w:unhideWhenUsed="1"/>
     <w:lsdException w:name="Table Grid" w:uiPriority="39"/>
     <w:lsdException w:name="Table Theme" w:semiHidden="1" w:unhideWhenUsed="1"/>
@@ -9091,6 +9426,18 @@
       <w:lang w:val="es-MX"/>
     </w:rPr>
   </w:style>
+  <w:style w:type="character" w:styleId="Mencinsinresolver">
+    <w:name w:val="Unresolved Mention"/>
+    <w:basedOn w:val="Fuentedeprrafopredeter"/>
+    <w:uiPriority w:val="99"/>
+    <w:semiHidden/>
+    <w:unhideWhenUsed/>
+    <w:rsid w:val="00DC1CAD"/>
+    <w:rPr>
+      <w:color w:val="605E5C"/>
+      <w:shd w:val="clear" w:color="auto" w:fill="E1DFDD"/>
+    </w:rPr>
+  </w:style>
 </w:styles>
 </file>
 

</xml_diff>